<commit_message>
Create a new service with name Formatos, the old service Entregables is change it for the new one and create another service for all the entregables, update the DocumentacionAPI file
</commit_message>
<xml_diff>
--- a/DocumentacionAPI.docx
+++ b/DocumentacionAPI.docx
@@ -646,7 +646,7 @@
         <w:t xml:space="preserve">En el presente documento, se encuentra la información para otorgar a la plataforma de IXULABS la información necesaria de </w:t>
       </w:r>
       <w:r>
-        <w:t>8</w:t>
+        <w:t>9</w:t>
       </w:r>
       <w:r>
         <w:t xml:space="preserve"> servicios. Dichos servicios son: </w:t>
@@ -681,6 +681,19 @@
       </w:pPr>
       <w:r>
         <w:t>Áreas Miramar</w:t>
+      </w:r>
+    </w:p>
+    <w:p>
+      <w:pPr>
+        <w:pStyle w:val="Firma"/>
+        <w:numPr>
+          <w:ilvl w:val="0"/>
+          <w:numId w:val="2"/>
+        </w:numPr>
+        <w:spacing w:after="0"/>
+      </w:pPr>
+      <w:r>
+        <w:t>Entregables</w:t>
       </w:r>
     </w:p>
     <w:p>
@@ -1539,17 +1552,17 @@
           <w:kern w:val="0"/>
           <w:sz w:val="18"/>
           <w:szCs w:val="18"/>
-          <w:lang w:eastAsia="es-MX"/>
-        </w:rPr>
-      </w:pPr>
-      <w:r>
-        <w:rPr>
-          <w:rFonts w:ascii="Courier New" w:eastAsia="Times New Roman" w:hAnsi="Courier New" w:cs="Courier New"/>
-          <w:color w:val="DCDCDC"/>
-          <w:kern w:val="0"/>
-          <w:sz w:val="18"/>
-          <w:szCs w:val="18"/>
-          <w:lang w:eastAsia="es-MX"/>
+          <w:lang w:val="en-US" w:eastAsia="es-MX"/>
+        </w:rPr>
+      </w:pPr>
+      <w:r>
+        <w:rPr>
+          <w:rFonts w:ascii="Courier New" w:eastAsia="Times New Roman" w:hAnsi="Courier New" w:cs="Courier New"/>
+          <w:color w:val="DCDCDC"/>
+          <w:kern w:val="0"/>
+          <w:sz w:val="18"/>
+          <w:szCs w:val="18"/>
+          <w:lang w:val="en-US" w:eastAsia="es-MX"/>
         </w:rPr>
         <w:t>{</w:t>
       </w:r>
@@ -1565,17 +1578,17 @@
           <w:kern w:val="0"/>
           <w:sz w:val="18"/>
           <w:szCs w:val="18"/>
-          <w:lang w:eastAsia="es-MX"/>
-        </w:rPr>
-      </w:pPr>
-      <w:r>
-        <w:rPr>
-          <w:rFonts w:ascii="Courier New" w:eastAsia="Times New Roman" w:hAnsi="Courier New" w:cs="Courier New"/>
-          <w:color w:val="D4D4D4"/>
-          <w:kern w:val="0"/>
-          <w:sz w:val="18"/>
-          <w:szCs w:val="18"/>
-          <w:lang w:eastAsia="es-MX"/>
+          <w:lang w:val="en-US" w:eastAsia="es-MX"/>
+        </w:rPr>
+      </w:pPr>
+      <w:r>
+        <w:rPr>
+          <w:rFonts w:ascii="Courier New" w:eastAsia="Times New Roman" w:hAnsi="Courier New" w:cs="Courier New"/>
+          <w:color w:val="D4D4D4"/>
+          <w:kern w:val="0"/>
+          <w:sz w:val="18"/>
+          <w:szCs w:val="18"/>
+          <w:lang w:val="en-US" w:eastAsia="es-MX"/>
         </w:rPr>
         <w:t>    </w:t>
       </w:r>
@@ -1586,7 +1599,7 @@
           <w:kern w:val="0"/>
           <w:sz w:val="18"/>
           <w:szCs w:val="18"/>
-          <w:lang w:eastAsia="es-MX"/>
+          <w:lang w:val="en-US" w:eastAsia="es-MX"/>
         </w:rPr>
         <w:t>"status"</w:t>
       </w:r>
@@ -1597,7 +1610,7 @@
           <w:kern w:val="0"/>
           <w:sz w:val="18"/>
           <w:szCs w:val="18"/>
-          <w:lang w:eastAsia="es-MX"/>
+          <w:lang w:val="en-US" w:eastAsia="es-MX"/>
         </w:rPr>
         <w:t>:</w:t>
       </w:r>
@@ -1608,7 +1621,7 @@
           <w:kern w:val="0"/>
           <w:sz w:val="18"/>
           <w:szCs w:val="18"/>
-          <w:lang w:eastAsia="es-MX"/>
+          <w:lang w:val="en-US" w:eastAsia="es-MX"/>
         </w:rPr>
         <w:t> </w:t>
       </w:r>
@@ -1619,7 +1632,7 @@
           <w:kern w:val="0"/>
           <w:sz w:val="18"/>
           <w:szCs w:val="18"/>
-          <w:lang w:eastAsia="es-MX"/>
+          <w:lang w:val="en-US" w:eastAsia="es-MX"/>
         </w:rPr>
         <w:t>"200"</w:t>
       </w:r>
@@ -1630,7 +1643,7 @@
           <w:kern w:val="0"/>
           <w:sz w:val="18"/>
           <w:szCs w:val="18"/>
-          <w:lang w:eastAsia="es-MX"/>
+          <w:lang w:val="en-US" w:eastAsia="es-MX"/>
         </w:rPr>
         <w:t>,</w:t>
       </w:r>
@@ -1646,17 +1659,17 @@
           <w:kern w:val="0"/>
           <w:sz w:val="18"/>
           <w:szCs w:val="18"/>
-          <w:lang w:eastAsia="es-MX"/>
-        </w:rPr>
-      </w:pPr>
-      <w:r>
-        <w:rPr>
-          <w:rFonts w:ascii="Courier New" w:eastAsia="Times New Roman" w:hAnsi="Courier New" w:cs="Courier New"/>
-          <w:color w:val="D4D4D4"/>
-          <w:kern w:val="0"/>
-          <w:sz w:val="18"/>
-          <w:szCs w:val="18"/>
-          <w:lang w:eastAsia="es-MX"/>
+          <w:lang w:val="en-US" w:eastAsia="es-MX"/>
+        </w:rPr>
+      </w:pPr>
+      <w:r>
+        <w:rPr>
+          <w:rFonts w:ascii="Courier New" w:eastAsia="Times New Roman" w:hAnsi="Courier New" w:cs="Courier New"/>
+          <w:color w:val="D4D4D4"/>
+          <w:kern w:val="0"/>
+          <w:sz w:val="18"/>
+          <w:szCs w:val="18"/>
+          <w:lang w:val="en-US" w:eastAsia="es-MX"/>
         </w:rPr>
         <w:t>    </w:t>
       </w:r>
@@ -1667,7 +1680,7 @@
           <w:kern w:val="0"/>
           <w:sz w:val="18"/>
           <w:szCs w:val="18"/>
-          <w:lang w:eastAsia="es-MX"/>
+          <w:lang w:val="en-US" w:eastAsia="es-MX"/>
         </w:rPr>
         <w:t>"detalle"</w:t>
       </w:r>
@@ -1678,7 +1691,7 @@
           <w:kern w:val="0"/>
           <w:sz w:val="18"/>
           <w:szCs w:val="18"/>
-          <w:lang w:eastAsia="es-MX"/>
+          <w:lang w:val="en-US" w:eastAsia="es-MX"/>
         </w:rPr>
         <w:t>:</w:t>
       </w:r>
@@ -1689,7 +1702,7 @@
           <w:kern w:val="0"/>
           <w:sz w:val="18"/>
           <w:szCs w:val="18"/>
-          <w:lang w:eastAsia="es-MX"/>
+          <w:lang w:val="en-US" w:eastAsia="es-MX"/>
         </w:rPr>
         <w:t> </w:t>
       </w:r>
@@ -1700,7 +1713,7 @@
           <w:kern w:val="0"/>
           <w:sz w:val="18"/>
           <w:szCs w:val="18"/>
-          <w:lang w:eastAsia="es-MX"/>
+          <w:lang w:val="en-US" w:eastAsia="es-MX"/>
         </w:rPr>
         <w:t>[</w:t>
       </w:r>
@@ -1716,17 +1729,17 @@
           <w:kern w:val="0"/>
           <w:sz w:val="18"/>
           <w:szCs w:val="18"/>
-          <w:lang w:eastAsia="es-MX"/>
-        </w:rPr>
-      </w:pPr>
-      <w:r>
-        <w:rPr>
-          <w:rFonts w:ascii="Courier New" w:eastAsia="Times New Roman" w:hAnsi="Courier New" w:cs="Courier New"/>
-          <w:color w:val="D4D4D4"/>
-          <w:kern w:val="0"/>
-          <w:sz w:val="18"/>
-          <w:szCs w:val="18"/>
-          <w:lang w:eastAsia="es-MX"/>
+          <w:lang w:val="en-US" w:eastAsia="es-MX"/>
+        </w:rPr>
+      </w:pPr>
+      <w:r>
+        <w:rPr>
+          <w:rFonts w:ascii="Courier New" w:eastAsia="Times New Roman" w:hAnsi="Courier New" w:cs="Courier New"/>
+          <w:color w:val="D4D4D4"/>
+          <w:kern w:val="0"/>
+          <w:sz w:val="18"/>
+          <w:szCs w:val="18"/>
+          <w:lang w:val="en-US" w:eastAsia="es-MX"/>
         </w:rPr>
         <w:t>        </w:t>
       </w:r>
@@ -1737,7 +1750,7 @@
           <w:kern w:val="0"/>
           <w:sz w:val="18"/>
           <w:szCs w:val="18"/>
-          <w:lang w:eastAsia="es-MX"/>
+          <w:lang w:val="en-US" w:eastAsia="es-MX"/>
         </w:rPr>
         <w:t>{</w:t>
       </w:r>
@@ -1753,17 +1766,17 @@
           <w:kern w:val="0"/>
           <w:sz w:val="18"/>
           <w:szCs w:val="18"/>
-          <w:lang w:eastAsia="es-MX"/>
-        </w:rPr>
-      </w:pPr>
-      <w:r>
-        <w:rPr>
-          <w:rFonts w:ascii="Courier New" w:eastAsia="Times New Roman" w:hAnsi="Courier New" w:cs="Courier New"/>
-          <w:color w:val="D4D4D4"/>
-          <w:kern w:val="0"/>
-          <w:sz w:val="18"/>
-          <w:szCs w:val="18"/>
-          <w:lang w:eastAsia="es-MX"/>
+          <w:lang w:val="en-US" w:eastAsia="es-MX"/>
+        </w:rPr>
+      </w:pPr>
+      <w:r>
+        <w:rPr>
+          <w:rFonts w:ascii="Courier New" w:eastAsia="Times New Roman" w:hAnsi="Courier New" w:cs="Courier New"/>
+          <w:color w:val="D4D4D4"/>
+          <w:kern w:val="0"/>
+          <w:sz w:val="18"/>
+          <w:szCs w:val="18"/>
+          <w:lang w:val="en-US" w:eastAsia="es-MX"/>
         </w:rPr>
         <w:t>            </w:t>
       </w:r>
@@ -1774,7 +1787,7 @@
           <w:kern w:val="0"/>
           <w:sz w:val="18"/>
           <w:szCs w:val="18"/>
-          <w:lang w:eastAsia="es-MX"/>
+          <w:lang w:val="en-US" w:eastAsia="es-MX"/>
         </w:rPr>
         <w:t>"id_area_mir"</w:t>
       </w:r>
@@ -1785,7 +1798,7 @@
           <w:kern w:val="0"/>
           <w:sz w:val="18"/>
           <w:szCs w:val="18"/>
-          <w:lang w:eastAsia="es-MX"/>
+          <w:lang w:val="en-US" w:eastAsia="es-MX"/>
         </w:rPr>
         <w:t>:</w:t>
       </w:r>
@@ -1796,7 +1809,7 @@
           <w:kern w:val="0"/>
           <w:sz w:val="18"/>
           <w:szCs w:val="18"/>
-          <w:lang w:eastAsia="es-MX"/>
+          <w:lang w:val="en-US" w:eastAsia="es-MX"/>
         </w:rPr>
         <w:t> </w:t>
       </w:r>
@@ -1807,7 +1820,7 @@
           <w:kern w:val="0"/>
           <w:sz w:val="18"/>
           <w:szCs w:val="18"/>
-          <w:lang w:eastAsia="es-MX"/>
+          <w:lang w:val="en-US" w:eastAsia="es-MX"/>
         </w:rPr>
         <w:t>1</w:t>
       </w:r>
@@ -1818,7 +1831,7 @@
           <w:kern w:val="0"/>
           <w:sz w:val="18"/>
           <w:szCs w:val="18"/>
-          <w:lang w:eastAsia="es-MX"/>
+          <w:lang w:val="en-US" w:eastAsia="es-MX"/>
         </w:rPr>
         <w:t>,</w:t>
       </w:r>
@@ -1844,7 +1857,7 @@
           <w:kern w:val="0"/>
           <w:sz w:val="18"/>
           <w:szCs w:val="18"/>
-          <w:lang w:eastAsia="es-MX"/>
+          <w:lang w:val="en-US" w:eastAsia="es-MX"/>
         </w:rPr>
         <w:t>            </w:t>
       </w:r>
@@ -2082,7 +2095,16 @@
       </w:pPr>
       <w:r>
         <w:lastRenderedPageBreak/>
-        <w:t>Servicio Formatos de entrega</w:t>
+        <w:t xml:space="preserve">Servicio </w:t>
+      </w:r>
+      <w:r>
+        <w:t>E</w:t>
+      </w:r>
+      <w:r>
+        <w:t>ntrega</w:t>
+      </w:r>
+      <w:r>
+        <w:t>bles</w:t>
       </w:r>
     </w:p>
     <w:p>
@@ -2292,17 +2314,17 @@
           <w:kern w:val="0"/>
           <w:sz w:val="18"/>
           <w:szCs w:val="18"/>
-          <w:lang w:val="en-US" w:eastAsia="es-MX"/>
-        </w:rPr>
-      </w:pPr>
-      <w:r>
-        <w:rPr>
-          <w:rFonts w:ascii="Courier New" w:eastAsia="Times New Roman" w:hAnsi="Courier New" w:cs="Courier New"/>
-          <w:color w:val="D4D4D4"/>
-          <w:kern w:val="0"/>
-          <w:sz w:val="18"/>
-          <w:szCs w:val="18"/>
-          <w:lang w:val="en-US" w:eastAsia="es-MX"/>
+          <w:lang w:eastAsia="es-MX"/>
+        </w:rPr>
+      </w:pPr>
+      <w:r>
+        <w:rPr>
+          <w:rFonts w:ascii="Courier New" w:eastAsia="Times New Roman" w:hAnsi="Courier New" w:cs="Courier New"/>
+          <w:color w:val="D4D4D4"/>
+          <w:kern w:val="0"/>
+          <w:sz w:val="18"/>
+          <w:szCs w:val="18"/>
+          <w:lang w:eastAsia="es-MX"/>
         </w:rPr>
         <w:t>        </w:t>
       </w:r>
@@ -2313,7 +2335,7 @@
           <w:kern w:val="0"/>
           <w:sz w:val="18"/>
           <w:szCs w:val="18"/>
-          <w:lang w:val="en-US" w:eastAsia="es-MX"/>
+          <w:lang w:eastAsia="es-MX"/>
         </w:rPr>
         <w:t>{</w:t>
       </w:r>
@@ -2329,17 +2351,17 @@
           <w:kern w:val="0"/>
           <w:sz w:val="18"/>
           <w:szCs w:val="18"/>
-          <w:lang w:val="en-US" w:eastAsia="es-MX"/>
-        </w:rPr>
-      </w:pPr>
-      <w:r>
-        <w:rPr>
-          <w:rFonts w:ascii="Courier New" w:eastAsia="Times New Roman" w:hAnsi="Courier New" w:cs="Courier New"/>
-          <w:color w:val="D4D4D4"/>
-          <w:kern w:val="0"/>
-          <w:sz w:val="18"/>
-          <w:szCs w:val="18"/>
-          <w:lang w:val="en-US" w:eastAsia="es-MX"/>
+          <w:lang w:eastAsia="es-MX"/>
+        </w:rPr>
+      </w:pPr>
+      <w:r>
+        <w:rPr>
+          <w:rFonts w:ascii="Courier New" w:eastAsia="Times New Roman" w:hAnsi="Courier New" w:cs="Courier New"/>
+          <w:color w:val="D4D4D4"/>
+          <w:kern w:val="0"/>
+          <w:sz w:val="18"/>
+          <w:szCs w:val="18"/>
+          <w:lang w:eastAsia="es-MX"/>
         </w:rPr>
         <w:t>            </w:t>
       </w:r>
@@ -2350,18 +2372,18 @@
           <w:kern w:val="0"/>
           <w:sz w:val="18"/>
           <w:szCs w:val="18"/>
-          <w:lang w:val="en-US" w:eastAsia="es-MX"/>
-        </w:rPr>
-        <w:t>"id_formato"</w:t>
-      </w:r>
-      <w:r>
-        <w:rPr>
-          <w:rFonts w:ascii="Courier New" w:eastAsia="Times New Roman" w:hAnsi="Courier New" w:cs="Courier New"/>
-          <w:color w:val="DCDCDC"/>
-          <w:kern w:val="0"/>
-          <w:sz w:val="18"/>
-          <w:szCs w:val="18"/>
-          <w:lang w:val="en-US" w:eastAsia="es-MX"/>
+          <w:lang w:eastAsia="es-MX"/>
+        </w:rPr>
+        <w:t>"id"</w:t>
+      </w:r>
+      <w:r>
+        <w:rPr>
+          <w:rFonts w:ascii="Courier New" w:eastAsia="Times New Roman" w:hAnsi="Courier New" w:cs="Courier New"/>
+          <w:color w:val="DCDCDC"/>
+          <w:kern w:val="0"/>
+          <w:sz w:val="18"/>
+          <w:szCs w:val="18"/>
+          <w:lang w:eastAsia="es-MX"/>
         </w:rPr>
         <w:t>:</w:t>
       </w:r>
@@ -2372,7 +2394,7 @@
           <w:kern w:val="0"/>
           <w:sz w:val="18"/>
           <w:szCs w:val="18"/>
-          <w:lang w:val="en-US" w:eastAsia="es-MX"/>
+          <w:lang w:eastAsia="es-MX"/>
         </w:rPr>
         <w:t> </w:t>
       </w:r>
@@ -2383,7 +2405,7 @@
           <w:kern w:val="0"/>
           <w:sz w:val="18"/>
           <w:szCs w:val="18"/>
-          <w:lang w:val="en-US" w:eastAsia="es-MX"/>
+          <w:lang w:eastAsia="es-MX"/>
         </w:rPr>
         <w:t>1</w:t>
       </w:r>
@@ -2394,7 +2416,7 @@
           <w:kern w:val="0"/>
           <w:sz w:val="18"/>
           <w:szCs w:val="18"/>
-          <w:lang w:val="en-US" w:eastAsia="es-MX"/>
+          <w:lang w:eastAsia="es-MX"/>
         </w:rPr>
         <w:t>,</w:t>
       </w:r>
@@ -2410,17 +2432,17 @@
           <w:kern w:val="0"/>
           <w:sz w:val="18"/>
           <w:szCs w:val="18"/>
-          <w:lang w:val="en-US" w:eastAsia="es-MX"/>
-        </w:rPr>
-      </w:pPr>
-      <w:r>
-        <w:rPr>
-          <w:rFonts w:ascii="Courier New" w:eastAsia="Times New Roman" w:hAnsi="Courier New" w:cs="Courier New"/>
-          <w:color w:val="D4D4D4"/>
-          <w:kern w:val="0"/>
-          <w:sz w:val="18"/>
-          <w:szCs w:val="18"/>
-          <w:lang w:val="en-US" w:eastAsia="es-MX"/>
+          <w:lang w:eastAsia="es-MX"/>
+        </w:rPr>
+      </w:pPr>
+      <w:r>
+        <w:rPr>
+          <w:rFonts w:ascii="Courier New" w:eastAsia="Times New Roman" w:hAnsi="Courier New" w:cs="Courier New"/>
+          <w:color w:val="D4D4D4"/>
+          <w:kern w:val="0"/>
+          <w:sz w:val="18"/>
+          <w:szCs w:val="18"/>
+          <w:lang w:eastAsia="es-MX"/>
         </w:rPr>
         <w:t>            </w:t>
       </w:r>
@@ -2431,18 +2453,18 @@
           <w:kern w:val="0"/>
           <w:sz w:val="18"/>
           <w:szCs w:val="18"/>
-          <w:lang w:val="en-US" w:eastAsia="es-MX"/>
-        </w:rPr>
-        <w:t>"formato"</w:t>
-      </w:r>
-      <w:r>
-        <w:rPr>
-          <w:rFonts w:ascii="Courier New" w:eastAsia="Times New Roman" w:hAnsi="Courier New" w:cs="Courier New"/>
-          <w:color w:val="DCDCDC"/>
-          <w:kern w:val="0"/>
-          <w:sz w:val="18"/>
-          <w:szCs w:val="18"/>
-          <w:lang w:val="en-US" w:eastAsia="es-MX"/>
+          <w:lang w:eastAsia="es-MX"/>
+        </w:rPr>
+        <w:t>"entregable_especifico"</w:t>
+      </w:r>
+      <w:r>
+        <w:rPr>
+          <w:rFonts w:ascii="Courier New" w:eastAsia="Times New Roman" w:hAnsi="Courier New" w:cs="Courier New"/>
+          <w:color w:val="DCDCDC"/>
+          <w:kern w:val="0"/>
+          <w:sz w:val="18"/>
+          <w:szCs w:val="18"/>
+          <w:lang w:eastAsia="es-MX"/>
         </w:rPr>
         <w:t>:</w:t>
       </w:r>
@@ -2453,7 +2475,7 @@
           <w:kern w:val="0"/>
           <w:sz w:val="18"/>
           <w:szCs w:val="18"/>
-          <w:lang w:val="en-US" w:eastAsia="es-MX"/>
+          <w:lang w:eastAsia="es-MX"/>
         </w:rPr>
         <w:t> </w:t>
       </w:r>
@@ -2464,33 +2486,114 @@
           <w:kern w:val="0"/>
           <w:sz w:val="18"/>
           <w:szCs w:val="18"/>
-          <w:lang w:val="en-US" w:eastAsia="es-MX"/>
-        </w:rPr>
-        <w:t>"Word"</w:t>
-      </w:r>
-    </w:p>
-    <w:p>
-      <w:pPr>
-        <w:shd w:val="clear" w:color="auto" w:fill="1E1E1E"/>
-        <w:spacing w:before="0" w:after="0" w:line="270" w:lineRule="atLeast"/>
-        <w:ind w:left="0" w:right="0"/>
-        <w:rPr>
-          <w:rFonts w:ascii="Courier New" w:eastAsia="Times New Roman" w:hAnsi="Courier New" w:cs="Courier New"/>
-          <w:color w:val="D4D4D4"/>
-          <w:kern w:val="0"/>
-          <w:sz w:val="18"/>
-          <w:szCs w:val="18"/>
-          <w:lang w:eastAsia="es-MX"/>
-        </w:rPr>
-      </w:pPr>
-      <w:r>
-        <w:rPr>
-          <w:rFonts w:ascii="Courier New" w:eastAsia="Times New Roman" w:hAnsi="Courier New" w:cs="Courier New"/>
-          <w:color w:val="D4D4D4"/>
-          <w:kern w:val="0"/>
-          <w:sz w:val="18"/>
-          <w:szCs w:val="18"/>
-          <w:lang w:val="en-US" w:eastAsia="es-MX"/>
+          <w:lang w:eastAsia="es-MX"/>
+        </w:rPr>
+        <w:t>"Apps"</w:t>
+      </w:r>
+      <w:r>
+        <w:rPr>
+          <w:rFonts w:ascii="Courier New" w:eastAsia="Times New Roman" w:hAnsi="Courier New" w:cs="Courier New"/>
+          <w:color w:val="DCDCDC"/>
+          <w:kern w:val="0"/>
+          <w:sz w:val="18"/>
+          <w:szCs w:val="18"/>
+          <w:lang w:eastAsia="es-MX"/>
+        </w:rPr>
+        <w:t>,</w:t>
+      </w:r>
+    </w:p>
+    <w:p>
+      <w:pPr>
+        <w:shd w:val="clear" w:color="auto" w:fill="1E1E1E"/>
+        <w:spacing w:before="0" w:after="0" w:line="270" w:lineRule="atLeast"/>
+        <w:ind w:left="0" w:right="0"/>
+        <w:rPr>
+          <w:rFonts w:ascii="Courier New" w:eastAsia="Times New Roman" w:hAnsi="Courier New" w:cs="Courier New"/>
+          <w:color w:val="D4D4D4"/>
+          <w:kern w:val="0"/>
+          <w:sz w:val="18"/>
+          <w:szCs w:val="18"/>
+          <w:lang w:eastAsia="es-MX"/>
+        </w:rPr>
+      </w:pPr>
+      <w:r>
+        <w:rPr>
+          <w:rFonts w:ascii="Courier New" w:eastAsia="Times New Roman" w:hAnsi="Courier New" w:cs="Courier New"/>
+          <w:color w:val="D4D4D4"/>
+          <w:kern w:val="0"/>
+          <w:sz w:val="18"/>
+          <w:szCs w:val="18"/>
+          <w:lang w:eastAsia="es-MX"/>
+        </w:rPr>
+        <w:t>            </w:t>
+      </w:r>
+      <w:r>
+        <w:rPr>
+          <w:rFonts w:ascii="Courier New" w:eastAsia="Times New Roman" w:hAnsi="Courier New" w:cs="Courier New"/>
+          <w:color w:val="9CDCFE"/>
+          <w:kern w:val="0"/>
+          <w:sz w:val="18"/>
+          <w:szCs w:val="18"/>
+          <w:lang w:eastAsia="es-MX"/>
+        </w:rPr>
+        <w:t>"tipo_entregable"</w:t>
+      </w:r>
+      <w:r>
+        <w:rPr>
+          <w:rFonts w:ascii="Courier New" w:eastAsia="Times New Roman" w:hAnsi="Courier New" w:cs="Courier New"/>
+          <w:color w:val="DCDCDC"/>
+          <w:kern w:val="0"/>
+          <w:sz w:val="18"/>
+          <w:szCs w:val="18"/>
+          <w:lang w:eastAsia="es-MX"/>
+        </w:rPr>
+        <w:t>:</w:t>
+      </w:r>
+      <w:r>
+        <w:rPr>
+          <w:rFonts w:ascii="Courier New" w:eastAsia="Times New Roman" w:hAnsi="Courier New" w:cs="Courier New"/>
+          <w:color w:val="D4D4D4"/>
+          <w:kern w:val="0"/>
+          <w:sz w:val="18"/>
+          <w:szCs w:val="18"/>
+          <w:lang w:eastAsia="es-MX"/>
+        </w:rPr>
+        <w:t> </w:t>
+      </w:r>
+      <w:r>
+        <w:rPr>
+          <w:rFonts w:ascii="Courier New" w:eastAsia="Times New Roman" w:hAnsi="Courier New" w:cs="Courier New"/>
+          <w:color w:val="CE9178"/>
+          <w:kern w:val="0"/>
+          <w:sz w:val="18"/>
+          <w:szCs w:val="18"/>
+          <w:lang w:eastAsia="es-MX"/>
+        </w:rPr>
+        <w:t>"Aplicativo para dispositivos moviles"</w:t>
+      </w:r>
+    </w:p>
+    <w:p>
+      <w:pPr>
+        <w:shd w:val="clear" w:color="auto" w:fill="1E1E1E"/>
+        <w:spacing w:before="0" w:after="0" w:line="270" w:lineRule="atLeast"/>
+        <w:ind w:left="0" w:right="0"/>
+        <w:rPr>
+          <w:rFonts w:ascii="Courier New" w:eastAsia="Times New Roman" w:hAnsi="Courier New" w:cs="Courier New"/>
+          <w:color w:val="D4D4D4"/>
+          <w:kern w:val="0"/>
+          <w:sz w:val="18"/>
+          <w:szCs w:val="18"/>
+          <w:lang w:eastAsia="es-MX"/>
+        </w:rPr>
+      </w:pPr>
+      <w:r>
+        <w:rPr>
+          <w:rFonts w:ascii="Courier New" w:eastAsia="Times New Roman" w:hAnsi="Courier New" w:cs="Courier New"/>
+          <w:color w:val="D4D4D4"/>
+          <w:kern w:val="0"/>
+          <w:sz w:val="18"/>
+          <w:szCs w:val="18"/>
+          <w:lang w:eastAsia="es-MX"/>
         </w:rPr>
         <w:t>        </w:t>
       </w:r>
@@ -2618,7 +2721,13 @@
         </w:numPr>
       </w:pPr>
       <w:r>
-        <w:t>id_formato: Identificador del formato.</w:t>
+        <w:t xml:space="preserve">id: Identificador del </w:t>
+      </w:r>
+      <w:r>
+        <w:t>entregable</w:t>
+      </w:r>
+      <w:r>
+        <w:t>.</w:t>
       </w:r>
     </w:p>
     <w:p>
@@ -2630,7 +2739,25 @@
         </w:numPr>
       </w:pPr>
       <w:r>
-        <w:t>formato: Nombre del formato</w:t>
+        <w:t>entregable_especifico</w:t>
+      </w:r>
+      <w:r>
+        <w:t xml:space="preserve">: </w:t>
+      </w:r>
+      <w:r>
+        <w:t>Entregable que se dará al cliente.</w:t>
+      </w:r>
+    </w:p>
+    <w:p>
+      <w:pPr>
+        <w:pStyle w:val="Prrafodelista"/>
+        <w:numPr>
+          <w:ilvl w:val="1"/>
+          <w:numId w:val="4"/>
+        </w:numPr>
+      </w:pPr>
+      <w:r>
+        <w:t>tipo_entregable: Grupo al que pertenece el entregable.</w:t>
       </w:r>
     </w:p>
     <w:p>
@@ -2638,9 +2765,12 @@
         <w:spacing w:before="0" w:after="0"/>
         <w:ind w:left="0" w:right="0"/>
       </w:pPr>
-      <w:r>
-        <w:br w:type="page"/>
-      </w:r>
+    </w:p>
+    <w:p>
+      <w:pPr>
+        <w:spacing w:before="0" w:after="0"/>
+        <w:ind w:left="0" w:right="0"/>
+      </w:pPr>
     </w:p>
     <w:p>
       <w:pPr>
@@ -2648,6 +2778,578 @@
         <w:ind w:left="0"/>
       </w:pPr>
       <w:r>
+        <w:t>Servicio Formatos de entrega</w:t>
+      </w:r>
+    </w:p>
+    <w:p>
+      <w:pPr>
+        <w:ind w:left="0"/>
+      </w:pPr>
+      <w:r>
+        <w:t xml:space="preserve">Para hacer el consumo del servicio, se hará a través de la siguiente URL: </w:t>
+      </w:r>
+      <w:hyperlink r:id="rId15" w:history="1">
+        <w:r>
+          <w:rPr>
+            <w:rStyle w:val="Hipervnculo"/>
+          </w:rPr>
+          <w:t>https://miramarlab.mx/api-erp/public/</w:t>
+        </w:r>
+        <w:r>
+          <w:rPr>
+            <w:rStyle w:val="Hipervnculo"/>
+          </w:rPr>
+          <w:t>formatos</w:t>
+        </w:r>
+      </w:hyperlink>
+      <w:r>
+        <w:t>, al momento de hacer la petición se obtiene el siguiente resultado:</w:t>
+      </w:r>
+    </w:p>
+    <w:p>
+      <w:pPr>
+        <w:shd w:val="clear" w:color="auto" w:fill="1E1E1E"/>
+        <w:spacing w:before="0" w:after="0" w:line="270" w:lineRule="atLeast"/>
+        <w:ind w:left="0" w:right="0"/>
+        <w:rPr>
+          <w:rFonts w:ascii="Courier New" w:eastAsia="Times New Roman" w:hAnsi="Courier New" w:cs="Courier New"/>
+          <w:color w:val="D4D4D4"/>
+          <w:kern w:val="0"/>
+          <w:sz w:val="18"/>
+          <w:szCs w:val="18"/>
+          <w:lang w:val="en-US" w:eastAsia="es-MX"/>
+        </w:rPr>
+      </w:pPr>
+      <w:r>
+        <w:rPr>
+          <w:rFonts w:ascii="Courier New" w:eastAsia="Times New Roman" w:hAnsi="Courier New" w:cs="Courier New"/>
+          <w:color w:val="DCDCDC"/>
+          <w:kern w:val="0"/>
+          <w:sz w:val="18"/>
+          <w:szCs w:val="18"/>
+          <w:lang w:val="en-US" w:eastAsia="es-MX"/>
+        </w:rPr>
+        <w:t>{</w:t>
+      </w:r>
+    </w:p>
+    <w:p>
+      <w:pPr>
+        <w:shd w:val="clear" w:color="auto" w:fill="1E1E1E"/>
+        <w:spacing w:before="0" w:after="0" w:line="270" w:lineRule="atLeast"/>
+        <w:ind w:left="0" w:right="0"/>
+        <w:rPr>
+          <w:rFonts w:ascii="Courier New" w:eastAsia="Times New Roman" w:hAnsi="Courier New" w:cs="Courier New"/>
+          <w:color w:val="D4D4D4"/>
+          <w:kern w:val="0"/>
+          <w:sz w:val="18"/>
+          <w:szCs w:val="18"/>
+          <w:lang w:val="en-US" w:eastAsia="es-MX"/>
+        </w:rPr>
+      </w:pPr>
+      <w:r>
+        <w:rPr>
+          <w:rFonts w:ascii="Courier New" w:eastAsia="Times New Roman" w:hAnsi="Courier New" w:cs="Courier New"/>
+          <w:color w:val="D4D4D4"/>
+          <w:kern w:val="0"/>
+          <w:sz w:val="18"/>
+          <w:szCs w:val="18"/>
+          <w:lang w:val="en-US" w:eastAsia="es-MX"/>
+        </w:rPr>
+        <w:t>    </w:t>
+      </w:r>
+      <w:r>
+        <w:rPr>
+          <w:rFonts w:ascii="Courier New" w:eastAsia="Times New Roman" w:hAnsi="Courier New" w:cs="Courier New"/>
+          <w:color w:val="9CDCFE"/>
+          <w:kern w:val="0"/>
+          <w:sz w:val="18"/>
+          <w:szCs w:val="18"/>
+          <w:lang w:val="en-US" w:eastAsia="es-MX"/>
+        </w:rPr>
+        <w:t>"status"</w:t>
+      </w:r>
+      <w:r>
+        <w:rPr>
+          <w:rFonts w:ascii="Courier New" w:eastAsia="Times New Roman" w:hAnsi="Courier New" w:cs="Courier New"/>
+          <w:color w:val="DCDCDC"/>
+          <w:kern w:val="0"/>
+          <w:sz w:val="18"/>
+          <w:szCs w:val="18"/>
+          <w:lang w:val="en-US" w:eastAsia="es-MX"/>
+        </w:rPr>
+        <w:t>:</w:t>
+      </w:r>
+      <w:r>
+        <w:rPr>
+          <w:rFonts w:ascii="Courier New" w:eastAsia="Times New Roman" w:hAnsi="Courier New" w:cs="Courier New"/>
+          <w:color w:val="D4D4D4"/>
+          <w:kern w:val="0"/>
+          <w:sz w:val="18"/>
+          <w:szCs w:val="18"/>
+          <w:lang w:val="en-US" w:eastAsia="es-MX"/>
+        </w:rPr>
+        <w:t> </w:t>
+      </w:r>
+      <w:r>
+        <w:rPr>
+          <w:rFonts w:ascii="Courier New" w:eastAsia="Times New Roman" w:hAnsi="Courier New" w:cs="Courier New"/>
+          <w:color w:val="CE9178"/>
+          <w:kern w:val="0"/>
+          <w:sz w:val="18"/>
+          <w:szCs w:val="18"/>
+          <w:lang w:val="en-US" w:eastAsia="es-MX"/>
+        </w:rPr>
+        <w:t>"200"</w:t>
+      </w:r>
+      <w:r>
+        <w:rPr>
+          <w:rFonts w:ascii="Courier New" w:eastAsia="Times New Roman" w:hAnsi="Courier New" w:cs="Courier New"/>
+          <w:color w:val="DCDCDC"/>
+          <w:kern w:val="0"/>
+          <w:sz w:val="18"/>
+          <w:szCs w:val="18"/>
+          <w:lang w:val="en-US" w:eastAsia="es-MX"/>
+        </w:rPr>
+        <w:t>,</w:t>
+      </w:r>
+    </w:p>
+    <w:p>
+      <w:pPr>
+        <w:shd w:val="clear" w:color="auto" w:fill="1E1E1E"/>
+        <w:spacing w:before="0" w:after="0" w:line="270" w:lineRule="atLeast"/>
+        <w:ind w:left="0" w:right="0"/>
+        <w:rPr>
+          <w:rFonts w:ascii="Courier New" w:eastAsia="Times New Roman" w:hAnsi="Courier New" w:cs="Courier New"/>
+          <w:color w:val="D4D4D4"/>
+          <w:kern w:val="0"/>
+          <w:sz w:val="18"/>
+          <w:szCs w:val="18"/>
+          <w:lang w:val="en-US" w:eastAsia="es-MX"/>
+        </w:rPr>
+      </w:pPr>
+      <w:r>
+        <w:rPr>
+          <w:rFonts w:ascii="Courier New" w:eastAsia="Times New Roman" w:hAnsi="Courier New" w:cs="Courier New"/>
+          <w:color w:val="D4D4D4"/>
+          <w:kern w:val="0"/>
+          <w:sz w:val="18"/>
+          <w:szCs w:val="18"/>
+          <w:lang w:val="en-US" w:eastAsia="es-MX"/>
+        </w:rPr>
+        <w:t>    </w:t>
+      </w:r>
+      <w:r>
+        <w:rPr>
+          <w:rFonts w:ascii="Courier New" w:eastAsia="Times New Roman" w:hAnsi="Courier New" w:cs="Courier New"/>
+          <w:color w:val="9CDCFE"/>
+          <w:kern w:val="0"/>
+          <w:sz w:val="18"/>
+          <w:szCs w:val="18"/>
+          <w:lang w:val="en-US" w:eastAsia="es-MX"/>
+        </w:rPr>
+        <w:t>"detalle"</w:t>
+      </w:r>
+      <w:r>
+        <w:rPr>
+          <w:rFonts w:ascii="Courier New" w:eastAsia="Times New Roman" w:hAnsi="Courier New" w:cs="Courier New"/>
+          <w:color w:val="DCDCDC"/>
+          <w:kern w:val="0"/>
+          <w:sz w:val="18"/>
+          <w:szCs w:val="18"/>
+          <w:lang w:val="en-US" w:eastAsia="es-MX"/>
+        </w:rPr>
+        <w:t>:</w:t>
+      </w:r>
+      <w:r>
+        <w:rPr>
+          <w:rFonts w:ascii="Courier New" w:eastAsia="Times New Roman" w:hAnsi="Courier New" w:cs="Courier New"/>
+          <w:color w:val="D4D4D4"/>
+          <w:kern w:val="0"/>
+          <w:sz w:val="18"/>
+          <w:szCs w:val="18"/>
+          <w:lang w:val="en-US" w:eastAsia="es-MX"/>
+        </w:rPr>
+        <w:t> </w:t>
+      </w:r>
+      <w:r>
+        <w:rPr>
+          <w:rFonts w:ascii="Courier New" w:eastAsia="Times New Roman" w:hAnsi="Courier New" w:cs="Courier New"/>
+          <w:color w:val="DCDCDC"/>
+          <w:kern w:val="0"/>
+          <w:sz w:val="18"/>
+          <w:szCs w:val="18"/>
+          <w:lang w:val="en-US" w:eastAsia="es-MX"/>
+        </w:rPr>
+        <w:t>[</w:t>
+      </w:r>
+    </w:p>
+    <w:p>
+      <w:pPr>
+        <w:shd w:val="clear" w:color="auto" w:fill="1E1E1E"/>
+        <w:spacing w:before="0" w:after="0" w:line="270" w:lineRule="atLeast"/>
+        <w:ind w:left="0" w:right="0"/>
+        <w:rPr>
+          <w:rFonts w:ascii="Courier New" w:eastAsia="Times New Roman" w:hAnsi="Courier New" w:cs="Courier New"/>
+          <w:color w:val="D4D4D4"/>
+          <w:kern w:val="0"/>
+          <w:sz w:val="18"/>
+          <w:szCs w:val="18"/>
+          <w:lang w:val="en-US" w:eastAsia="es-MX"/>
+        </w:rPr>
+      </w:pPr>
+      <w:r>
+        <w:rPr>
+          <w:rFonts w:ascii="Courier New" w:eastAsia="Times New Roman" w:hAnsi="Courier New" w:cs="Courier New"/>
+          <w:color w:val="D4D4D4"/>
+          <w:kern w:val="0"/>
+          <w:sz w:val="18"/>
+          <w:szCs w:val="18"/>
+          <w:lang w:val="en-US" w:eastAsia="es-MX"/>
+        </w:rPr>
+        <w:t>        </w:t>
+      </w:r>
+      <w:r>
+        <w:rPr>
+          <w:rFonts w:ascii="Courier New" w:eastAsia="Times New Roman" w:hAnsi="Courier New" w:cs="Courier New"/>
+          <w:color w:val="DCDCDC"/>
+          <w:kern w:val="0"/>
+          <w:sz w:val="18"/>
+          <w:szCs w:val="18"/>
+          <w:lang w:val="en-US" w:eastAsia="es-MX"/>
+        </w:rPr>
+        <w:t>{</w:t>
+      </w:r>
+    </w:p>
+    <w:p>
+      <w:pPr>
+        <w:shd w:val="clear" w:color="auto" w:fill="1E1E1E"/>
+        <w:spacing w:before="0" w:after="0" w:line="270" w:lineRule="atLeast"/>
+        <w:ind w:left="0" w:right="0"/>
+        <w:rPr>
+          <w:rFonts w:ascii="Courier New" w:eastAsia="Times New Roman" w:hAnsi="Courier New" w:cs="Courier New"/>
+          <w:color w:val="D4D4D4"/>
+          <w:kern w:val="0"/>
+          <w:sz w:val="18"/>
+          <w:szCs w:val="18"/>
+          <w:lang w:val="en-US" w:eastAsia="es-MX"/>
+        </w:rPr>
+      </w:pPr>
+      <w:r>
+        <w:rPr>
+          <w:rFonts w:ascii="Courier New" w:eastAsia="Times New Roman" w:hAnsi="Courier New" w:cs="Courier New"/>
+          <w:color w:val="D4D4D4"/>
+          <w:kern w:val="0"/>
+          <w:sz w:val="18"/>
+          <w:szCs w:val="18"/>
+          <w:lang w:val="en-US" w:eastAsia="es-MX"/>
+        </w:rPr>
+        <w:t>            </w:t>
+      </w:r>
+      <w:r>
+        <w:rPr>
+          <w:rFonts w:ascii="Courier New" w:eastAsia="Times New Roman" w:hAnsi="Courier New" w:cs="Courier New"/>
+          <w:color w:val="9CDCFE"/>
+          <w:kern w:val="0"/>
+          <w:sz w:val="18"/>
+          <w:szCs w:val="18"/>
+          <w:lang w:val="en-US" w:eastAsia="es-MX"/>
+        </w:rPr>
+        <w:t>"id_formato"</w:t>
+      </w:r>
+      <w:r>
+        <w:rPr>
+          <w:rFonts w:ascii="Courier New" w:eastAsia="Times New Roman" w:hAnsi="Courier New" w:cs="Courier New"/>
+          <w:color w:val="DCDCDC"/>
+          <w:kern w:val="0"/>
+          <w:sz w:val="18"/>
+          <w:szCs w:val="18"/>
+          <w:lang w:val="en-US" w:eastAsia="es-MX"/>
+        </w:rPr>
+        <w:t>:</w:t>
+      </w:r>
+      <w:r>
+        <w:rPr>
+          <w:rFonts w:ascii="Courier New" w:eastAsia="Times New Roman" w:hAnsi="Courier New" w:cs="Courier New"/>
+          <w:color w:val="D4D4D4"/>
+          <w:kern w:val="0"/>
+          <w:sz w:val="18"/>
+          <w:szCs w:val="18"/>
+          <w:lang w:val="en-US" w:eastAsia="es-MX"/>
+        </w:rPr>
+        <w:t> </w:t>
+      </w:r>
+      <w:r>
+        <w:rPr>
+          <w:rFonts w:ascii="Courier New" w:eastAsia="Times New Roman" w:hAnsi="Courier New" w:cs="Courier New"/>
+          <w:color w:val="B5CEA8"/>
+          <w:kern w:val="0"/>
+          <w:sz w:val="18"/>
+          <w:szCs w:val="18"/>
+          <w:lang w:val="en-US" w:eastAsia="es-MX"/>
+        </w:rPr>
+        <w:t>1</w:t>
+      </w:r>
+      <w:r>
+        <w:rPr>
+          <w:rFonts w:ascii="Courier New" w:eastAsia="Times New Roman" w:hAnsi="Courier New" w:cs="Courier New"/>
+          <w:color w:val="DCDCDC"/>
+          <w:kern w:val="0"/>
+          <w:sz w:val="18"/>
+          <w:szCs w:val="18"/>
+          <w:lang w:val="en-US" w:eastAsia="es-MX"/>
+        </w:rPr>
+        <w:t>,</w:t>
+      </w:r>
+    </w:p>
+    <w:p>
+      <w:pPr>
+        <w:shd w:val="clear" w:color="auto" w:fill="1E1E1E"/>
+        <w:spacing w:before="0" w:after="0" w:line="270" w:lineRule="atLeast"/>
+        <w:ind w:left="0" w:right="0"/>
+        <w:rPr>
+          <w:rFonts w:ascii="Courier New" w:eastAsia="Times New Roman" w:hAnsi="Courier New" w:cs="Courier New"/>
+          <w:color w:val="D4D4D4"/>
+          <w:kern w:val="0"/>
+          <w:sz w:val="18"/>
+          <w:szCs w:val="18"/>
+          <w:lang w:val="en-US" w:eastAsia="es-MX"/>
+        </w:rPr>
+      </w:pPr>
+      <w:r>
+        <w:rPr>
+          <w:rFonts w:ascii="Courier New" w:eastAsia="Times New Roman" w:hAnsi="Courier New" w:cs="Courier New"/>
+          <w:color w:val="D4D4D4"/>
+          <w:kern w:val="0"/>
+          <w:sz w:val="18"/>
+          <w:szCs w:val="18"/>
+          <w:lang w:val="en-US" w:eastAsia="es-MX"/>
+        </w:rPr>
+        <w:t>            </w:t>
+      </w:r>
+      <w:r>
+        <w:rPr>
+          <w:rFonts w:ascii="Courier New" w:eastAsia="Times New Roman" w:hAnsi="Courier New" w:cs="Courier New"/>
+          <w:color w:val="9CDCFE"/>
+          <w:kern w:val="0"/>
+          <w:sz w:val="18"/>
+          <w:szCs w:val="18"/>
+          <w:lang w:val="en-US" w:eastAsia="es-MX"/>
+        </w:rPr>
+        <w:t>"formato"</w:t>
+      </w:r>
+      <w:r>
+        <w:rPr>
+          <w:rFonts w:ascii="Courier New" w:eastAsia="Times New Roman" w:hAnsi="Courier New" w:cs="Courier New"/>
+          <w:color w:val="DCDCDC"/>
+          <w:kern w:val="0"/>
+          <w:sz w:val="18"/>
+          <w:szCs w:val="18"/>
+          <w:lang w:val="en-US" w:eastAsia="es-MX"/>
+        </w:rPr>
+        <w:t>:</w:t>
+      </w:r>
+      <w:r>
+        <w:rPr>
+          <w:rFonts w:ascii="Courier New" w:eastAsia="Times New Roman" w:hAnsi="Courier New" w:cs="Courier New"/>
+          <w:color w:val="D4D4D4"/>
+          <w:kern w:val="0"/>
+          <w:sz w:val="18"/>
+          <w:szCs w:val="18"/>
+          <w:lang w:val="en-US" w:eastAsia="es-MX"/>
+        </w:rPr>
+        <w:t> </w:t>
+      </w:r>
+      <w:r>
+        <w:rPr>
+          <w:rFonts w:ascii="Courier New" w:eastAsia="Times New Roman" w:hAnsi="Courier New" w:cs="Courier New"/>
+          <w:color w:val="CE9178"/>
+          <w:kern w:val="0"/>
+          <w:sz w:val="18"/>
+          <w:szCs w:val="18"/>
+          <w:lang w:val="en-US" w:eastAsia="es-MX"/>
+        </w:rPr>
+        <w:t>"Word"</w:t>
+      </w:r>
+    </w:p>
+    <w:p>
+      <w:pPr>
+        <w:shd w:val="clear" w:color="auto" w:fill="1E1E1E"/>
+        <w:spacing w:before="0" w:after="0" w:line="270" w:lineRule="atLeast"/>
+        <w:ind w:left="0" w:right="0"/>
+        <w:rPr>
+          <w:rFonts w:ascii="Courier New" w:eastAsia="Times New Roman" w:hAnsi="Courier New" w:cs="Courier New"/>
+          <w:color w:val="D4D4D4"/>
+          <w:kern w:val="0"/>
+          <w:sz w:val="18"/>
+          <w:szCs w:val="18"/>
+          <w:lang w:eastAsia="es-MX"/>
+        </w:rPr>
+      </w:pPr>
+      <w:r>
+        <w:rPr>
+          <w:rFonts w:ascii="Courier New" w:eastAsia="Times New Roman" w:hAnsi="Courier New" w:cs="Courier New"/>
+          <w:color w:val="D4D4D4"/>
+          <w:kern w:val="0"/>
+          <w:sz w:val="18"/>
+          <w:szCs w:val="18"/>
+          <w:lang w:val="en-US" w:eastAsia="es-MX"/>
+        </w:rPr>
+        <w:t>        </w:t>
+      </w:r>
+      <w:r>
+        <w:rPr>
+          <w:rFonts w:ascii="Courier New" w:eastAsia="Times New Roman" w:hAnsi="Courier New" w:cs="Courier New"/>
+          <w:color w:val="DCDCDC"/>
+          <w:kern w:val="0"/>
+          <w:sz w:val="18"/>
+          <w:szCs w:val="18"/>
+          <w:lang w:eastAsia="es-MX"/>
+        </w:rPr>
+        <w:t>},</w:t>
+      </w:r>
+    </w:p>
+    <w:p>
+      <w:pPr>
+        <w:shd w:val="clear" w:color="auto" w:fill="1E1E1E"/>
+        <w:spacing w:before="0" w:after="0" w:line="270" w:lineRule="atLeast"/>
+        <w:ind w:left="0" w:right="0"/>
+        <w:rPr>
+          <w:rFonts w:ascii="Courier New" w:eastAsia="Times New Roman" w:hAnsi="Courier New" w:cs="Courier New"/>
+          <w:color w:val="D4D4D4"/>
+          <w:kern w:val="0"/>
+          <w:sz w:val="18"/>
+          <w:szCs w:val="18"/>
+          <w:lang w:eastAsia="es-MX"/>
+        </w:rPr>
+      </w:pPr>
+      <w:r>
+        <w:rPr>
+          <w:rFonts w:ascii="Courier New" w:eastAsia="Times New Roman" w:hAnsi="Courier New" w:cs="Courier New"/>
+          <w:color w:val="D4D4D4"/>
+          <w:kern w:val="0"/>
+          <w:sz w:val="18"/>
+          <w:szCs w:val="18"/>
+          <w:lang w:eastAsia="es-MX"/>
+        </w:rPr>
+        <w:t>    </w:t>
+      </w:r>
+      <w:r>
+        <w:rPr>
+          <w:rFonts w:ascii="Courier New" w:eastAsia="Times New Roman" w:hAnsi="Courier New" w:cs="Courier New"/>
+          <w:color w:val="DCDCDC"/>
+          <w:kern w:val="0"/>
+          <w:sz w:val="18"/>
+          <w:szCs w:val="18"/>
+          <w:lang w:eastAsia="es-MX"/>
+        </w:rPr>
+        <w:t>]</w:t>
+      </w:r>
+    </w:p>
+    <w:p>
+      <w:pPr>
+        <w:shd w:val="clear" w:color="auto" w:fill="1E1E1E"/>
+        <w:spacing w:before="0" w:after="0" w:line="270" w:lineRule="atLeast"/>
+        <w:ind w:left="0" w:right="0"/>
+        <w:rPr>
+          <w:rFonts w:ascii="Courier New" w:eastAsia="Times New Roman" w:hAnsi="Courier New" w:cs="Courier New"/>
+          <w:color w:val="D4D4D4"/>
+          <w:kern w:val="0"/>
+          <w:sz w:val="18"/>
+          <w:szCs w:val="18"/>
+          <w:lang w:eastAsia="es-MX"/>
+        </w:rPr>
+      </w:pPr>
+      <w:r>
+        <w:rPr>
+          <w:rFonts w:ascii="Courier New" w:eastAsia="Times New Roman" w:hAnsi="Courier New" w:cs="Courier New"/>
+          <w:color w:val="DCDCDC"/>
+          <w:kern w:val="0"/>
+          <w:sz w:val="18"/>
+          <w:szCs w:val="18"/>
+          <w:lang w:eastAsia="es-MX"/>
+        </w:rPr>
+        <w:t>}</w:t>
+      </w:r>
+    </w:p>
+    <w:p>
+      <w:pPr>
+        <w:spacing w:after="0"/>
+        <w:ind w:left="0"/>
+      </w:pPr>
+    </w:p>
+    <w:p>
+      <w:pPr>
+        <w:spacing w:after="0"/>
+        <w:ind w:left="0"/>
+      </w:pPr>
+      <w:r>
+        <w:t>En donde:</w:t>
+      </w:r>
+    </w:p>
+    <w:p>
+      <w:pPr>
+        <w:pStyle w:val="Prrafodelista"/>
+        <w:numPr>
+          <w:ilvl w:val="0"/>
+          <w:numId w:val="4"/>
+        </w:numPr>
+        <w:spacing w:after="0"/>
+      </w:pPr>
+      <w:r>
+        <w:t>status: Es el código de ejecución hacia la API, 200 es que todo salió correcto.</w:t>
+      </w:r>
+    </w:p>
+    <w:p>
+      <w:pPr>
+        <w:pStyle w:val="Prrafodelista"/>
+        <w:numPr>
+          <w:ilvl w:val="0"/>
+          <w:numId w:val="4"/>
+        </w:numPr>
+      </w:pPr>
+      <w:r>
+        <w:t>detalle: Elemento donde se encontrará toda la información.</w:t>
+      </w:r>
+    </w:p>
+    <w:p>
+      <w:pPr>
+        <w:pStyle w:val="Prrafodelista"/>
+        <w:numPr>
+          <w:ilvl w:val="1"/>
+          <w:numId w:val="4"/>
+        </w:numPr>
+      </w:pPr>
+      <w:r>
+        <w:t>id_formato: Identificador del formato.</w:t>
+      </w:r>
+    </w:p>
+    <w:p>
+      <w:pPr>
+        <w:pStyle w:val="Prrafodelista"/>
+        <w:numPr>
+          <w:ilvl w:val="1"/>
+          <w:numId w:val="4"/>
+        </w:numPr>
+      </w:pPr>
+      <w:r>
+        <w:t>formato: Nombre del formato</w:t>
+      </w:r>
+    </w:p>
+    <w:p>
+      <w:pPr>
+        <w:spacing w:before="0" w:after="0"/>
+        <w:ind w:left="0" w:right="0"/>
+      </w:pPr>
+      <w:r>
+        <w:br w:type="page"/>
+      </w:r>
+    </w:p>
+    <w:p>
+      <w:pPr>
+        <w:pStyle w:val="Ttulo2"/>
+        <w:ind w:left="0"/>
+      </w:pPr>
+      <w:r>
         <w:lastRenderedPageBreak/>
         <w:t>Servicio OV ‘s</w:t>
       </w:r>
@@ -2667,7 +3369,7 @@
       <w:r>
         <w:t xml:space="preserve">Para hacer el consumo del servicio, se hará a través de la siguiente URL: </w:t>
       </w:r>
-      <w:hyperlink r:id="rId15" w:history="1">
+      <w:hyperlink r:id="rId16" w:history="1">
         <w:r>
           <w:rPr>
             <w:rStyle w:val="Hipervnculo"/>
@@ -3755,7 +4457,7 @@
       <w:r>
         <w:t xml:space="preserve">Para hacer el consumo del servicio, se hará a través de la siguiente URL: </w:t>
       </w:r>
-      <w:hyperlink r:id="rId16" w:history="1">
+      <w:hyperlink r:id="rId17" w:history="1">
         <w:r>
           <w:rPr>
             <w:rStyle w:val="Hipervnculo"/>
@@ -5029,761 +5731,6 @@
       </w:pPr>
       <w:r>
         <w:t>Todas las marcas</w:t>
-      </w:r>
-    </w:p>
-    <w:p>
-      <w:pPr>
-        <w:ind w:left="0"/>
-      </w:pPr>
-      <w:r>
-        <w:t xml:space="preserve">Para hacer el consumo del servicio, se hará a través de la siguiente URL: </w:t>
-      </w:r>
-      <w:hyperlink r:id="rId17" w:history="1">
-        <w:r>
-          <w:rPr>
-            <w:rStyle w:val="Hipervnculo"/>
-          </w:rPr>
-          <w:t>https://miramarlab.mx/api-erp/public/marcas</w:t>
-        </w:r>
-      </w:hyperlink>
-      <w:r>
-        <w:t>, esto son la necesidad de mandar algo dentro del body, al momento de hacer la petición se obtiene el siguiente resultado:</w:t>
-      </w:r>
-    </w:p>
-    <w:p>
-      <w:pPr>
-        <w:shd w:val="clear" w:color="auto" w:fill="1E1E1E"/>
-        <w:spacing w:before="0" w:after="0" w:line="270" w:lineRule="atLeast"/>
-        <w:ind w:left="0" w:right="0"/>
-        <w:rPr>
-          <w:rFonts w:ascii="Courier New" w:eastAsia="Times New Roman" w:hAnsi="Courier New" w:cs="Courier New"/>
-          <w:color w:val="D4D4D4"/>
-          <w:kern w:val="0"/>
-          <w:sz w:val="18"/>
-          <w:szCs w:val="18"/>
-          <w:lang w:eastAsia="es-MX"/>
-        </w:rPr>
-      </w:pPr>
-      <w:r>
-        <w:rPr>
-          <w:rFonts w:ascii="Courier New" w:eastAsia="Times New Roman" w:hAnsi="Courier New" w:cs="Courier New"/>
-          <w:color w:val="DCDCDC"/>
-          <w:kern w:val="0"/>
-          <w:sz w:val="18"/>
-          <w:szCs w:val="18"/>
-          <w:lang w:eastAsia="es-MX"/>
-        </w:rPr>
-        <w:t>{</w:t>
-      </w:r>
-    </w:p>
-    <w:p>
-      <w:pPr>
-        <w:shd w:val="clear" w:color="auto" w:fill="1E1E1E"/>
-        <w:spacing w:before="0" w:after="0" w:line="270" w:lineRule="atLeast"/>
-        <w:ind w:left="0" w:right="0"/>
-        <w:rPr>
-          <w:rFonts w:ascii="Courier New" w:eastAsia="Times New Roman" w:hAnsi="Courier New" w:cs="Courier New"/>
-          <w:color w:val="D4D4D4"/>
-          <w:kern w:val="0"/>
-          <w:sz w:val="18"/>
-          <w:szCs w:val="18"/>
-          <w:lang w:eastAsia="es-MX"/>
-        </w:rPr>
-      </w:pPr>
-      <w:r>
-        <w:rPr>
-          <w:rFonts w:ascii="Courier New" w:eastAsia="Times New Roman" w:hAnsi="Courier New" w:cs="Courier New"/>
-          <w:color w:val="D4D4D4"/>
-          <w:kern w:val="0"/>
-          <w:sz w:val="18"/>
-          <w:szCs w:val="18"/>
-          <w:lang w:eastAsia="es-MX"/>
-        </w:rPr>
-        <w:t>    </w:t>
-      </w:r>
-      <w:r>
-        <w:rPr>
-          <w:rFonts w:ascii="Courier New" w:eastAsia="Times New Roman" w:hAnsi="Courier New" w:cs="Courier New"/>
-          <w:color w:val="9CDCFE"/>
-          <w:kern w:val="0"/>
-          <w:sz w:val="18"/>
-          <w:szCs w:val="18"/>
-          <w:lang w:eastAsia="es-MX"/>
-        </w:rPr>
-        <w:t>"status"</w:t>
-      </w:r>
-      <w:r>
-        <w:rPr>
-          <w:rFonts w:ascii="Courier New" w:eastAsia="Times New Roman" w:hAnsi="Courier New" w:cs="Courier New"/>
-          <w:color w:val="DCDCDC"/>
-          <w:kern w:val="0"/>
-          <w:sz w:val="18"/>
-          <w:szCs w:val="18"/>
-          <w:lang w:eastAsia="es-MX"/>
-        </w:rPr>
-        <w:t>:</w:t>
-      </w:r>
-      <w:r>
-        <w:rPr>
-          <w:rFonts w:ascii="Courier New" w:eastAsia="Times New Roman" w:hAnsi="Courier New" w:cs="Courier New"/>
-          <w:color w:val="D4D4D4"/>
-          <w:kern w:val="0"/>
-          <w:sz w:val="18"/>
-          <w:szCs w:val="18"/>
-          <w:lang w:eastAsia="es-MX"/>
-        </w:rPr>
-        <w:t> </w:t>
-      </w:r>
-      <w:r>
-        <w:rPr>
-          <w:rFonts w:ascii="Courier New" w:eastAsia="Times New Roman" w:hAnsi="Courier New" w:cs="Courier New"/>
-          <w:color w:val="CE9178"/>
-          <w:kern w:val="0"/>
-          <w:sz w:val="18"/>
-          <w:szCs w:val="18"/>
-          <w:lang w:eastAsia="es-MX"/>
-        </w:rPr>
-        <w:t>"200"</w:t>
-      </w:r>
-      <w:r>
-        <w:rPr>
-          <w:rFonts w:ascii="Courier New" w:eastAsia="Times New Roman" w:hAnsi="Courier New" w:cs="Courier New"/>
-          <w:color w:val="DCDCDC"/>
-          <w:kern w:val="0"/>
-          <w:sz w:val="18"/>
-          <w:szCs w:val="18"/>
-          <w:lang w:eastAsia="es-MX"/>
-        </w:rPr>
-        <w:t>,</w:t>
-      </w:r>
-    </w:p>
-    <w:p>
-      <w:pPr>
-        <w:shd w:val="clear" w:color="auto" w:fill="1E1E1E"/>
-        <w:spacing w:before="0" w:after="0" w:line="270" w:lineRule="atLeast"/>
-        <w:ind w:left="0" w:right="0"/>
-        <w:rPr>
-          <w:rFonts w:ascii="Courier New" w:eastAsia="Times New Roman" w:hAnsi="Courier New" w:cs="Courier New"/>
-          <w:color w:val="D4D4D4"/>
-          <w:kern w:val="0"/>
-          <w:sz w:val="18"/>
-          <w:szCs w:val="18"/>
-          <w:lang w:eastAsia="es-MX"/>
-        </w:rPr>
-      </w:pPr>
-      <w:r>
-        <w:rPr>
-          <w:rFonts w:ascii="Courier New" w:eastAsia="Times New Roman" w:hAnsi="Courier New" w:cs="Courier New"/>
-          <w:color w:val="D4D4D4"/>
-          <w:kern w:val="0"/>
-          <w:sz w:val="18"/>
-          <w:szCs w:val="18"/>
-          <w:lang w:eastAsia="es-MX"/>
-        </w:rPr>
-        <w:t>    </w:t>
-      </w:r>
-      <w:r>
-        <w:rPr>
-          <w:rFonts w:ascii="Courier New" w:eastAsia="Times New Roman" w:hAnsi="Courier New" w:cs="Courier New"/>
-          <w:color w:val="9CDCFE"/>
-          <w:kern w:val="0"/>
-          <w:sz w:val="18"/>
-          <w:szCs w:val="18"/>
-          <w:lang w:eastAsia="es-MX"/>
-        </w:rPr>
-        <w:t>"detalle"</w:t>
-      </w:r>
-      <w:r>
-        <w:rPr>
-          <w:rFonts w:ascii="Courier New" w:eastAsia="Times New Roman" w:hAnsi="Courier New" w:cs="Courier New"/>
-          <w:color w:val="DCDCDC"/>
-          <w:kern w:val="0"/>
-          <w:sz w:val="18"/>
-          <w:szCs w:val="18"/>
-          <w:lang w:eastAsia="es-MX"/>
-        </w:rPr>
-        <w:t>:</w:t>
-      </w:r>
-      <w:r>
-        <w:rPr>
-          <w:rFonts w:ascii="Courier New" w:eastAsia="Times New Roman" w:hAnsi="Courier New" w:cs="Courier New"/>
-          <w:color w:val="D4D4D4"/>
-          <w:kern w:val="0"/>
-          <w:sz w:val="18"/>
-          <w:szCs w:val="18"/>
-          <w:lang w:eastAsia="es-MX"/>
-        </w:rPr>
-        <w:t> </w:t>
-      </w:r>
-      <w:r>
-        <w:rPr>
-          <w:rFonts w:ascii="Courier New" w:eastAsia="Times New Roman" w:hAnsi="Courier New" w:cs="Courier New"/>
-          <w:color w:val="DCDCDC"/>
-          <w:kern w:val="0"/>
-          <w:sz w:val="18"/>
-          <w:szCs w:val="18"/>
-          <w:lang w:eastAsia="es-MX"/>
-        </w:rPr>
-        <w:t>[</w:t>
-      </w:r>
-    </w:p>
-    <w:p>
-      <w:pPr>
-        <w:shd w:val="clear" w:color="auto" w:fill="1E1E1E"/>
-        <w:spacing w:before="0" w:after="0" w:line="270" w:lineRule="atLeast"/>
-        <w:ind w:left="0" w:right="0"/>
-        <w:rPr>
-          <w:rFonts w:ascii="Courier New" w:eastAsia="Times New Roman" w:hAnsi="Courier New" w:cs="Courier New"/>
-          <w:color w:val="D4D4D4"/>
-          <w:kern w:val="0"/>
-          <w:sz w:val="18"/>
-          <w:szCs w:val="18"/>
-          <w:lang w:eastAsia="es-MX"/>
-        </w:rPr>
-      </w:pPr>
-      <w:r>
-        <w:rPr>
-          <w:rFonts w:ascii="Courier New" w:eastAsia="Times New Roman" w:hAnsi="Courier New" w:cs="Courier New"/>
-          <w:color w:val="D4D4D4"/>
-          <w:kern w:val="0"/>
-          <w:sz w:val="18"/>
-          <w:szCs w:val="18"/>
-          <w:lang w:eastAsia="es-MX"/>
-        </w:rPr>
-        <w:t>        </w:t>
-      </w:r>
-      <w:r>
-        <w:rPr>
-          <w:rFonts w:ascii="Courier New" w:eastAsia="Times New Roman" w:hAnsi="Courier New" w:cs="Courier New"/>
-          <w:color w:val="DCDCDC"/>
-          <w:kern w:val="0"/>
-          <w:sz w:val="18"/>
-          <w:szCs w:val="18"/>
-          <w:lang w:eastAsia="es-MX"/>
-        </w:rPr>
-        <w:t>{</w:t>
-      </w:r>
-    </w:p>
-    <w:p>
-      <w:pPr>
-        <w:shd w:val="clear" w:color="auto" w:fill="1E1E1E"/>
-        <w:spacing w:before="0" w:after="0" w:line="270" w:lineRule="atLeast"/>
-        <w:ind w:left="0" w:right="0"/>
-        <w:rPr>
-          <w:rFonts w:ascii="Courier New" w:eastAsia="Times New Roman" w:hAnsi="Courier New" w:cs="Courier New"/>
-          <w:color w:val="D4D4D4"/>
-          <w:kern w:val="0"/>
-          <w:sz w:val="18"/>
-          <w:szCs w:val="18"/>
-          <w:lang w:eastAsia="es-MX"/>
-        </w:rPr>
-      </w:pPr>
-      <w:r>
-        <w:rPr>
-          <w:rFonts w:ascii="Courier New" w:eastAsia="Times New Roman" w:hAnsi="Courier New" w:cs="Courier New"/>
-          <w:color w:val="D4D4D4"/>
-          <w:kern w:val="0"/>
-          <w:sz w:val="18"/>
-          <w:szCs w:val="18"/>
-          <w:lang w:eastAsia="es-MX"/>
-        </w:rPr>
-        <w:t>            </w:t>
-      </w:r>
-      <w:r>
-        <w:rPr>
-          <w:rFonts w:ascii="Courier New" w:eastAsia="Times New Roman" w:hAnsi="Courier New" w:cs="Courier New"/>
-          <w:color w:val="9CDCFE"/>
-          <w:kern w:val="0"/>
-          <w:sz w:val="18"/>
-          <w:szCs w:val="18"/>
-          <w:lang w:eastAsia="es-MX"/>
-        </w:rPr>
-        <w:t>"id"</w:t>
-      </w:r>
-      <w:r>
-        <w:rPr>
-          <w:rFonts w:ascii="Courier New" w:eastAsia="Times New Roman" w:hAnsi="Courier New" w:cs="Courier New"/>
-          <w:color w:val="DCDCDC"/>
-          <w:kern w:val="0"/>
-          <w:sz w:val="18"/>
-          <w:szCs w:val="18"/>
-          <w:lang w:eastAsia="es-MX"/>
-        </w:rPr>
-        <w:t>:</w:t>
-      </w:r>
-      <w:r>
-        <w:rPr>
-          <w:rFonts w:ascii="Courier New" w:eastAsia="Times New Roman" w:hAnsi="Courier New" w:cs="Courier New"/>
-          <w:color w:val="D4D4D4"/>
-          <w:kern w:val="0"/>
-          <w:sz w:val="18"/>
-          <w:szCs w:val="18"/>
-          <w:lang w:eastAsia="es-MX"/>
-        </w:rPr>
-        <w:t> </w:t>
-      </w:r>
-      <w:r>
-        <w:rPr>
-          <w:rFonts w:ascii="Courier New" w:eastAsia="Times New Roman" w:hAnsi="Courier New" w:cs="Courier New"/>
-          <w:color w:val="B5CEA8"/>
-          <w:kern w:val="0"/>
-          <w:sz w:val="18"/>
-          <w:szCs w:val="18"/>
-          <w:lang w:eastAsia="es-MX"/>
-        </w:rPr>
-        <w:t>1</w:t>
-      </w:r>
-      <w:r>
-        <w:rPr>
-          <w:rFonts w:ascii="Courier New" w:eastAsia="Times New Roman" w:hAnsi="Courier New" w:cs="Courier New"/>
-          <w:color w:val="DCDCDC"/>
-          <w:kern w:val="0"/>
-          <w:sz w:val="18"/>
-          <w:szCs w:val="18"/>
-          <w:lang w:eastAsia="es-MX"/>
-        </w:rPr>
-        <w:t>,</w:t>
-      </w:r>
-    </w:p>
-    <w:p>
-      <w:pPr>
-        <w:shd w:val="clear" w:color="auto" w:fill="1E1E1E"/>
-        <w:spacing w:before="0" w:after="0" w:line="270" w:lineRule="atLeast"/>
-        <w:ind w:left="0" w:right="0"/>
-        <w:rPr>
-          <w:rFonts w:ascii="Courier New" w:eastAsia="Times New Roman" w:hAnsi="Courier New" w:cs="Courier New"/>
-          <w:color w:val="D4D4D4"/>
-          <w:kern w:val="0"/>
-          <w:sz w:val="18"/>
-          <w:szCs w:val="18"/>
-          <w:lang w:eastAsia="es-MX"/>
-        </w:rPr>
-      </w:pPr>
-      <w:r>
-        <w:rPr>
-          <w:rFonts w:ascii="Courier New" w:eastAsia="Times New Roman" w:hAnsi="Courier New" w:cs="Courier New"/>
-          <w:color w:val="D4D4D4"/>
-          <w:kern w:val="0"/>
-          <w:sz w:val="18"/>
-          <w:szCs w:val="18"/>
-          <w:lang w:eastAsia="es-MX"/>
-        </w:rPr>
-        <w:t>            </w:t>
-      </w:r>
-      <w:r>
-        <w:rPr>
-          <w:rFonts w:ascii="Courier New" w:eastAsia="Times New Roman" w:hAnsi="Courier New" w:cs="Courier New"/>
-          <w:color w:val="9CDCFE"/>
-          <w:kern w:val="0"/>
-          <w:sz w:val="18"/>
-          <w:szCs w:val="18"/>
-          <w:lang w:eastAsia="es-MX"/>
-        </w:rPr>
-        <w:t>"marca"</w:t>
-      </w:r>
-      <w:r>
-        <w:rPr>
-          <w:rFonts w:ascii="Courier New" w:eastAsia="Times New Roman" w:hAnsi="Courier New" w:cs="Courier New"/>
-          <w:color w:val="DCDCDC"/>
-          <w:kern w:val="0"/>
-          <w:sz w:val="18"/>
-          <w:szCs w:val="18"/>
-          <w:lang w:eastAsia="es-MX"/>
-        </w:rPr>
-        <w:t>:</w:t>
-      </w:r>
-      <w:r>
-        <w:rPr>
-          <w:rFonts w:ascii="Courier New" w:eastAsia="Times New Roman" w:hAnsi="Courier New" w:cs="Courier New"/>
-          <w:color w:val="D4D4D4"/>
-          <w:kern w:val="0"/>
-          <w:sz w:val="18"/>
-          <w:szCs w:val="18"/>
-          <w:lang w:eastAsia="es-MX"/>
-        </w:rPr>
-        <w:t> </w:t>
-      </w:r>
-      <w:r>
-        <w:rPr>
-          <w:rFonts w:ascii="Courier New" w:eastAsia="Times New Roman" w:hAnsi="Courier New" w:cs="Courier New"/>
-          <w:color w:val="CE9178"/>
-          <w:kern w:val="0"/>
-          <w:sz w:val="18"/>
-          <w:szCs w:val="18"/>
-          <w:lang w:eastAsia="es-MX"/>
-        </w:rPr>
-        <w:t>"AKINETON   ABT"</w:t>
-      </w:r>
-      <w:r>
-        <w:rPr>
-          <w:rFonts w:ascii="Courier New" w:eastAsia="Times New Roman" w:hAnsi="Courier New" w:cs="Courier New"/>
-          <w:color w:val="DCDCDC"/>
-          <w:kern w:val="0"/>
-          <w:sz w:val="18"/>
-          <w:szCs w:val="18"/>
-          <w:lang w:eastAsia="es-MX"/>
-        </w:rPr>
-        <w:t>,</w:t>
-      </w:r>
-    </w:p>
-    <w:p>
-      <w:pPr>
-        <w:shd w:val="clear" w:color="auto" w:fill="1E1E1E"/>
-        <w:spacing w:before="0" w:after="0" w:line="270" w:lineRule="atLeast"/>
-        <w:ind w:left="0" w:right="0"/>
-        <w:rPr>
-          <w:rFonts w:ascii="Courier New" w:eastAsia="Times New Roman" w:hAnsi="Courier New" w:cs="Courier New"/>
-          <w:color w:val="D4D4D4"/>
-          <w:kern w:val="0"/>
-          <w:sz w:val="18"/>
-          <w:szCs w:val="18"/>
-          <w:lang w:eastAsia="es-MX"/>
-        </w:rPr>
-      </w:pPr>
-      <w:r>
-        <w:rPr>
-          <w:rFonts w:ascii="Courier New" w:eastAsia="Times New Roman" w:hAnsi="Courier New" w:cs="Courier New"/>
-          <w:color w:val="D4D4D4"/>
-          <w:kern w:val="0"/>
-          <w:sz w:val="18"/>
-          <w:szCs w:val="18"/>
-          <w:lang w:eastAsia="es-MX"/>
-        </w:rPr>
-        <w:t>            </w:t>
-      </w:r>
-      <w:r>
-        <w:rPr>
-          <w:rFonts w:ascii="Courier New" w:eastAsia="Times New Roman" w:hAnsi="Courier New" w:cs="Courier New"/>
-          <w:color w:val="9CDCFE"/>
-          <w:kern w:val="0"/>
-          <w:sz w:val="18"/>
-          <w:szCs w:val="18"/>
-          <w:lang w:eastAsia="es-MX"/>
-        </w:rPr>
-        <w:t>"linea_terapeutica"</w:t>
-      </w:r>
-      <w:r>
-        <w:rPr>
-          <w:rFonts w:ascii="Courier New" w:eastAsia="Times New Roman" w:hAnsi="Courier New" w:cs="Courier New"/>
-          <w:color w:val="DCDCDC"/>
-          <w:kern w:val="0"/>
-          <w:sz w:val="18"/>
-          <w:szCs w:val="18"/>
-          <w:lang w:eastAsia="es-MX"/>
-        </w:rPr>
-        <w:t>:</w:t>
-      </w:r>
-      <w:r>
-        <w:rPr>
-          <w:rFonts w:ascii="Courier New" w:eastAsia="Times New Roman" w:hAnsi="Courier New" w:cs="Courier New"/>
-          <w:color w:val="D4D4D4"/>
-          <w:kern w:val="0"/>
-          <w:sz w:val="18"/>
-          <w:szCs w:val="18"/>
-          <w:lang w:eastAsia="es-MX"/>
-        </w:rPr>
-        <w:t> </w:t>
-      </w:r>
-      <w:r>
-        <w:rPr>
-          <w:rFonts w:ascii="Courier New" w:eastAsia="Times New Roman" w:hAnsi="Courier New" w:cs="Courier New"/>
-          <w:color w:val="CE9178"/>
-          <w:kern w:val="0"/>
-          <w:sz w:val="18"/>
-          <w:szCs w:val="18"/>
-          <w:lang w:eastAsia="es-MX"/>
-        </w:rPr>
-        <w:t>"N04A0 ANTIPARKINSONIANOS"</w:t>
-      </w:r>
-      <w:r>
-        <w:rPr>
-          <w:rFonts w:ascii="Courier New" w:eastAsia="Times New Roman" w:hAnsi="Courier New" w:cs="Courier New"/>
-          <w:color w:val="DCDCDC"/>
-          <w:kern w:val="0"/>
-          <w:sz w:val="18"/>
-          <w:szCs w:val="18"/>
-          <w:lang w:eastAsia="es-MX"/>
-        </w:rPr>
-        <w:t>,</w:t>
-      </w:r>
-    </w:p>
-    <w:p>
-      <w:pPr>
-        <w:shd w:val="clear" w:color="auto" w:fill="1E1E1E"/>
-        <w:spacing w:before="0" w:after="0" w:line="270" w:lineRule="atLeast"/>
-        <w:ind w:left="0" w:right="0"/>
-        <w:rPr>
-          <w:rFonts w:ascii="Courier New" w:eastAsia="Times New Roman" w:hAnsi="Courier New" w:cs="Courier New"/>
-          <w:color w:val="D4D4D4"/>
-          <w:kern w:val="0"/>
-          <w:sz w:val="18"/>
-          <w:szCs w:val="18"/>
-          <w:lang w:eastAsia="es-MX"/>
-        </w:rPr>
-      </w:pPr>
-      <w:r>
-        <w:rPr>
-          <w:rFonts w:ascii="Courier New" w:eastAsia="Times New Roman" w:hAnsi="Courier New" w:cs="Courier New"/>
-          <w:color w:val="D4D4D4"/>
-          <w:kern w:val="0"/>
-          <w:sz w:val="18"/>
-          <w:szCs w:val="18"/>
-          <w:lang w:eastAsia="es-MX"/>
-        </w:rPr>
-        <w:t>            </w:t>
-      </w:r>
-      <w:r>
-        <w:rPr>
-          <w:rFonts w:ascii="Courier New" w:eastAsia="Times New Roman" w:hAnsi="Courier New" w:cs="Courier New"/>
-          <w:color w:val="9CDCFE"/>
-          <w:kern w:val="0"/>
-          <w:sz w:val="18"/>
-          <w:szCs w:val="18"/>
-          <w:lang w:eastAsia="es-MX"/>
-        </w:rPr>
-        <w:t>"presentacion"</w:t>
-      </w:r>
-      <w:r>
-        <w:rPr>
-          <w:rFonts w:ascii="Courier New" w:eastAsia="Times New Roman" w:hAnsi="Courier New" w:cs="Courier New"/>
-          <w:color w:val="DCDCDC"/>
-          <w:kern w:val="0"/>
-          <w:sz w:val="18"/>
-          <w:szCs w:val="18"/>
-          <w:lang w:eastAsia="es-MX"/>
-        </w:rPr>
-        <w:t>:</w:t>
-      </w:r>
-      <w:r>
-        <w:rPr>
-          <w:rFonts w:ascii="Courier New" w:eastAsia="Times New Roman" w:hAnsi="Courier New" w:cs="Courier New"/>
-          <w:color w:val="D4D4D4"/>
-          <w:kern w:val="0"/>
-          <w:sz w:val="18"/>
-          <w:szCs w:val="18"/>
-          <w:lang w:eastAsia="es-MX"/>
-        </w:rPr>
-        <w:t> </w:t>
-      </w:r>
-      <w:r>
-        <w:rPr>
-          <w:rFonts w:ascii="Courier New" w:eastAsia="Times New Roman" w:hAnsi="Courier New" w:cs="Courier New"/>
-          <w:color w:val="CE9178"/>
-          <w:kern w:val="0"/>
-          <w:sz w:val="18"/>
-          <w:szCs w:val="18"/>
-          <w:lang w:eastAsia="es-MX"/>
-        </w:rPr>
-        <w:t>"AKINETON AMP. 5 MG 5 1 ML"</w:t>
-      </w:r>
-    </w:p>
-    <w:p>
-      <w:pPr>
-        <w:shd w:val="clear" w:color="auto" w:fill="1E1E1E"/>
-        <w:spacing w:before="0" w:after="0" w:line="270" w:lineRule="atLeast"/>
-        <w:ind w:left="0" w:right="0"/>
-        <w:rPr>
-          <w:rFonts w:ascii="Courier New" w:eastAsia="Times New Roman" w:hAnsi="Courier New" w:cs="Courier New"/>
-          <w:color w:val="D4D4D4"/>
-          <w:kern w:val="0"/>
-          <w:sz w:val="18"/>
-          <w:szCs w:val="18"/>
-          <w:lang w:eastAsia="es-MX"/>
-        </w:rPr>
-      </w:pPr>
-      <w:r>
-        <w:rPr>
-          <w:rFonts w:ascii="Courier New" w:eastAsia="Times New Roman" w:hAnsi="Courier New" w:cs="Courier New"/>
-          <w:color w:val="D4D4D4"/>
-          <w:kern w:val="0"/>
-          <w:sz w:val="18"/>
-          <w:szCs w:val="18"/>
-          <w:lang w:eastAsia="es-MX"/>
-        </w:rPr>
-        <w:t>        </w:t>
-      </w:r>
-      <w:r>
-        <w:rPr>
-          <w:rFonts w:ascii="Courier New" w:eastAsia="Times New Roman" w:hAnsi="Courier New" w:cs="Courier New"/>
-          <w:color w:val="DCDCDC"/>
-          <w:kern w:val="0"/>
-          <w:sz w:val="18"/>
-          <w:szCs w:val="18"/>
-          <w:lang w:eastAsia="es-MX"/>
-        </w:rPr>
-        <w:t>},</w:t>
-      </w:r>
-    </w:p>
-    <w:p>
-      <w:pPr>
-        <w:shd w:val="clear" w:color="auto" w:fill="1E1E1E"/>
-        <w:spacing w:before="0" w:after="0" w:line="270" w:lineRule="atLeast"/>
-        <w:ind w:left="0" w:right="0"/>
-        <w:rPr>
-          <w:rFonts w:ascii="Courier New" w:eastAsia="Times New Roman" w:hAnsi="Courier New" w:cs="Courier New"/>
-          <w:color w:val="D4D4D4"/>
-          <w:kern w:val="0"/>
-          <w:sz w:val="18"/>
-          <w:szCs w:val="18"/>
-          <w:lang w:eastAsia="es-MX"/>
-        </w:rPr>
-      </w:pPr>
-      <w:r>
-        <w:rPr>
-          <w:rFonts w:ascii="Courier New" w:eastAsia="Times New Roman" w:hAnsi="Courier New" w:cs="Courier New"/>
-          <w:color w:val="D4D4D4"/>
-          <w:kern w:val="0"/>
-          <w:sz w:val="18"/>
-          <w:szCs w:val="18"/>
-          <w:lang w:eastAsia="es-MX"/>
-        </w:rPr>
-        <w:t>    </w:t>
-      </w:r>
-      <w:r>
-        <w:rPr>
-          <w:rFonts w:ascii="Courier New" w:eastAsia="Times New Roman" w:hAnsi="Courier New" w:cs="Courier New"/>
-          <w:color w:val="DCDCDC"/>
-          <w:kern w:val="0"/>
-          <w:sz w:val="18"/>
-          <w:szCs w:val="18"/>
-          <w:lang w:eastAsia="es-MX"/>
-        </w:rPr>
-        <w:t>]</w:t>
-      </w:r>
-    </w:p>
-    <w:p>
-      <w:pPr>
-        <w:shd w:val="clear" w:color="auto" w:fill="1E1E1E"/>
-        <w:spacing w:before="0" w:after="0" w:line="270" w:lineRule="atLeast"/>
-        <w:ind w:left="0" w:right="0"/>
-        <w:rPr>
-          <w:rFonts w:ascii="Courier New" w:eastAsia="Times New Roman" w:hAnsi="Courier New" w:cs="Courier New"/>
-          <w:color w:val="D4D4D4"/>
-          <w:kern w:val="0"/>
-          <w:sz w:val="18"/>
-          <w:szCs w:val="18"/>
-          <w:lang w:eastAsia="es-MX"/>
-        </w:rPr>
-      </w:pPr>
-      <w:r>
-        <w:rPr>
-          <w:rFonts w:ascii="Courier New" w:eastAsia="Times New Roman" w:hAnsi="Courier New" w:cs="Courier New"/>
-          <w:color w:val="DCDCDC"/>
-          <w:kern w:val="0"/>
-          <w:sz w:val="18"/>
-          <w:szCs w:val="18"/>
-          <w:lang w:eastAsia="es-MX"/>
-        </w:rPr>
-        <w:t>}</w:t>
-      </w:r>
-    </w:p>
-    <w:p>
-      <w:pPr>
-        <w:spacing w:after="0"/>
-        <w:ind w:left="0"/>
-      </w:pPr>
-    </w:p>
-    <w:p>
-      <w:pPr>
-        <w:spacing w:after="0"/>
-        <w:ind w:left="0"/>
-      </w:pPr>
-      <w:r>
-        <w:t>En donde:</w:t>
-      </w:r>
-    </w:p>
-    <w:p>
-      <w:pPr>
-        <w:pStyle w:val="Prrafodelista"/>
-        <w:numPr>
-          <w:ilvl w:val="0"/>
-          <w:numId w:val="4"/>
-        </w:numPr>
-        <w:spacing w:after="0"/>
-      </w:pPr>
-      <w:r>
-        <w:t>status: Es el código de ejecución hacia la API, 200 es que todo salió correcto.</w:t>
-      </w:r>
-    </w:p>
-    <w:p>
-      <w:pPr>
-        <w:pStyle w:val="Prrafodelista"/>
-        <w:numPr>
-          <w:ilvl w:val="0"/>
-          <w:numId w:val="4"/>
-        </w:numPr>
-      </w:pPr>
-      <w:r>
-        <w:t>detalle: Elemento donde se encontrará toda la información.</w:t>
-      </w:r>
-    </w:p>
-    <w:p>
-      <w:pPr>
-        <w:pStyle w:val="Prrafodelista"/>
-        <w:numPr>
-          <w:ilvl w:val="1"/>
-          <w:numId w:val="4"/>
-        </w:numPr>
-      </w:pPr>
-      <w:r>
-        <w:t>id</w:t>
-      </w:r>
-      <w:r>
-        <w:t>: Identificador de la marca.</w:t>
-      </w:r>
-    </w:p>
-    <w:p>
-      <w:pPr>
-        <w:pStyle w:val="Prrafodelista"/>
-        <w:numPr>
-          <w:ilvl w:val="1"/>
-          <w:numId w:val="4"/>
-        </w:numPr>
-      </w:pPr>
-      <w:r>
-        <w:t>marca: Nombre marca.</w:t>
-      </w:r>
-    </w:p>
-    <w:p>
-      <w:pPr>
-        <w:pStyle w:val="Prrafodelista"/>
-        <w:numPr>
-          <w:ilvl w:val="1"/>
-          <w:numId w:val="4"/>
-        </w:numPr>
-      </w:pPr>
-      <w:r>
-        <w:t>linea_terapeutica: Línea terapéutica (en algunos casos puede estar vacío).</w:t>
-      </w:r>
-    </w:p>
-    <w:p>
-      <w:pPr>
-        <w:pStyle w:val="Prrafodelista"/>
-        <w:numPr>
-          <w:ilvl w:val="1"/>
-          <w:numId w:val="4"/>
-        </w:numPr>
-      </w:pPr>
-      <w:r>
-        <w:t>presentacion: Es la presentación del producto (en algunos casos puede estar vacío).</w:t>
-      </w:r>
-    </w:p>
-    <w:p>
-      <w:pPr>
-        <w:spacing w:before="0" w:after="0"/>
-        <w:ind w:left="0" w:right="0"/>
-      </w:pPr>
-      <w:r>
-        <w:br w:type="page"/>
-      </w:r>
-    </w:p>
-    <w:p>
-      <w:pPr>
-        <w:pStyle w:val="Ttulo2"/>
-      </w:pPr>
-      <w:r>
-        <w:lastRenderedPageBreak/>
-        <w:t>Con ID de laboratorio</w:t>
       </w:r>
     </w:p>
     <w:p>
@@ -5802,7 +5749,7 @@
         </w:r>
       </w:hyperlink>
       <w:r>
-        <w:t>, además de proporcionar un JSON con la siguiente estructura:</w:t>
+        <w:t>, esto son la necesidad de mandar algo dentro del body, al momento de hacer la petición se obtiene el siguiente resultado:</w:t>
       </w:r>
     </w:p>
     <w:p>
@@ -5865,7 +5812,7 @@
           <w:szCs w:val="18"/>
           <w:lang w:eastAsia="es-MX"/>
         </w:rPr>
-        <w:t>"id_laboratorio"</w:t>
+        <w:t>"status"</w:t>
       </w:r>
       <w:r>
         <w:rPr>
@@ -5892,6 +5839,194 @@
       <w:r>
         <w:rPr>
           <w:rFonts w:ascii="Courier New" w:eastAsia="Times New Roman" w:hAnsi="Courier New" w:cs="Courier New"/>
+          <w:color w:val="CE9178"/>
+          <w:kern w:val="0"/>
+          <w:sz w:val="18"/>
+          <w:szCs w:val="18"/>
+          <w:lang w:eastAsia="es-MX"/>
+        </w:rPr>
+        <w:t>"200"</w:t>
+      </w:r>
+      <w:r>
+        <w:rPr>
+          <w:rFonts w:ascii="Courier New" w:eastAsia="Times New Roman" w:hAnsi="Courier New" w:cs="Courier New"/>
+          <w:color w:val="DCDCDC"/>
+          <w:kern w:val="0"/>
+          <w:sz w:val="18"/>
+          <w:szCs w:val="18"/>
+          <w:lang w:eastAsia="es-MX"/>
+        </w:rPr>
+        <w:t>,</w:t>
+      </w:r>
+    </w:p>
+    <w:p>
+      <w:pPr>
+        <w:shd w:val="clear" w:color="auto" w:fill="1E1E1E"/>
+        <w:spacing w:before="0" w:after="0" w:line="270" w:lineRule="atLeast"/>
+        <w:ind w:left="0" w:right="0"/>
+        <w:rPr>
+          <w:rFonts w:ascii="Courier New" w:eastAsia="Times New Roman" w:hAnsi="Courier New" w:cs="Courier New"/>
+          <w:color w:val="D4D4D4"/>
+          <w:kern w:val="0"/>
+          <w:sz w:val="18"/>
+          <w:szCs w:val="18"/>
+          <w:lang w:eastAsia="es-MX"/>
+        </w:rPr>
+      </w:pPr>
+      <w:r>
+        <w:rPr>
+          <w:rFonts w:ascii="Courier New" w:eastAsia="Times New Roman" w:hAnsi="Courier New" w:cs="Courier New"/>
+          <w:color w:val="D4D4D4"/>
+          <w:kern w:val="0"/>
+          <w:sz w:val="18"/>
+          <w:szCs w:val="18"/>
+          <w:lang w:eastAsia="es-MX"/>
+        </w:rPr>
+        <w:t>    </w:t>
+      </w:r>
+      <w:r>
+        <w:rPr>
+          <w:rFonts w:ascii="Courier New" w:eastAsia="Times New Roman" w:hAnsi="Courier New" w:cs="Courier New"/>
+          <w:color w:val="9CDCFE"/>
+          <w:kern w:val="0"/>
+          <w:sz w:val="18"/>
+          <w:szCs w:val="18"/>
+          <w:lang w:eastAsia="es-MX"/>
+        </w:rPr>
+        <w:t>"detalle"</w:t>
+      </w:r>
+      <w:r>
+        <w:rPr>
+          <w:rFonts w:ascii="Courier New" w:eastAsia="Times New Roman" w:hAnsi="Courier New" w:cs="Courier New"/>
+          <w:color w:val="DCDCDC"/>
+          <w:kern w:val="0"/>
+          <w:sz w:val="18"/>
+          <w:szCs w:val="18"/>
+          <w:lang w:eastAsia="es-MX"/>
+        </w:rPr>
+        <w:t>:</w:t>
+      </w:r>
+      <w:r>
+        <w:rPr>
+          <w:rFonts w:ascii="Courier New" w:eastAsia="Times New Roman" w:hAnsi="Courier New" w:cs="Courier New"/>
+          <w:color w:val="D4D4D4"/>
+          <w:kern w:val="0"/>
+          <w:sz w:val="18"/>
+          <w:szCs w:val="18"/>
+          <w:lang w:eastAsia="es-MX"/>
+        </w:rPr>
+        <w:t> </w:t>
+      </w:r>
+      <w:r>
+        <w:rPr>
+          <w:rFonts w:ascii="Courier New" w:eastAsia="Times New Roman" w:hAnsi="Courier New" w:cs="Courier New"/>
+          <w:color w:val="DCDCDC"/>
+          <w:kern w:val="0"/>
+          <w:sz w:val="18"/>
+          <w:szCs w:val="18"/>
+          <w:lang w:eastAsia="es-MX"/>
+        </w:rPr>
+        <w:t>[</w:t>
+      </w:r>
+    </w:p>
+    <w:p>
+      <w:pPr>
+        <w:shd w:val="clear" w:color="auto" w:fill="1E1E1E"/>
+        <w:spacing w:before="0" w:after="0" w:line="270" w:lineRule="atLeast"/>
+        <w:ind w:left="0" w:right="0"/>
+        <w:rPr>
+          <w:rFonts w:ascii="Courier New" w:eastAsia="Times New Roman" w:hAnsi="Courier New" w:cs="Courier New"/>
+          <w:color w:val="D4D4D4"/>
+          <w:kern w:val="0"/>
+          <w:sz w:val="18"/>
+          <w:szCs w:val="18"/>
+          <w:lang w:eastAsia="es-MX"/>
+        </w:rPr>
+      </w:pPr>
+      <w:r>
+        <w:rPr>
+          <w:rFonts w:ascii="Courier New" w:eastAsia="Times New Roman" w:hAnsi="Courier New" w:cs="Courier New"/>
+          <w:color w:val="D4D4D4"/>
+          <w:kern w:val="0"/>
+          <w:sz w:val="18"/>
+          <w:szCs w:val="18"/>
+          <w:lang w:eastAsia="es-MX"/>
+        </w:rPr>
+        <w:t>        </w:t>
+      </w:r>
+      <w:r>
+        <w:rPr>
+          <w:rFonts w:ascii="Courier New" w:eastAsia="Times New Roman" w:hAnsi="Courier New" w:cs="Courier New"/>
+          <w:color w:val="DCDCDC"/>
+          <w:kern w:val="0"/>
+          <w:sz w:val="18"/>
+          <w:szCs w:val="18"/>
+          <w:lang w:eastAsia="es-MX"/>
+        </w:rPr>
+        <w:t>{</w:t>
+      </w:r>
+    </w:p>
+    <w:p>
+      <w:pPr>
+        <w:shd w:val="clear" w:color="auto" w:fill="1E1E1E"/>
+        <w:spacing w:before="0" w:after="0" w:line="270" w:lineRule="atLeast"/>
+        <w:ind w:left="0" w:right="0"/>
+        <w:rPr>
+          <w:rFonts w:ascii="Courier New" w:eastAsia="Times New Roman" w:hAnsi="Courier New" w:cs="Courier New"/>
+          <w:color w:val="D4D4D4"/>
+          <w:kern w:val="0"/>
+          <w:sz w:val="18"/>
+          <w:szCs w:val="18"/>
+          <w:lang w:eastAsia="es-MX"/>
+        </w:rPr>
+      </w:pPr>
+      <w:r>
+        <w:rPr>
+          <w:rFonts w:ascii="Courier New" w:eastAsia="Times New Roman" w:hAnsi="Courier New" w:cs="Courier New"/>
+          <w:color w:val="D4D4D4"/>
+          <w:kern w:val="0"/>
+          <w:sz w:val="18"/>
+          <w:szCs w:val="18"/>
+          <w:lang w:eastAsia="es-MX"/>
+        </w:rPr>
+        <w:t>            </w:t>
+      </w:r>
+      <w:r>
+        <w:rPr>
+          <w:rFonts w:ascii="Courier New" w:eastAsia="Times New Roman" w:hAnsi="Courier New" w:cs="Courier New"/>
+          <w:color w:val="9CDCFE"/>
+          <w:kern w:val="0"/>
+          <w:sz w:val="18"/>
+          <w:szCs w:val="18"/>
+          <w:lang w:eastAsia="es-MX"/>
+        </w:rPr>
+        <w:t>"id"</w:t>
+      </w:r>
+      <w:r>
+        <w:rPr>
+          <w:rFonts w:ascii="Courier New" w:eastAsia="Times New Roman" w:hAnsi="Courier New" w:cs="Courier New"/>
+          <w:color w:val="DCDCDC"/>
+          <w:kern w:val="0"/>
+          <w:sz w:val="18"/>
+          <w:szCs w:val="18"/>
+          <w:lang w:eastAsia="es-MX"/>
+        </w:rPr>
+        <w:t>:</w:t>
+      </w:r>
+      <w:r>
+        <w:rPr>
+          <w:rFonts w:ascii="Courier New" w:eastAsia="Times New Roman" w:hAnsi="Courier New" w:cs="Courier New"/>
+          <w:color w:val="D4D4D4"/>
+          <w:kern w:val="0"/>
+          <w:sz w:val="18"/>
+          <w:szCs w:val="18"/>
+          <w:lang w:eastAsia="es-MX"/>
+        </w:rPr>
+        <w:t> </w:t>
+      </w:r>
+      <w:r>
+        <w:rPr>
+          <w:rFonts w:ascii="Courier New" w:eastAsia="Times New Roman" w:hAnsi="Courier New" w:cs="Courier New"/>
           <w:color w:val="B5CEA8"/>
           <w:kern w:val="0"/>
           <w:sz w:val="18"/>
@@ -5900,91 +6035,42 @@
         </w:rPr>
         <w:t>1</w:t>
       </w:r>
-    </w:p>
-    <w:p>
-      <w:pPr>
-        <w:shd w:val="clear" w:color="auto" w:fill="1E1E1E"/>
-        <w:spacing w:before="0" w:after="0" w:line="270" w:lineRule="atLeast"/>
-        <w:ind w:left="0" w:right="0"/>
-        <w:rPr>
-          <w:rFonts w:ascii="Courier New" w:eastAsia="Times New Roman" w:hAnsi="Courier New" w:cs="Courier New"/>
-          <w:color w:val="D4D4D4"/>
-          <w:kern w:val="0"/>
-          <w:sz w:val="18"/>
-          <w:szCs w:val="18"/>
-          <w:lang w:eastAsia="es-MX"/>
-        </w:rPr>
-      </w:pPr>
-      <w:r>
-        <w:rPr>
-          <w:rFonts w:ascii="Courier New" w:eastAsia="Times New Roman" w:hAnsi="Courier New" w:cs="Courier New"/>
-          <w:color w:val="DCDCDC"/>
-          <w:kern w:val="0"/>
-          <w:sz w:val="18"/>
-          <w:szCs w:val="18"/>
-          <w:lang w:eastAsia="es-MX"/>
-        </w:rPr>
-        <w:t>}</w:t>
-      </w:r>
-    </w:p>
-    <w:p>
-      <w:pPr>
-        <w:ind w:left="0"/>
-      </w:pPr>
-      <w:r>
-        <w:t>al momento de hacer la petición se obtiene el siguiente resultado:</w:t>
-      </w:r>
-    </w:p>
-    <w:p>
-      <w:pPr>
-        <w:shd w:val="clear" w:color="auto" w:fill="1E1E1E"/>
-        <w:spacing w:before="0" w:after="0" w:line="270" w:lineRule="atLeast"/>
-        <w:ind w:left="0" w:right="0"/>
-        <w:rPr>
-          <w:rFonts w:ascii="Courier New" w:eastAsia="Times New Roman" w:hAnsi="Courier New" w:cs="Courier New"/>
-          <w:color w:val="D4D4D4"/>
-          <w:kern w:val="0"/>
-          <w:sz w:val="18"/>
-          <w:szCs w:val="18"/>
-          <w:lang w:eastAsia="es-MX"/>
-        </w:rPr>
-      </w:pPr>
-      <w:r>
-        <w:rPr>
-          <w:rFonts w:ascii="Courier New" w:eastAsia="Times New Roman" w:hAnsi="Courier New" w:cs="Courier New"/>
-          <w:color w:val="DCDCDC"/>
-          <w:kern w:val="0"/>
-          <w:sz w:val="18"/>
-          <w:szCs w:val="18"/>
-          <w:lang w:eastAsia="es-MX"/>
-        </w:rPr>
-        <w:t>{</w:t>
-      </w:r>
-    </w:p>
-    <w:p>
-      <w:pPr>
-        <w:shd w:val="clear" w:color="auto" w:fill="1E1E1E"/>
-        <w:spacing w:before="0" w:after="0" w:line="270" w:lineRule="atLeast"/>
-        <w:ind w:left="0" w:right="0"/>
-        <w:rPr>
-          <w:rFonts w:ascii="Courier New" w:eastAsia="Times New Roman" w:hAnsi="Courier New" w:cs="Courier New"/>
-          <w:color w:val="D4D4D4"/>
-          <w:kern w:val="0"/>
-          <w:sz w:val="18"/>
-          <w:szCs w:val="18"/>
-          <w:lang w:eastAsia="es-MX"/>
-        </w:rPr>
-      </w:pPr>
-      <w:r>
-        <w:rPr>
-          <w:rFonts w:ascii="Courier New" w:eastAsia="Times New Roman" w:hAnsi="Courier New" w:cs="Courier New"/>
-          <w:color w:val="D4D4D4"/>
-          <w:kern w:val="0"/>
-          <w:sz w:val="18"/>
-          <w:szCs w:val="18"/>
-          <w:lang w:eastAsia="es-MX"/>
-        </w:rPr>
-        <w:t>    </w:t>
+      <w:r>
+        <w:rPr>
+          <w:rFonts w:ascii="Courier New" w:eastAsia="Times New Roman" w:hAnsi="Courier New" w:cs="Courier New"/>
+          <w:color w:val="DCDCDC"/>
+          <w:kern w:val="0"/>
+          <w:sz w:val="18"/>
+          <w:szCs w:val="18"/>
+          <w:lang w:eastAsia="es-MX"/>
+        </w:rPr>
+        <w:t>,</w:t>
+      </w:r>
+    </w:p>
+    <w:p>
+      <w:pPr>
+        <w:shd w:val="clear" w:color="auto" w:fill="1E1E1E"/>
+        <w:spacing w:before="0" w:after="0" w:line="270" w:lineRule="atLeast"/>
+        <w:ind w:left="0" w:right="0"/>
+        <w:rPr>
+          <w:rFonts w:ascii="Courier New" w:eastAsia="Times New Roman" w:hAnsi="Courier New" w:cs="Courier New"/>
+          <w:color w:val="D4D4D4"/>
+          <w:kern w:val="0"/>
+          <w:sz w:val="18"/>
+          <w:szCs w:val="18"/>
+          <w:lang w:eastAsia="es-MX"/>
+        </w:rPr>
+      </w:pPr>
+      <w:r>
+        <w:rPr>
+          <w:rFonts w:ascii="Courier New" w:eastAsia="Times New Roman" w:hAnsi="Courier New" w:cs="Courier New"/>
+          <w:color w:val="D4D4D4"/>
+          <w:kern w:val="0"/>
+          <w:sz w:val="18"/>
+          <w:szCs w:val="18"/>
+          <w:lang w:eastAsia="es-MX"/>
+        </w:rPr>
+        <w:t>            </w:t>
       </w:r>
       <w:r>
         <w:rPr>
@@ -5995,7 +6081,7 @@
           <w:szCs w:val="18"/>
           <w:lang w:eastAsia="es-MX"/>
         </w:rPr>
-        <w:t>"status"</w:t>
+        <w:t>"marca"</w:t>
       </w:r>
       <w:r>
         <w:rPr>
@@ -6028,7 +6114,7 @@
           <w:szCs w:val="18"/>
           <w:lang w:eastAsia="es-MX"/>
         </w:rPr>
-        <w:t>"200"</w:t>
+        <w:t>"AKINETON   ABT"</w:t>
       </w:r>
       <w:r>
         <w:rPr>
@@ -6065,7 +6151,7 @@
           <w:szCs w:val="18"/>
           <w:lang w:eastAsia="es-MX"/>
         </w:rPr>
-        <w:t>    </w:t>
+        <w:t>            </w:t>
       </w:r>
       <w:r>
         <w:rPr>
@@ -6076,7 +6162,7 @@
           <w:szCs w:val="18"/>
           <w:lang w:eastAsia="es-MX"/>
         </w:rPr>
-        <w:t>"detalle"</w:t>
+        <w:t>"linea_terapeutica"</w:t>
       </w:r>
       <w:r>
         <w:rPr>
@@ -6103,50 +6189,24 @@
       <w:r>
         <w:rPr>
           <w:rFonts w:ascii="Courier New" w:eastAsia="Times New Roman" w:hAnsi="Courier New" w:cs="Courier New"/>
-          <w:color w:val="DCDCDC"/>
-          <w:kern w:val="0"/>
-          <w:sz w:val="18"/>
-          <w:szCs w:val="18"/>
-          <w:lang w:eastAsia="es-MX"/>
-        </w:rPr>
-        <w:t>[</w:t>
-      </w:r>
-    </w:p>
-    <w:p>
-      <w:pPr>
-        <w:shd w:val="clear" w:color="auto" w:fill="1E1E1E"/>
-        <w:spacing w:before="0" w:after="0" w:line="270" w:lineRule="atLeast"/>
-        <w:ind w:left="0" w:right="0"/>
-        <w:rPr>
-          <w:rFonts w:ascii="Courier New" w:eastAsia="Times New Roman" w:hAnsi="Courier New" w:cs="Courier New"/>
-          <w:color w:val="D4D4D4"/>
-          <w:kern w:val="0"/>
-          <w:sz w:val="18"/>
-          <w:szCs w:val="18"/>
-          <w:lang w:eastAsia="es-MX"/>
-        </w:rPr>
-      </w:pPr>
-      <w:r>
-        <w:rPr>
-          <w:rFonts w:ascii="Courier New" w:eastAsia="Times New Roman" w:hAnsi="Courier New" w:cs="Courier New"/>
-          <w:color w:val="D4D4D4"/>
-          <w:kern w:val="0"/>
-          <w:sz w:val="18"/>
-          <w:szCs w:val="18"/>
-          <w:lang w:eastAsia="es-MX"/>
-        </w:rPr>
-        <w:t>        </w:t>
-      </w:r>
-      <w:r>
-        <w:rPr>
-          <w:rFonts w:ascii="Courier New" w:eastAsia="Times New Roman" w:hAnsi="Courier New" w:cs="Courier New"/>
-          <w:color w:val="DCDCDC"/>
-          <w:kern w:val="0"/>
-          <w:sz w:val="18"/>
-          <w:szCs w:val="18"/>
-          <w:lang w:eastAsia="es-MX"/>
-        </w:rPr>
-        <w:t>{</w:t>
+          <w:color w:val="CE9178"/>
+          <w:kern w:val="0"/>
+          <w:sz w:val="18"/>
+          <w:szCs w:val="18"/>
+          <w:lang w:eastAsia="es-MX"/>
+        </w:rPr>
+        <w:t>"N04A0 ANTIPARKINSONIANOS"</w:t>
+      </w:r>
+      <w:r>
+        <w:rPr>
+          <w:rFonts w:ascii="Courier New" w:eastAsia="Times New Roman" w:hAnsi="Courier New" w:cs="Courier New"/>
+          <w:color w:val="DCDCDC"/>
+          <w:kern w:val="0"/>
+          <w:sz w:val="18"/>
+          <w:szCs w:val="18"/>
+          <w:lang w:eastAsia="es-MX"/>
+        </w:rPr>
+        <w:t>,</w:t>
       </w:r>
     </w:p>
     <w:p>
@@ -6173,249 +6233,6 @@
           <w:lang w:eastAsia="es-MX"/>
         </w:rPr>
         <w:t>            </w:t>
-      </w:r>
-      <w:r>
-        <w:rPr>
-          <w:rFonts w:ascii="Courier New" w:eastAsia="Times New Roman" w:hAnsi="Courier New" w:cs="Courier New"/>
-          <w:color w:val="9CDCFE"/>
-          <w:kern w:val="0"/>
-          <w:sz w:val="18"/>
-          <w:szCs w:val="18"/>
-          <w:lang w:eastAsia="es-MX"/>
-        </w:rPr>
-        <w:t>"id"</w:t>
-      </w:r>
-      <w:r>
-        <w:rPr>
-          <w:rFonts w:ascii="Courier New" w:eastAsia="Times New Roman" w:hAnsi="Courier New" w:cs="Courier New"/>
-          <w:color w:val="DCDCDC"/>
-          <w:kern w:val="0"/>
-          <w:sz w:val="18"/>
-          <w:szCs w:val="18"/>
-          <w:lang w:eastAsia="es-MX"/>
-        </w:rPr>
-        <w:t>:</w:t>
-      </w:r>
-      <w:r>
-        <w:rPr>
-          <w:rFonts w:ascii="Courier New" w:eastAsia="Times New Roman" w:hAnsi="Courier New" w:cs="Courier New"/>
-          <w:color w:val="D4D4D4"/>
-          <w:kern w:val="0"/>
-          <w:sz w:val="18"/>
-          <w:szCs w:val="18"/>
-          <w:lang w:eastAsia="es-MX"/>
-        </w:rPr>
-        <w:t> </w:t>
-      </w:r>
-      <w:r>
-        <w:rPr>
-          <w:rFonts w:ascii="Courier New" w:eastAsia="Times New Roman" w:hAnsi="Courier New" w:cs="Courier New"/>
-          <w:color w:val="B5CEA8"/>
-          <w:kern w:val="0"/>
-          <w:sz w:val="18"/>
-          <w:szCs w:val="18"/>
-          <w:lang w:eastAsia="es-MX"/>
-        </w:rPr>
-        <w:t>1</w:t>
-      </w:r>
-      <w:r>
-        <w:rPr>
-          <w:rFonts w:ascii="Courier New" w:eastAsia="Times New Roman" w:hAnsi="Courier New" w:cs="Courier New"/>
-          <w:color w:val="DCDCDC"/>
-          <w:kern w:val="0"/>
-          <w:sz w:val="18"/>
-          <w:szCs w:val="18"/>
-          <w:lang w:eastAsia="es-MX"/>
-        </w:rPr>
-        <w:t>,</w:t>
-      </w:r>
-    </w:p>
-    <w:p>
-      <w:pPr>
-        <w:shd w:val="clear" w:color="auto" w:fill="1E1E1E"/>
-        <w:spacing w:before="0" w:after="0" w:line="270" w:lineRule="atLeast"/>
-        <w:ind w:left="0" w:right="0"/>
-        <w:rPr>
-          <w:rFonts w:ascii="Courier New" w:eastAsia="Times New Roman" w:hAnsi="Courier New" w:cs="Courier New"/>
-          <w:color w:val="D4D4D4"/>
-          <w:kern w:val="0"/>
-          <w:sz w:val="18"/>
-          <w:szCs w:val="18"/>
-          <w:lang w:eastAsia="es-MX"/>
-        </w:rPr>
-      </w:pPr>
-      <w:r>
-        <w:rPr>
-          <w:rFonts w:ascii="Courier New" w:eastAsia="Times New Roman" w:hAnsi="Courier New" w:cs="Courier New"/>
-          <w:color w:val="D4D4D4"/>
-          <w:kern w:val="0"/>
-          <w:sz w:val="18"/>
-          <w:szCs w:val="18"/>
-          <w:lang w:eastAsia="es-MX"/>
-        </w:rPr>
-        <w:t>            </w:t>
-      </w:r>
-      <w:r>
-        <w:rPr>
-          <w:rFonts w:ascii="Courier New" w:eastAsia="Times New Roman" w:hAnsi="Courier New" w:cs="Courier New"/>
-          <w:color w:val="9CDCFE"/>
-          <w:kern w:val="0"/>
-          <w:sz w:val="18"/>
-          <w:szCs w:val="18"/>
-          <w:lang w:eastAsia="es-MX"/>
-        </w:rPr>
-        <w:t>"marca"</w:t>
-      </w:r>
-      <w:r>
-        <w:rPr>
-          <w:rFonts w:ascii="Courier New" w:eastAsia="Times New Roman" w:hAnsi="Courier New" w:cs="Courier New"/>
-          <w:color w:val="DCDCDC"/>
-          <w:kern w:val="0"/>
-          <w:sz w:val="18"/>
-          <w:szCs w:val="18"/>
-          <w:lang w:eastAsia="es-MX"/>
-        </w:rPr>
-        <w:t>:</w:t>
-      </w:r>
-      <w:r>
-        <w:rPr>
-          <w:rFonts w:ascii="Courier New" w:eastAsia="Times New Roman" w:hAnsi="Courier New" w:cs="Courier New"/>
-          <w:color w:val="D4D4D4"/>
-          <w:kern w:val="0"/>
-          <w:sz w:val="18"/>
-          <w:szCs w:val="18"/>
-          <w:lang w:eastAsia="es-MX"/>
-        </w:rPr>
-        <w:t> </w:t>
-      </w:r>
-      <w:r>
-        <w:rPr>
-          <w:rFonts w:ascii="Courier New" w:eastAsia="Times New Roman" w:hAnsi="Courier New" w:cs="Courier New"/>
-          <w:color w:val="CE9178"/>
-          <w:kern w:val="0"/>
-          <w:sz w:val="18"/>
-          <w:szCs w:val="18"/>
-          <w:lang w:eastAsia="es-MX"/>
-        </w:rPr>
-        <w:t>"AKINETON   ABT"</w:t>
-      </w:r>
-      <w:r>
-        <w:rPr>
-          <w:rFonts w:ascii="Courier New" w:eastAsia="Times New Roman" w:hAnsi="Courier New" w:cs="Courier New"/>
-          <w:color w:val="DCDCDC"/>
-          <w:kern w:val="0"/>
-          <w:sz w:val="18"/>
-          <w:szCs w:val="18"/>
-          <w:lang w:eastAsia="es-MX"/>
-        </w:rPr>
-        <w:t>,</w:t>
-      </w:r>
-    </w:p>
-    <w:p>
-      <w:pPr>
-        <w:shd w:val="clear" w:color="auto" w:fill="1E1E1E"/>
-        <w:spacing w:before="0" w:after="0" w:line="270" w:lineRule="atLeast"/>
-        <w:ind w:left="0" w:right="0"/>
-        <w:rPr>
-          <w:rFonts w:ascii="Courier New" w:eastAsia="Times New Roman" w:hAnsi="Courier New" w:cs="Courier New"/>
-          <w:color w:val="CE9178"/>
-          <w:kern w:val="0"/>
-          <w:sz w:val="18"/>
-          <w:szCs w:val="18"/>
-          <w:lang w:eastAsia="es-MX"/>
-        </w:rPr>
-      </w:pPr>
-      <w:r>
-        <w:rPr>
-          <w:rFonts w:ascii="Courier New" w:eastAsia="Times New Roman" w:hAnsi="Courier New" w:cs="Courier New"/>
-          <w:color w:val="D4D4D4"/>
-          <w:kern w:val="0"/>
-          <w:sz w:val="18"/>
-          <w:szCs w:val="18"/>
-          <w:lang w:eastAsia="es-MX"/>
-        </w:rPr>
-        <w:t>            </w:t>
-      </w:r>
-      <w:r>
-        <w:rPr>
-          <w:rFonts w:ascii="Courier New" w:eastAsia="Times New Roman" w:hAnsi="Courier New" w:cs="Courier New"/>
-          <w:color w:val="9CDCFE"/>
-          <w:kern w:val="0"/>
-          <w:sz w:val="18"/>
-          <w:szCs w:val="18"/>
-          <w:lang w:eastAsia="es-MX"/>
-        </w:rPr>
-        <w:t>"linea_terapeutica"</w:t>
-      </w:r>
-      <w:r>
-        <w:rPr>
-          <w:rFonts w:ascii="Courier New" w:eastAsia="Times New Roman" w:hAnsi="Courier New" w:cs="Courier New"/>
-          <w:color w:val="DCDCDC"/>
-          <w:kern w:val="0"/>
-          <w:sz w:val="18"/>
-          <w:szCs w:val="18"/>
-          <w:lang w:eastAsia="es-MX"/>
-        </w:rPr>
-        <w:t>:</w:t>
-      </w:r>
-      <w:r>
-        <w:rPr>
-          <w:rFonts w:ascii="Courier New" w:eastAsia="Times New Roman" w:hAnsi="Courier New" w:cs="Courier New"/>
-          <w:color w:val="D4D4D4"/>
-          <w:kern w:val="0"/>
-          <w:sz w:val="18"/>
-          <w:szCs w:val="18"/>
-          <w:lang w:eastAsia="es-MX"/>
-        </w:rPr>
-        <w:t> </w:t>
-      </w:r>
-      <w:r>
-        <w:rPr>
-          <w:rFonts w:ascii="Courier New" w:eastAsia="Times New Roman" w:hAnsi="Courier New" w:cs="Courier New"/>
-          <w:color w:val="CE9178"/>
-          <w:kern w:val="0"/>
-          <w:sz w:val="18"/>
-          <w:szCs w:val="18"/>
-          <w:lang w:eastAsia="es-MX"/>
-        </w:rPr>
-        <w:t>"N04A0 ANTIPARKINSONIANOS"</w:t>
-      </w:r>
-      <w:r>
-        <w:rPr>
-          <w:rFonts w:ascii="Courier New" w:eastAsia="Times New Roman" w:hAnsi="Courier New" w:cs="Courier New"/>
-          <w:color w:val="CE9178"/>
-          <w:kern w:val="0"/>
-          <w:sz w:val="18"/>
-          <w:szCs w:val="18"/>
-          <w:lang w:eastAsia="es-MX"/>
-        </w:rPr>
-        <w:t>,</w:t>
-      </w:r>
-    </w:p>
-    <w:p>
-      <w:pPr>
-        <w:shd w:val="clear" w:color="auto" w:fill="1E1E1E"/>
-        <w:spacing w:before="0" w:after="0" w:line="270" w:lineRule="atLeast"/>
-        <w:ind w:left="0" w:right="0" w:firstLine="720"/>
-        <w:rPr>
-          <w:rFonts w:ascii="Courier New" w:eastAsia="Times New Roman" w:hAnsi="Courier New" w:cs="Courier New"/>
-          <w:color w:val="D4D4D4"/>
-          <w:kern w:val="0"/>
-          <w:sz w:val="18"/>
-          <w:szCs w:val="18"/>
-          <w:lang w:eastAsia="es-MX"/>
-        </w:rPr>
-      </w:pPr>
-      <w:r>
-        <w:rPr>
-          <w:rFonts w:ascii="Courier New" w:eastAsia="Times New Roman" w:hAnsi="Courier New" w:cs="Courier New"/>
-          <w:color w:val="9CDCFE"/>
-          <w:kern w:val="0"/>
-          <w:sz w:val="18"/>
-          <w:szCs w:val="18"/>
-          <w:lang w:eastAsia="es-MX"/>
-        </w:rPr>
-        <w:t xml:space="preserve">     </w:t>
       </w:r>
       <w:r>
         <w:rPr>
@@ -6614,13 +6431,7 @@
         <w:t>id</w:t>
       </w:r>
       <w:r>
-        <w:t xml:space="preserve">: Identificador de la </w:t>
-      </w:r>
-      <w:r>
-        <w:t>marca</w:t>
-      </w:r>
-      <w:r>
-        <w:t>.</w:t>
+        <w:t>: Identificador de la marca.</w:t>
       </w:r>
     </w:p>
     <w:p>
@@ -6632,13 +6443,7 @@
         </w:numPr>
       </w:pPr>
       <w:r>
-        <w:t>marca</w:t>
-      </w:r>
-      <w:r>
-        <w:t xml:space="preserve">: Nombre </w:t>
-      </w:r>
-      <w:r>
-        <w:t>marca.</w:t>
+        <w:t>marca: Nombre marca.</w:t>
       </w:r>
     </w:p>
     <w:p>
@@ -6650,16 +6455,7 @@
         </w:numPr>
       </w:pPr>
       <w:r>
-        <w:t>linea_terapeutica</w:t>
-      </w:r>
-      <w:r>
-        <w:t xml:space="preserve">: </w:t>
-      </w:r>
-      <w:r>
-        <w:t>Línea terapéutica (en algunos casos puede estar vacío)</w:t>
-      </w:r>
-      <w:r>
-        <w:t>.</w:t>
+        <w:t>linea_terapeutica: Línea terapéutica (en algunos casos puede estar vacío).</w:t>
       </w:r>
     </w:p>
     <w:p>
@@ -6689,7 +6485,7 @@
       </w:pPr>
       <w:r>
         <w:lastRenderedPageBreak/>
-        <w:t>Con ID de OV</w:t>
+        <w:t>Con ID de laboratorio</w:t>
       </w:r>
     </w:p>
     <w:p>
@@ -6771,7 +6567,126 @@
           <w:szCs w:val="18"/>
           <w:lang w:eastAsia="es-MX"/>
         </w:rPr>
-        <w:t>"id_</w:t>
+        <w:t>"id_laboratorio"</w:t>
+      </w:r>
+      <w:r>
+        <w:rPr>
+          <w:rFonts w:ascii="Courier New" w:eastAsia="Times New Roman" w:hAnsi="Courier New" w:cs="Courier New"/>
+          <w:color w:val="DCDCDC"/>
+          <w:kern w:val="0"/>
+          <w:sz w:val="18"/>
+          <w:szCs w:val="18"/>
+          <w:lang w:eastAsia="es-MX"/>
+        </w:rPr>
+        <w:t>:</w:t>
+      </w:r>
+      <w:r>
+        <w:rPr>
+          <w:rFonts w:ascii="Courier New" w:eastAsia="Times New Roman" w:hAnsi="Courier New" w:cs="Courier New"/>
+          <w:color w:val="D4D4D4"/>
+          <w:kern w:val="0"/>
+          <w:sz w:val="18"/>
+          <w:szCs w:val="18"/>
+          <w:lang w:eastAsia="es-MX"/>
+        </w:rPr>
+        <w:t> </w:t>
+      </w:r>
+      <w:r>
+        <w:rPr>
+          <w:rFonts w:ascii="Courier New" w:eastAsia="Times New Roman" w:hAnsi="Courier New" w:cs="Courier New"/>
+          <w:color w:val="B5CEA8"/>
+          <w:kern w:val="0"/>
+          <w:sz w:val="18"/>
+          <w:szCs w:val="18"/>
+          <w:lang w:eastAsia="es-MX"/>
+        </w:rPr>
+        <w:t>1</w:t>
+      </w:r>
+    </w:p>
+    <w:p>
+      <w:pPr>
+        <w:shd w:val="clear" w:color="auto" w:fill="1E1E1E"/>
+        <w:spacing w:before="0" w:after="0" w:line="270" w:lineRule="atLeast"/>
+        <w:ind w:left="0" w:right="0"/>
+        <w:rPr>
+          <w:rFonts w:ascii="Courier New" w:eastAsia="Times New Roman" w:hAnsi="Courier New" w:cs="Courier New"/>
+          <w:color w:val="D4D4D4"/>
+          <w:kern w:val="0"/>
+          <w:sz w:val="18"/>
+          <w:szCs w:val="18"/>
+          <w:lang w:eastAsia="es-MX"/>
+        </w:rPr>
+      </w:pPr>
+      <w:r>
+        <w:rPr>
+          <w:rFonts w:ascii="Courier New" w:eastAsia="Times New Roman" w:hAnsi="Courier New" w:cs="Courier New"/>
+          <w:color w:val="DCDCDC"/>
+          <w:kern w:val="0"/>
+          <w:sz w:val="18"/>
+          <w:szCs w:val="18"/>
+          <w:lang w:eastAsia="es-MX"/>
+        </w:rPr>
+        <w:t>}</w:t>
+      </w:r>
+    </w:p>
+    <w:p>
+      <w:pPr>
+        <w:ind w:left="0"/>
+      </w:pPr>
+      <w:r>
+        <w:t>al momento de hacer la petición se obtiene el siguiente resultado:</w:t>
+      </w:r>
+    </w:p>
+    <w:p>
+      <w:pPr>
+        <w:shd w:val="clear" w:color="auto" w:fill="1E1E1E"/>
+        <w:spacing w:before="0" w:after="0" w:line="270" w:lineRule="atLeast"/>
+        <w:ind w:left="0" w:right="0"/>
+        <w:rPr>
+          <w:rFonts w:ascii="Courier New" w:eastAsia="Times New Roman" w:hAnsi="Courier New" w:cs="Courier New"/>
+          <w:color w:val="D4D4D4"/>
+          <w:kern w:val="0"/>
+          <w:sz w:val="18"/>
+          <w:szCs w:val="18"/>
+          <w:lang w:eastAsia="es-MX"/>
+        </w:rPr>
+      </w:pPr>
+      <w:r>
+        <w:rPr>
+          <w:rFonts w:ascii="Courier New" w:eastAsia="Times New Roman" w:hAnsi="Courier New" w:cs="Courier New"/>
+          <w:color w:val="DCDCDC"/>
+          <w:kern w:val="0"/>
+          <w:sz w:val="18"/>
+          <w:szCs w:val="18"/>
+          <w:lang w:eastAsia="es-MX"/>
+        </w:rPr>
+        <w:t>{</w:t>
+      </w:r>
+    </w:p>
+    <w:p>
+      <w:pPr>
+        <w:shd w:val="clear" w:color="auto" w:fill="1E1E1E"/>
+        <w:spacing w:before="0" w:after="0" w:line="270" w:lineRule="atLeast"/>
+        <w:ind w:left="0" w:right="0"/>
+        <w:rPr>
+          <w:rFonts w:ascii="Courier New" w:eastAsia="Times New Roman" w:hAnsi="Courier New" w:cs="Courier New"/>
+          <w:color w:val="D4D4D4"/>
+          <w:kern w:val="0"/>
+          <w:sz w:val="18"/>
+          <w:szCs w:val="18"/>
+          <w:lang w:eastAsia="es-MX"/>
+        </w:rPr>
+      </w:pPr>
+      <w:r>
+        <w:rPr>
+          <w:rFonts w:ascii="Courier New" w:eastAsia="Times New Roman" w:hAnsi="Courier New" w:cs="Courier New"/>
+          <w:color w:val="D4D4D4"/>
+          <w:kern w:val="0"/>
+          <w:sz w:val="18"/>
+          <w:szCs w:val="18"/>
+          <w:lang w:eastAsia="es-MX"/>
+        </w:rPr>
+        <w:t>    </w:t>
       </w:r>
       <w:r>
         <w:rPr>
@@ -6782,7 +6697,77 @@
           <w:szCs w:val="18"/>
           <w:lang w:eastAsia="es-MX"/>
         </w:rPr>
-        <w:t>ov</w:t>
+        <w:t>"status"</w:t>
+      </w:r>
+      <w:r>
+        <w:rPr>
+          <w:rFonts w:ascii="Courier New" w:eastAsia="Times New Roman" w:hAnsi="Courier New" w:cs="Courier New"/>
+          <w:color w:val="DCDCDC"/>
+          <w:kern w:val="0"/>
+          <w:sz w:val="18"/>
+          <w:szCs w:val="18"/>
+          <w:lang w:eastAsia="es-MX"/>
+        </w:rPr>
+        <w:t>:</w:t>
+      </w:r>
+      <w:r>
+        <w:rPr>
+          <w:rFonts w:ascii="Courier New" w:eastAsia="Times New Roman" w:hAnsi="Courier New" w:cs="Courier New"/>
+          <w:color w:val="D4D4D4"/>
+          <w:kern w:val="0"/>
+          <w:sz w:val="18"/>
+          <w:szCs w:val="18"/>
+          <w:lang w:eastAsia="es-MX"/>
+        </w:rPr>
+        <w:t> </w:t>
+      </w:r>
+      <w:r>
+        <w:rPr>
+          <w:rFonts w:ascii="Courier New" w:eastAsia="Times New Roman" w:hAnsi="Courier New" w:cs="Courier New"/>
+          <w:color w:val="CE9178"/>
+          <w:kern w:val="0"/>
+          <w:sz w:val="18"/>
+          <w:szCs w:val="18"/>
+          <w:lang w:eastAsia="es-MX"/>
+        </w:rPr>
+        <w:t>"200"</w:t>
+      </w:r>
+      <w:r>
+        <w:rPr>
+          <w:rFonts w:ascii="Courier New" w:eastAsia="Times New Roman" w:hAnsi="Courier New" w:cs="Courier New"/>
+          <w:color w:val="DCDCDC"/>
+          <w:kern w:val="0"/>
+          <w:sz w:val="18"/>
+          <w:szCs w:val="18"/>
+          <w:lang w:eastAsia="es-MX"/>
+        </w:rPr>
+        <w:t>,</w:t>
+      </w:r>
+    </w:p>
+    <w:p>
+      <w:pPr>
+        <w:shd w:val="clear" w:color="auto" w:fill="1E1E1E"/>
+        <w:spacing w:before="0" w:after="0" w:line="270" w:lineRule="atLeast"/>
+        <w:ind w:left="0" w:right="0"/>
+        <w:rPr>
+          <w:rFonts w:ascii="Courier New" w:eastAsia="Times New Roman" w:hAnsi="Courier New" w:cs="Courier New"/>
+          <w:color w:val="D4D4D4"/>
+          <w:kern w:val="0"/>
+          <w:sz w:val="18"/>
+          <w:szCs w:val="18"/>
+          <w:lang w:eastAsia="es-MX"/>
+        </w:rPr>
+      </w:pPr>
+      <w:r>
+        <w:rPr>
+          <w:rFonts w:ascii="Courier New" w:eastAsia="Times New Roman" w:hAnsi="Courier New" w:cs="Courier New"/>
+          <w:color w:val="D4D4D4"/>
+          <w:kern w:val="0"/>
+          <w:sz w:val="18"/>
+          <w:szCs w:val="18"/>
+          <w:lang w:eastAsia="es-MX"/>
+        </w:rPr>
+        <w:t>    </w:t>
       </w:r>
       <w:r>
         <w:rPr>
@@ -6793,7 +6778,7 @@
           <w:szCs w:val="18"/>
           <w:lang w:eastAsia="es-MX"/>
         </w:rPr>
-        <w:t>"</w:t>
+        <w:t>"detalle"</w:t>
       </w:r>
       <w:r>
         <w:rPr>
@@ -6820,6 +6805,113 @@
       <w:r>
         <w:rPr>
           <w:rFonts w:ascii="Courier New" w:eastAsia="Times New Roman" w:hAnsi="Courier New" w:cs="Courier New"/>
+          <w:color w:val="DCDCDC"/>
+          <w:kern w:val="0"/>
+          <w:sz w:val="18"/>
+          <w:szCs w:val="18"/>
+          <w:lang w:eastAsia="es-MX"/>
+        </w:rPr>
+        <w:t>[</w:t>
+      </w:r>
+    </w:p>
+    <w:p>
+      <w:pPr>
+        <w:shd w:val="clear" w:color="auto" w:fill="1E1E1E"/>
+        <w:spacing w:before="0" w:after="0" w:line="270" w:lineRule="atLeast"/>
+        <w:ind w:left="0" w:right="0"/>
+        <w:rPr>
+          <w:rFonts w:ascii="Courier New" w:eastAsia="Times New Roman" w:hAnsi="Courier New" w:cs="Courier New"/>
+          <w:color w:val="D4D4D4"/>
+          <w:kern w:val="0"/>
+          <w:sz w:val="18"/>
+          <w:szCs w:val="18"/>
+          <w:lang w:eastAsia="es-MX"/>
+        </w:rPr>
+      </w:pPr>
+      <w:r>
+        <w:rPr>
+          <w:rFonts w:ascii="Courier New" w:eastAsia="Times New Roman" w:hAnsi="Courier New" w:cs="Courier New"/>
+          <w:color w:val="D4D4D4"/>
+          <w:kern w:val="0"/>
+          <w:sz w:val="18"/>
+          <w:szCs w:val="18"/>
+          <w:lang w:eastAsia="es-MX"/>
+        </w:rPr>
+        <w:t>        </w:t>
+      </w:r>
+      <w:r>
+        <w:rPr>
+          <w:rFonts w:ascii="Courier New" w:eastAsia="Times New Roman" w:hAnsi="Courier New" w:cs="Courier New"/>
+          <w:color w:val="DCDCDC"/>
+          <w:kern w:val="0"/>
+          <w:sz w:val="18"/>
+          <w:szCs w:val="18"/>
+          <w:lang w:eastAsia="es-MX"/>
+        </w:rPr>
+        <w:t>{</w:t>
+      </w:r>
+    </w:p>
+    <w:p>
+      <w:pPr>
+        <w:shd w:val="clear" w:color="auto" w:fill="1E1E1E"/>
+        <w:spacing w:before="0" w:after="0" w:line="270" w:lineRule="atLeast"/>
+        <w:ind w:left="0" w:right="0"/>
+        <w:rPr>
+          <w:rFonts w:ascii="Courier New" w:eastAsia="Times New Roman" w:hAnsi="Courier New" w:cs="Courier New"/>
+          <w:color w:val="D4D4D4"/>
+          <w:kern w:val="0"/>
+          <w:sz w:val="18"/>
+          <w:szCs w:val="18"/>
+          <w:lang w:eastAsia="es-MX"/>
+        </w:rPr>
+      </w:pPr>
+      <w:r>
+        <w:rPr>
+          <w:rFonts w:ascii="Courier New" w:eastAsia="Times New Roman" w:hAnsi="Courier New" w:cs="Courier New"/>
+          <w:color w:val="D4D4D4"/>
+          <w:kern w:val="0"/>
+          <w:sz w:val="18"/>
+          <w:szCs w:val="18"/>
+          <w:lang w:eastAsia="es-MX"/>
+        </w:rPr>
+        <w:t>            </w:t>
+      </w:r>
+      <w:r>
+        <w:rPr>
+          <w:rFonts w:ascii="Courier New" w:eastAsia="Times New Roman" w:hAnsi="Courier New" w:cs="Courier New"/>
+          <w:color w:val="9CDCFE"/>
+          <w:kern w:val="0"/>
+          <w:sz w:val="18"/>
+          <w:szCs w:val="18"/>
+          <w:lang w:eastAsia="es-MX"/>
+        </w:rPr>
+        <w:t>"id"</w:t>
+      </w:r>
+      <w:r>
+        <w:rPr>
+          <w:rFonts w:ascii="Courier New" w:eastAsia="Times New Roman" w:hAnsi="Courier New" w:cs="Courier New"/>
+          <w:color w:val="DCDCDC"/>
+          <w:kern w:val="0"/>
+          <w:sz w:val="18"/>
+          <w:szCs w:val="18"/>
+          <w:lang w:eastAsia="es-MX"/>
+        </w:rPr>
+        <w:t>:</w:t>
+      </w:r>
+      <w:r>
+        <w:rPr>
+          <w:rFonts w:ascii="Courier New" w:eastAsia="Times New Roman" w:hAnsi="Courier New" w:cs="Courier New"/>
+          <w:color w:val="D4D4D4"/>
+          <w:kern w:val="0"/>
+          <w:sz w:val="18"/>
+          <w:szCs w:val="18"/>
+          <w:lang w:eastAsia="es-MX"/>
+        </w:rPr>
+        <w:t> </w:t>
+      </w:r>
+      <w:r>
+        <w:rPr>
+          <w:rFonts w:ascii="Courier New" w:eastAsia="Times New Roman" w:hAnsi="Courier New" w:cs="Courier New"/>
           <w:color w:val="B5CEA8"/>
           <w:kern w:val="0"/>
           <w:sz w:val="18"/>
@@ -6828,91 +6920,42 @@
         </w:rPr>
         <w:t>1</w:t>
       </w:r>
-    </w:p>
-    <w:p>
-      <w:pPr>
-        <w:shd w:val="clear" w:color="auto" w:fill="1E1E1E"/>
-        <w:spacing w:before="0" w:after="0" w:line="270" w:lineRule="atLeast"/>
-        <w:ind w:left="0" w:right="0"/>
-        <w:rPr>
-          <w:rFonts w:ascii="Courier New" w:eastAsia="Times New Roman" w:hAnsi="Courier New" w:cs="Courier New"/>
-          <w:color w:val="D4D4D4"/>
-          <w:kern w:val="0"/>
-          <w:sz w:val="18"/>
-          <w:szCs w:val="18"/>
-          <w:lang w:eastAsia="es-MX"/>
-        </w:rPr>
-      </w:pPr>
-      <w:r>
-        <w:rPr>
-          <w:rFonts w:ascii="Courier New" w:eastAsia="Times New Roman" w:hAnsi="Courier New" w:cs="Courier New"/>
-          <w:color w:val="DCDCDC"/>
-          <w:kern w:val="0"/>
-          <w:sz w:val="18"/>
-          <w:szCs w:val="18"/>
-          <w:lang w:eastAsia="es-MX"/>
-        </w:rPr>
-        <w:t>}</w:t>
-      </w:r>
-    </w:p>
-    <w:p>
-      <w:pPr>
-        <w:ind w:left="0"/>
-      </w:pPr>
-      <w:r>
-        <w:t>al momento de hacer la petición se obtiene el siguiente resultado:</w:t>
-      </w:r>
-    </w:p>
-    <w:p>
-      <w:pPr>
-        <w:shd w:val="clear" w:color="auto" w:fill="1E1E1E"/>
-        <w:spacing w:before="0" w:after="0" w:line="270" w:lineRule="atLeast"/>
-        <w:ind w:left="0" w:right="0"/>
-        <w:rPr>
-          <w:rFonts w:ascii="Courier New" w:eastAsia="Times New Roman" w:hAnsi="Courier New" w:cs="Courier New"/>
-          <w:color w:val="D4D4D4"/>
-          <w:kern w:val="0"/>
-          <w:sz w:val="18"/>
-          <w:szCs w:val="18"/>
-          <w:lang w:eastAsia="es-MX"/>
-        </w:rPr>
-      </w:pPr>
-      <w:r>
-        <w:rPr>
-          <w:rFonts w:ascii="Courier New" w:eastAsia="Times New Roman" w:hAnsi="Courier New" w:cs="Courier New"/>
-          <w:color w:val="DCDCDC"/>
-          <w:kern w:val="0"/>
-          <w:sz w:val="18"/>
-          <w:szCs w:val="18"/>
-          <w:lang w:eastAsia="es-MX"/>
-        </w:rPr>
-        <w:t>{</w:t>
-      </w:r>
-    </w:p>
-    <w:p>
-      <w:pPr>
-        <w:shd w:val="clear" w:color="auto" w:fill="1E1E1E"/>
-        <w:spacing w:before="0" w:after="0" w:line="270" w:lineRule="atLeast"/>
-        <w:ind w:left="0" w:right="0"/>
-        <w:rPr>
-          <w:rFonts w:ascii="Courier New" w:eastAsia="Times New Roman" w:hAnsi="Courier New" w:cs="Courier New"/>
-          <w:color w:val="D4D4D4"/>
-          <w:kern w:val="0"/>
-          <w:sz w:val="18"/>
-          <w:szCs w:val="18"/>
-          <w:lang w:eastAsia="es-MX"/>
-        </w:rPr>
-      </w:pPr>
-      <w:r>
-        <w:rPr>
-          <w:rFonts w:ascii="Courier New" w:eastAsia="Times New Roman" w:hAnsi="Courier New" w:cs="Courier New"/>
-          <w:color w:val="D4D4D4"/>
-          <w:kern w:val="0"/>
-          <w:sz w:val="18"/>
-          <w:szCs w:val="18"/>
-          <w:lang w:eastAsia="es-MX"/>
-        </w:rPr>
-        <w:t>    </w:t>
+      <w:r>
+        <w:rPr>
+          <w:rFonts w:ascii="Courier New" w:eastAsia="Times New Roman" w:hAnsi="Courier New" w:cs="Courier New"/>
+          <w:color w:val="DCDCDC"/>
+          <w:kern w:val="0"/>
+          <w:sz w:val="18"/>
+          <w:szCs w:val="18"/>
+          <w:lang w:eastAsia="es-MX"/>
+        </w:rPr>
+        <w:t>,</w:t>
+      </w:r>
+    </w:p>
+    <w:p>
+      <w:pPr>
+        <w:shd w:val="clear" w:color="auto" w:fill="1E1E1E"/>
+        <w:spacing w:before="0" w:after="0" w:line="270" w:lineRule="atLeast"/>
+        <w:ind w:left="0" w:right="0"/>
+        <w:rPr>
+          <w:rFonts w:ascii="Courier New" w:eastAsia="Times New Roman" w:hAnsi="Courier New" w:cs="Courier New"/>
+          <w:color w:val="D4D4D4"/>
+          <w:kern w:val="0"/>
+          <w:sz w:val="18"/>
+          <w:szCs w:val="18"/>
+          <w:lang w:eastAsia="es-MX"/>
+        </w:rPr>
+      </w:pPr>
+      <w:r>
+        <w:rPr>
+          <w:rFonts w:ascii="Courier New" w:eastAsia="Times New Roman" w:hAnsi="Courier New" w:cs="Courier New"/>
+          <w:color w:val="D4D4D4"/>
+          <w:kern w:val="0"/>
+          <w:sz w:val="18"/>
+          <w:szCs w:val="18"/>
+          <w:lang w:eastAsia="es-MX"/>
+        </w:rPr>
+        <w:t>            </w:t>
       </w:r>
       <w:r>
         <w:rPr>
@@ -6923,7 +6966,7 @@
           <w:szCs w:val="18"/>
           <w:lang w:eastAsia="es-MX"/>
         </w:rPr>
-        <w:t>"status"</w:t>
+        <w:t>"marca"</w:t>
       </w:r>
       <w:r>
         <w:rPr>
@@ -6956,7 +6999,7 @@
           <w:szCs w:val="18"/>
           <w:lang w:eastAsia="es-MX"/>
         </w:rPr>
-        <w:t>"200"</w:t>
+        <w:t>"AKINETON   ABT"</w:t>
       </w:r>
       <w:r>
         <w:rPr>
@@ -6977,23 +7020,23 @@
         <w:ind w:left="0" w:right="0"/>
         <w:rPr>
           <w:rFonts w:ascii="Courier New" w:eastAsia="Times New Roman" w:hAnsi="Courier New" w:cs="Courier New"/>
-          <w:color w:val="D4D4D4"/>
-          <w:kern w:val="0"/>
-          <w:sz w:val="18"/>
-          <w:szCs w:val="18"/>
-          <w:lang w:eastAsia="es-MX"/>
-        </w:rPr>
-      </w:pPr>
-      <w:r>
-        <w:rPr>
-          <w:rFonts w:ascii="Courier New" w:eastAsia="Times New Roman" w:hAnsi="Courier New" w:cs="Courier New"/>
-          <w:color w:val="D4D4D4"/>
-          <w:kern w:val="0"/>
-          <w:sz w:val="18"/>
-          <w:szCs w:val="18"/>
-          <w:lang w:eastAsia="es-MX"/>
-        </w:rPr>
-        <w:t>    </w:t>
+          <w:color w:val="CE9178"/>
+          <w:kern w:val="0"/>
+          <w:sz w:val="18"/>
+          <w:szCs w:val="18"/>
+          <w:lang w:eastAsia="es-MX"/>
+        </w:rPr>
+      </w:pPr>
+      <w:r>
+        <w:rPr>
+          <w:rFonts w:ascii="Courier New" w:eastAsia="Times New Roman" w:hAnsi="Courier New" w:cs="Courier New"/>
+          <w:color w:val="D4D4D4"/>
+          <w:kern w:val="0"/>
+          <w:sz w:val="18"/>
+          <w:szCs w:val="18"/>
+          <w:lang w:eastAsia="es-MX"/>
+        </w:rPr>
+        <w:t>            </w:t>
       </w:r>
       <w:r>
         <w:rPr>
@@ -7004,7 +7047,7 @@
           <w:szCs w:val="18"/>
           <w:lang w:eastAsia="es-MX"/>
         </w:rPr>
-        <w:t>"detalle"</w:t>
+        <w:t>"linea_terapeutica"</w:t>
       </w:r>
       <w:r>
         <w:rPr>
@@ -7031,13 +7074,94 @@
       <w:r>
         <w:rPr>
           <w:rFonts w:ascii="Courier New" w:eastAsia="Times New Roman" w:hAnsi="Courier New" w:cs="Courier New"/>
-          <w:color w:val="DCDCDC"/>
-          <w:kern w:val="0"/>
-          <w:sz w:val="18"/>
-          <w:szCs w:val="18"/>
-          <w:lang w:eastAsia="es-MX"/>
-        </w:rPr>
-        <w:t>[</w:t>
+          <w:color w:val="CE9178"/>
+          <w:kern w:val="0"/>
+          <w:sz w:val="18"/>
+          <w:szCs w:val="18"/>
+          <w:lang w:eastAsia="es-MX"/>
+        </w:rPr>
+        <w:t>"N04A0 ANTIPARKINSONIANOS"</w:t>
+      </w:r>
+      <w:r>
+        <w:rPr>
+          <w:rFonts w:ascii="Courier New" w:eastAsia="Times New Roman" w:hAnsi="Courier New" w:cs="Courier New"/>
+          <w:color w:val="CE9178"/>
+          <w:kern w:val="0"/>
+          <w:sz w:val="18"/>
+          <w:szCs w:val="18"/>
+          <w:lang w:eastAsia="es-MX"/>
+        </w:rPr>
+        <w:t>,</w:t>
+      </w:r>
+    </w:p>
+    <w:p>
+      <w:pPr>
+        <w:shd w:val="clear" w:color="auto" w:fill="1E1E1E"/>
+        <w:spacing w:before="0" w:after="0" w:line="270" w:lineRule="atLeast"/>
+        <w:ind w:left="0" w:right="0" w:firstLine="720"/>
+        <w:rPr>
+          <w:rFonts w:ascii="Courier New" w:eastAsia="Times New Roman" w:hAnsi="Courier New" w:cs="Courier New"/>
+          <w:color w:val="D4D4D4"/>
+          <w:kern w:val="0"/>
+          <w:sz w:val="18"/>
+          <w:szCs w:val="18"/>
+          <w:lang w:eastAsia="es-MX"/>
+        </w:rPr>
+      </w:pPr>
+      <w:r>
+        <w:rPr>
+          <w:rFonts w:ascii="Courier New" w:eastAsia="Times New Roman" w:hAnsi="Courier New" w:cs="Courier New"/>
+          <w:color w:val="9CDCFE"/>
+          <w:kern w:val="0"/>
+          <w:sz w:val="18"/>
+          <w:szCs w:val="18"/>
+          <w:lang w:eastAsia="es-MX"/>
+        </w:rPr>
+        <w:t xml:space="preserve">     </w:t>
+      </w:r>
+      <w:r>
+        <w:rPr>
+          <w:rFonts w:ascii="Courier New" w:eastAsia="Times New Roman" w:hAnsi="Courier New" w:cs="Courier New"/>
+          <w:color w:val="9CDCFE"/>
+          <w:kern w:val="0"/>
+          <w:sz w:val="18"/>
+          <w:szCs w:val="18"/>
+          <w:lang w:eastAsia="es-MX"/>
+        </w:rPr>
+        <w:t>"presentacion"</w:t>
+      </w:r>
+      <w:r>
+        <w:rPr>
+          <w:rFonts w:ascii="Courier New" w:eastAsia="Times New Roman" w:hAnsi="Courier New" w:cs="Courier New"/>
+          <w:color w:val="DCDCDC"/>
+          <w:kern w:val="0"/>
+          <w:sz w:val="18"/>
+          <w:szCs w:val="18"/>
+          <w:lang w:eastAsia="es-MX"/>
+        </w:rPr>
+        <w:t>:</w:t>
+      </w:r>
+      <w:r>
+        <w:rPr>
+          <w:rFonts w:ascii="Courier New" w:eastAsia="Times New Roman" w:hAnsi="Courier New" w:cs="Courier New"/>
+          <w:color w:val="D4D4D4"/>
+          <w:kern w:val="0"/>
+          <w:sz w:val="18"/>
+          <w:szCs w:val="18"/>
+          <w:lang w:eastAsia="es-MX"/>
+        </w:rPr>
+        <w:t> </w:t>
+      </w:r>
+      <w:r>
+        <w:rPr>
+          <w:rFonts w:ascii="Courier New" w:eastAsia="Times New Roman" w:hAnsi="Courier New" w:cs="Courier New"/>
+          <w:color w:val="CE9178"/>
+          <w:kern w:val="0"/>
+          <w:sz w:val="18"/>
+          <w:szCs w:val="18"/>
+          <w:lang w:eastAsia="es-MX"/>
+        </w:rPr>
+        <w:t>"AKINETON AMP. 5 MG 5 1 ML"</w:t>
       </w:r>
     </w:p>
     <w:p>
@@ -7074,276 +7198,7 @@
           <w:szCs w:val="18"/>
           <w:lang w:eastAsia="es-MX"/>
         </w:rPr>
-        <w:t>{</w:t>
-      </w:r>
-    </w:p>
-    <w:p>
-      <w:pPr>
-        <w:shd w:val="clear" w:color="auto" w:fill="1E1E1E"/>
-        <w:spacing w:before="0" w:after="0" w:line="270" w:lineRule="atLeast"/>
-        <w:ind w:left="0" w:right="0"/>
-        <w:rPr>
-          <w:rFonts w:ascii="Courier New" w:eastAsia="Times New Roman" w:hAnsi="Courier New" w:cs="Courier New"/>
-          <w:color w:val="D4D4D4"/>
-          <w:kern w:val="0"/>
-          <w:sz w:val="18"/>
-          <w:szCs w:val="18"/>
-          <w:lang w:eastAsia="es-MX"/>
-        </w:rPr>
-      </w:pPr>
-      <w:r>
-        <w:rPr>
-          <w:rFonts w:ascii="Courier New" w:eastAsia="Times New Roman" w:hAnsi="Courier New" w:cs="Courier New"/>
-          <w:color w:val="D4D4D4"/>
-          <w:kern w:val="0"/>
-          <w:sz w:val="18"/>
-          <w:szCs w:val="18"/>
-          <w:lang w:eastAsia="es-MX"/>
-        </w:rPr>
-        <w:t>            </w:t>
-      </w:r>
-      <w:r>
-        <w:rPr>
-          <w:rFonts w:ascii="Courier New" w:eastAsia="Times New Roman" w:hAnsi="Courier New" w:cs="Courier New"/>
-          <w:color w:val="9CDCFE"/>
-          <w:kern w:val="0"/>
-          <w:sz w:val="18"/>
-          <w:szCs w:val="18"/>
-          <w:lang w:eastAsia="es-MX"/>
-        </w:rPr>
-        <w:t>"nombres_marcas"</w:t>
-      </w:r>
-      <w:r>
-        <w:rPr>
-          <w:rFonts w:ascii="Courier New" w:eastAsia="Times New Roman" w:hAnsi="Courier New" w:cs="Courier New"/>
-          <w:color w:val="DCDCDC"/>
-          <w:kern w:val="0"/>
-          <w:sz w:val="18"/>
-          <w:szCs w:val="18"/>
-          <w:lang w:eastAsia="es-MX"/>
-        </w:rPr>
-        <w:t>:</w:t>
-      </w:r>
-      <w:r>
-        <w:rPr>
-          <w:rFonts w:ascii="Courier New" w:eastAsia="Times New Roman" w:hAnsi="Courier New" w:cs="Courier New"/>
-          <w:color w:val="D4D4D4"/>
-          <w:kern w:val="0"/>
-          <w:sz w:val="18"/>
-          <w:szCs w:val="18"/>
-          <w:lang w:eastAsia="es-MX"/>
-        </w:rPr>
-        <w:t> </w:t>
-      </w:r>
-      <w:r>
-        <w:rPr>
-          <w:rFonts w:ascii="Courier New" w:eastAsia="Times New Roman" w:hAnsi="Courier New" w:cs="Courier New"/>
-          <w:color w:val="CE9178"/>
-          <w:kern w:val="0"/>
-          <w:sz w:val="18"/>
-          <w:szCs w:val="18"/>
-          <w:lang w:eastAsia="es-MX"/>
-        </w:rPr>
-        <w:t>"SUPRAHYAL   ASF"</w:t>
-      </w:r>
-      <w:r>
-        <w:rPr>
-          <w:rFonts w:ascii="Courier New" w:eastAsia="Times New Roman" w:hAnsi="Courier New" w:cs="Courier New"/>
-          <w:color w:val="DCDCDC"/>
-          <w:kern w:val="0"/>
-          <w:sz w:val="18"/>
-          <w:szCs w:val="18"/>
-          <w:lang w:eastAsia="es-MX"/>
-        </w:rPr>
-        <w:t>,</w:t>
-      </w:r>
-    </w:p>
-    <w:p>
-      <w:pPr>
-        <w:shd w:val="clear" w:color="auto" w:fill="1E1E1E"/>
-        <w:spacing w:before="0" w:after="0" w:line="270" w:lineRule="atLeast"/>
-        <w:ind w:left="0" w:right="0"/>
-        <w:rPr>
-          <w:rFonts w:ascii="Courier New" w:eastAsia="Times New Roman" w:hAnsi="Courier New" w:cs="Courier New"/>
-          <w:color w:val="D4D4D4"/>
-          <w:kern w:val="0"/>
-          <w:sz w:val="18"/>
-          <w:szCs w:val="18"/>
-          <w:lang w:eastAsia="es-MX"/>
-        </w:rPr>
-      </w:pPr>
-      <w:r>
-        <w:rPr>
-          <w:rFonts w:ascii="Courier New" w:eastAsia="Times New Roman" w:hAnsi="Courier New" w:cs="Courier New"/>
-          <w:color w:val="D4D4D4"/>
-          <w:kern w:val="0"/>
-          <w:sz w:val="18"/>
-          <w:szCs w:val="18"/>
-          <w:lang w:eastAsia="es-MX"/>
-        </w:rPr>
-        <w:t>            </w:t>
-      </w:r>
-      <w:r>
-        <w:rPr>
-          <w:rFonts w:ascii="Courier New" w:eastAsia="Times New Roman" w:hAnsi="Courier New" w:cs="Courier New"/>
-          <w:color w:val="9CDCFE"/>
-          <w:kern w:val="0"/>
-          <w:sz w:val="18"/>
-          <w:szCs w:val="18"/>
-          <w:lang w:eastAsia="es-MX"/>
-        </w:rPr>
-        <w:t>"lineas_terapeuticas"</w:t>
-      </w:r>
-      <w:r>
-        <w:rPr>
-          <w:rFonts w:ascii="Courier New" w:eastAsia="Times New Roman" w:hAnsi="Courier New" w:cs="Courier New"/>
-          <w:color w:val="DCDCDC"/>
-          <w:kern w:val="0"/>
-          <w:sz w:val="18"/>
-          <w:szCs w:val="18"/>
-          <w:lang w:eastAsia="es-MX"/>
-        </w:rPr>
-        <w:t>:</w:t>
-      </w:r>
-      <w:r>
-        <w:rPr>
-          <w:rFonts w:ascii="Courier New" w:eastAsia="Times New Roman" w:hAnsi="Courier New" w:cs="Courier New"/>
-          <w:color w:val="D4D4D4"/>
-          <w:kern w:val="0"/>
-          <w:sz w:val="18"/>
-          <w:szCs w:val="18"/>
-          <w:lang w:eastAsia="es-MX"/>
-        </w:rPr>
-        <w:t> </w:t>
-      </w:r>
-      <w:r>
-        <w:rPr>
-          <w:rFonts w:ascii="Courier New" w:eastAsia="Times New Roman" w:hAnsi="Courier New" w:cs="Courier New"/>
-          <w:color w:val="CE9178"/>
-          <w:kern w:val="0"/>
-          <w:sz w:val="18"/>
-          <w:szCs w:val="18"/>
-          <w:lang w:eastAsia="es-MX"/>
-        </w:rPr>
-        <w:t>"M05X0 TODOS LOS DEM MIORRELAJA"</w:t>
-      </w:r>
-      <w:r>
-        <w:rPr>
-          <w:rFonts w:ascii="Courier New" w:eastAsia="Times New Roman" w:hAnsi="Courier New" w:cs="Courier New"/>
-          <w:color w:val="DCDCDC"/>
-          <w:kern w:val="0"/>
-          <w:sz w:val="18"/>
-          <w:szCs w:val="18"/>
-          <w:lang w:eastAsia="es-MX"/>
-        </w:rPr>
-        <w:t>,</w:t>
-      </w:r>
-    </w:p>
-    <w:p>
-      <w:pPr>
-        <w:shd w:val="clear" w:color="auto" w:fill="1E1E1E"/>
-        <w:spacing w:before="0" w:after="0" w:line="270" w:lineRule="atLeast"/>
-        <w:ind w:left="0" w:right="0"/>
-        <w:rPr>
-          <w:rFonts w:ascii="Courier New" w:eastAsia="Times New Roman" w:hAnsi="Courier New" w:cs="Courier New"/>
-          <w:color w:val="D4D4D4"/>
-          <w:kern w:val="0"/>
-          <w:sz w:val="18"/>
-          <w:szCs w:val="18"/>
-          <w:lang w:eastAsia="es-MX"/>
-        </w:rPr>
-      </w:pPr>
-      <w:r>
-        <w:rPr>
-          <w:rFonts w:ascii="Courier New" w:eastAsia="Times New Roman" w:hAnsi="Courier New" w:cs="Courier New"/>
-          <w:color w:val="D4D4D4"/>
-          <w:kern w:val="0"/>
-          <w:sz w:val="18"/>
-          <w:szCs w:val="18"/>
-          <w:lang w:eastAsia="es-MX"/>
-        </w:rPr>
-        <w:t>            </w:t>
-      </w:r>
-      <w:r>
-        <w:rPr>
-          <w:rFonts w:ascii="Courier New" w:eastAsia="Times New Roman" w:hAnsi="Courier New" w:cs="Courier New"/>
-          <w:color w:val="9CDCFE"/>
-          <w:kern w:val="0"/>
-          <w:sz w:val="18"/>
-          <w:szCs w:val="18"/>
-          <w:lang w:eastAsia="es-MX"/>
-        </w:rPr>
-        <w:t>"presentacion"</w:t>
-      </w:r>
-      <w:r>
-        <w:rPr>
-          <w:rFonts w:ascii="Courier New" w:eastAsia="Times New Roman" w:hAnsi="Courier New" w:cs="Courier New"/>
-          <w:color w:val="DCDCDC"/>
-          <w:kern w:val="0"/>
-          <w:sz w:val="18"/>
-          <w:szCs w:val="18"/>
-          <w:lang w:eastAsia="es-MX"/>
-        </w:rPr>
-        <w:t>:</w:t>
-      </w:r>
-      <w:r>
-        <w:rPr>
-          <w:rFonts w:ascii="Courier New" w:eastAsia="Times New Roman" w:hAnsi="Courier New" w:cs="Courier New"/>
-          <w:color w:val="D4D4D4"/>
-          <w:kern w:val="0"/>
-          <w:sz w:val="18"/>
-          <w:szCs w:val="18"/>
-          <w:lang w:eastAsia="es-MX"/>
-        </w:rPr>
-        <w:t> </w:t>
-      </w:r>
-      <w:r>
-        <w:rPr>
-          <w:rFonts w:ascii="Courier New" w:eastAsia="Times New Roman" w:hAnsi="Courier New" w:cs="Courier New"/>
-          <w:color w:val="CE9178"/>
-          <w:kern w:val="0"/>
-          <w:sz w:val="18"/>
-          <w:szCs w:val="18"/>
-          <w:lang w:eastAsia="es-MX"/>
-        </w:rPr>
-        <w:t>"SUPRAHYAL JGA PRELL 25 MG 2.5 ML"</w:t>
-      </w:r>
-    </w:p>
-    <w:p>
-      <w:pPr>
-        <w:shd w:val="clear" w:color="auto" w:fill="1E1E1E"/>
-        <w:spacing w:before="0" w:after="0" w:line="270" w:lineRule="atLeast"/>
-        <w:ind w:left="0" w:right="0"/>
-        <w:rPr>
-          <w:rFonts w:ascii="Courier New" w:eastAsia="Times New Roman" w:hAnsi="Courier New" w:cs="Courier New"/>
-          <w:color w:val="D4D4D4"/>
-          <w:kern w:val="0"/>
-          <w:sz w:val="18"/>
-          <w:szCs w:val="18"/>
-          <w:lang w:eastAsia="es-MX"/>
-        </w:rPr>
-      </w:pPr>
-      <w:r>
-        <w:rPr>
-          <w:rFonts w:ascii="Courier New" w:eastAsia="Times New Roman" w:hAnsi="Courier New" w:cs="Courier New"/>
-          <w:color w:val="D4D4D4"/>
-          <w:kern w:val="0"/>
-          <w:sz w:val="18"/>
-          <w:szCs w:val="18"/>
-          <w:lang w:eastAsia="es-MX"/>
-        </w:rPr>
-        <w:t>        </w:t>
-      </w:r>
-      <w:r>
-        <w:rPr>
-          <w:rFonts w:ascii="Courier New" w:eastAsia="Times New Roman" w:hAnsi="Courier New" w:cs="Courier New"/>
-          <w:color w:val="DCDCDC"/>
-          <w:kern w:val="0"/>
-          <w:sz w:val="18"/>
-          <w:szCs w:val="18"/>
-          <w:lang w:eastAsia="es-MX"/>
-        </w:rPr>
-        <w:t>}</w:t>
+        <w:t>},</w:t>
       </w:r>
     </w:p>
     <w:p>
@@ -7458,10 +7313,16 @@
         </w:numPr>
       </w:pPr>
       <w:r>
-        <w:t>nombres_marcas</w:t>
-      </w:r>
-      <w:r>
-        <w:t>: Marcas puestas en la OV, se encuentran separadas por coma “,”.</w:t>
+        <w:t>id</w:t>
+      </w:r>
+      <w:r>
+        <w:t xml:space="preserve">: Identificador de la </w:t>
+      </w:r>
+      <w:r>
+        <w:t>marca</w:t>
+      </w:r>
+      <w:r>
+        <w:t>.</w:t>
       </w:r>
     </w:p>
     <w:p>
@@ -7473,10 +7334,13 @@
         </w:numPr>
       </w:pPr>
       <w:r>
-        <w:t>lineas_terapeuticas</w:t>
-      </w:r>
-      <w:r>
-        <w:t>: Líneas terapéuticas puestas en la OV, se encuentran separadas por coma “,” (en algunos casos puede estar vacío “una línea, , otra línea“).</w:t>
+        <w:t>marca</w:t>
+      </w:r>
+      <w:r>
+        <w:t xml:space="preserve">: Nombre </w:t>
+      </w:r>
+      <w:r>
+        <w:t>marca.</w:t>
       </w:r>
     </w:p>
     <w:p>
@@ -7488,6 +7352,844 @@
         </w:numPr>
       </w:pPr>
       <w:r>
+        <w:t>linea_terapeutica</w:t>
+      </w:r>
+      <w:r>
+        <w:t xml:space="preserve">: </w:t>
+      </w:r>
+      <w:r>
+        <w:t>Línea terapéutica (en algunos casos puede estar vacío)</w:t>
+      </w:r>
+      <w:r>
+        <w:t>.</w:t>
+      </w:r>
+    </w:p>
+    <w:p>
+      <w:pPr>
+        <w:pStyle w:val="Prrafodelista"/>
+        <w:numPr>
+          <w:ilvl w:val="1"/>
+          <w:numId w:val="4"/>
+        </w:numPr>
+      </w:pPr>
+      <w:r>
+        <w:t>presentacion: Es la presentación del producto (en algunos casos puede estar vacío).</w:t>
+      </w:r>
+    </w:p>
+    <w:p>
+      <w:pPr>
+        <w:spacing w:before="0" w:after="0"/>
+        <w:ind w:left="0" w:right="0"/>
+      </w:pPr>
+      <w:r>
+        <w:br w:type="page"/>
+      </w:r>
+    </w:p>
+    <w:p>
+      <w:pPr>
+        <w:pStyle w:val="Ttulo2"/>
+      </w:pPr>
+      <w:r>
+        <w:lastRenderedPageBreak/>
+        <w:t>Con ID de OV</w:t>
+      </w:r>
+    </w:p>
+    <w:p>
+      <w:pPr>
+        <w:ind w:left="0"/>
+      </w:pPr>
+      <w:r>
+        <w:t xml:space="preserve">Para hacer el consumo del servicio, se hará a través de la siguiente URL: </w:t>
+      </w:r>
+      <w:hyperlink r:id="rId20" w:history="1">
+        <w:r>
+          <w:rPr>
+            <w:rStyle w:val="Hipervnculo"/>
+          </w:rPr>
+          <w:t>https://miramarlab.mx/api-erp/public/marcas</w:t>
+        </w:r>
+      </w:hyperlink>
+      <w:r>
+        <w:t>, además de proporcionar un JSON con la siguiente estructura:</w:t>
+      </w:r>
+    </w:p>
+    <w:p>
+      <w:pPr>
+        <w:shd w:val="clear" w:color="auto" w:fill="1E1E1E"/>
+        <w:spacing w:before="0" w:after="0" w:line="270" w:lineRule="atLeast"/>
+        <w:ind w:left="0" w:right="0"/>
+        <w:rPr>
+          <w:rFonts w:ascii="Courier New" w:eastAsia="Times New Roman" w:hAnsi="Courier New" w:cs="Courier New"/>
+          <w:color w:val="D4D4D4"/>
+          <w:kern w:val="0"/>
+          <w:sz w:val="18"/>
+          <w:szCs w:val="18"/>
+          <w:lang w:eastAsia="es-MX"/>
+        </w:rPr>
+      </w:pPr>
+      <w:r>
+        <w:rPr>
+          <w:rFonts w:ascii="Courier New" w:eastAsia="Times New Roman" w:hAnsi="Courier New" w:cs="Courier New"/>
+          <w:color w:val="DCDCDC"/>
+          <w:kern w:val="0"/>
+          <w:sz w:val="18"/>
+          <w:szCs w:val="18"/>
+          <w:lang w:eastAsia="es-MX"/>
+        </w:rPr>
+        <w:t>{</w:t>
+      </w:r>
+    </w:p>
+    <w:p>
+      <w:pPr>
+        <w:shd w:val="clear" w:color="auto" w:fill="1E1E1E"/>
+        <w:spacing w:before="0" w:after="0" w:line="270" w:lineRule="atLeast"/>
+        <w:ind w:left="0" w:right="0"/>
+        <w:rPr>
+          <w:rFonts w:ascii="Courier New" w:eastAsia="Times New Roman" w:hAnsi="Courier New" w:cs="Courier New"/>
+          <w:color w:val="D4D4D4"/>
+          <w:kern w:val="0"/>
+          <w:sz w:val="18"/>
+          <w:szCs w:val="18"/>
+          <w:lang w:eastAsia="es-MX"/>
+        </w:rPr>
+      </w:pPr>
+      <w:r>
+        <w:rPr>
+          <w:rFonts w:ascii="Courier New" w:eastAsia="Times New Roman" w:hAnsi="Courier New" w:cs="Courier New"/>
+          <w:color w:val="D4D4D4"/>
+          <w:kern w:val="0"/>
+          <w:sz w:val="18"/>
+          <w:szCs w:val="18"/>
+          <w:lang w:eastAsia="es-MX"/>
+        </w:rPr>
+        <w:t>    </w:t>
+      </w:r>
+      <w:r>
+        <w:rPr>
+          <w:rFonts w:ascii="Courier New" w:eastAsia="Times New Roman" w:hAnsi="Courier New" w:cs="Courier New"/>
+          <w:color w:val="9CDCFE"/>
+          <w:kern w:val="0"/>
+          <w:sz w:val="18"/>
+          <w:szCs w:val="18"/>
+          <w:lang w:eastAsia="es-MX"/>
+        </w:rPr>
+        <w:t>"id_</w:t>
+      </w:r>
+      <w:r>
+        <w:rPr>
+          <w:rFonts w:ascii="Courier New" w:eastAsia="Times New Roman" w:hAnsi="Courier New" w:cs="Courier New"/>
+          <w:color w:val="9CDCFE"/>
+          <w:kern w:val="0"/>
+          <w:sz w:val="18"/>
+          <w:szCs w:val="18"/>
+          <w:lang w:eastAsia="es-MX"/>
+        </w:rPr>
+        <w:t>ov</w:t>
+      </w:r>
+      <w:r>
+        <w:rPr>
+          <w:rFonts w:ascii="Courier New" w:eastAsia="Times New Roman" w:hAnsi="Courier New" w:cs="Courier New"/>
+          <w:color w:val="9CDCFE"/>
+          <w:kern w:val="0"/>
+          <w:sz w:val="18"/>
+          <w:szCs w:val="18"/>
+          <w:lang w:eastAsia="es-MX"/>
+        </w:rPr>
+        <w:t>"</w:t>
+      </w:r>
+      <w:r>
+        <w:rPr>
+          <w:rFonts w:ascii="Courier New" w:eastAsia="Times New Roman" w:hAnsi="Courier New" w:cs="Courier New"/>
+          <w:color w:val="DCDCDC"/>
+          <w:kern w:val="0"/>
+          <w:sz w:val="18"/>
+          <w:szCs w:val="18"/>
+          <w:lang w:eastAsia="es-MX"/>
+        </w:rPr>
+        <w:t>:</w:t>
+      </w:r>
+      <w:r>
+        <w:rPr>
+          <w:rFonts w:ascii="Courier New" w:eastAsia="Times New Roman" w:hAnsi="Courier New" w:cs="Courier New"/>
+          <w:color w:val="D4D4D4"/>
+          <w:kern w:val="0"/>
+          <w:sz w:val="18"/>
+          <w:szCs w:val="18"/>
+          <w:lang w:eastAsia="es-MX"/>
+        </w:rPr>
+        <w:t> </w:t>
+      </w:r>
+      <w:r>
+        <w:rPr>
+          <w:rFonts w:ascii="Courier New" w:eastAsia="Times New Roman" w:hAnsi="Courier New" w:cs="Courier New"/>
+          <w:color w:val="B5CEA8"/>
+          <w:kern w:val="0"/>
+          <w:sz w:val="18"/>
+          <w:szCs w:val="18"/>
+          <w:lang w:eastAsia="es-MX"/>
+        </w:rPr>
+        <w:t>1</w:t>
+      </w:r>
+    </w:p>
+    <w:p>
+      <w:pPr>
+        <w:shd w:val="clear" w:color="auto" w:fill="1E1E1E"/>
+        <w:spacing w:before="0" w:after="0" w:line="270" w:lineRule="atLeast"/>
+        <w:ind w:left="0" w:right="0"/>
+        <w:rPr>
+          <w:rFonts w:ascii="Courier New" w:eastAsia="Times New Roman" w:hAnsi="Courier New" w:cs="Courier New"/>
+          <w:color w:val="D4D4D4"/>
+          <w:kern w:val="0"/>
+          <w:sz w:val="18"/>
+          <w:szCs w:val="18"/>
+          <w:lang w:eastAsia="es-MX"/>
+        </w:rPr>
+      </w:pPr>
+      <w:r>
+        <w:rPr>
+          <w:rFonts w:ascii="Courier New" w:eastAsia="Times New Roman" w:hAnsi="Courier New" w:cs="Courier New"/>
+          <w:color w:val="DCDCDC"/>
+          <w:kern w:val="0"/>
+          <w:sz w:val="18"/>
+          <w:szCs w:val="18"/>
+          <w:lang w:eastAsia="es-MX"/>
+        </w:rPr>
+        <w:t>}</w:t>
+      </w:r>
+    </w:p>
+    <w:p>
+      <w:pPr>
+        <w:ind w:left="0"/>
+      </w:pPr>
+      <w:r>
+        <w:t>al momento de hacer la petición se obtiene el siguiente resultado:</w:t>
+      </w:r>
+    </w:p>
+    <w:p>
+      <w:pPr>
+        <w:shd w:val="clear" w:color="auto" w:fill="1E1E1E"/>
+        <w:spacing w:before="0" w:after="0" w:line="270" w:lineRule="atLeast"/>
+        <w:ind w:left="0" w:right="0"/>
+        <w:rPr>
+          <w:rFonts w:ascii="Courier New" w:eastAsia="Times New Roman" w:hAnsi="Courier New" w:cs="Courier New"/>
+          <w:color w:val="D4D4D4"/>
+          <w:kern w:val="0"/>
+          <w:sz w:val="18"/>
+          <w:szCs w:val="18"/>
+          <w:lang w:eastAsia="es-MX"/>
+        </w:rPr>
+      </w:pPr>
+      <w:r>
+        <w:rPr>
+          <w:rFonts w:ascii="Courier New" w:eastAsia="Times New Roman" w:hAnsi="Courier New" w:cs="Courier New"/>
+          <w:color w:val="DCDCDC"/>
+          <w:kern w:val="0"/>
+          <w:sz w:val="18"/>
+          <w:szCs w:val="18"/>
+          <w:lang w:eastAsia="es-MX"/>
+        </w:rPr>
+        <w:t>{</w:t>
+      </w:r>
+    </w:p>
+    <w:p>
+      <w:pPr>
+        <w:shd w:val="clear" w:color="auto" w:fill="1E1E1E"/>
+        <w:spacing w:before="0" w:after="0" w:line="270" w:lineRule="atLeast"/>
+        <w:ind w:left="0" w:right="0"/>
+        <w:rPr>
+          <w:rFonts w:ascii="Courier New" w:eastAsia="Times New Roman" w:hAnsi="Courier New" w:cs="Courier New"/>
+          <w:color w:val="D4D4D4"/>
+          <w:kern w:val="0"/>
+          <w:sz w:val="18"/>
+          <w:szCs w:val="18"/>
+          <w:lang w:eastAsia="es-MX"/>
+        </w:rPr>
+      </w:pPr>
+      <w:r>
+        <w:rPr>
+          <w:rFonts w:ascii="Courier New" w:eastAsia="Times New Roman" w:hAnsi="Courier New" w:cs="Courier New"/>
+          <w:color w:val="D4D4D4"/>
+          <w:kern w:val="0"/>
+          <w:sz w:val="18"/>
+          <w:szCs w:val="18"/>
+          <w:lang w:eastAsia="es-MX"/>
+        </w:rPr>
+        <w:t>    </w:t>
+      </w:r>
+      <w:r>
+        <w:rPr>
+          <w:rFonts w:ascii="Courier New" w:eastAsia="Times New Roman" w:hAnsi="Courier New" w:cs="Courier New"/>
+          <w:color w:val="9CDCFE"/>
+          <w:kern w:val="0"/>
+          <w:sz w:val="18"/>
+          <w:szCs w:val="18"/>
+          <w:lang w:eastAsia="es-MX"/>
+        </w:rPr>
+        <w:t>"status"</w:t>
+      </w:r>
+      <w:r>
+        <w:rPr>
+          <w:rFonts w:ascii="Courier New" w:eastAsia="Times New Roman" w:hAnsi="Courier New" w:cs="Courier New"/>
+          <w:color w:val="DCDCDC"/>
+          <w:kern w:val="0"/>
+          <w:sz w:val="18"/>
+          <w:szCs w:val="18"/>
+          <w:lang w:eastAsia="es-MX"/>
+        </w:rPr>
+        <w:t>:</w:t>
+      </w:r>
+      <w:r>
+        <w:rPr>
+          <w:rFonts w:ascii="Courier New" w:eastAsia="Times New Roman" w:hAnsi="Courier New" w:cs="Courier New"/>
+          <w:color w:val="D4D4D4"/>
+          <w:kern w:val="0"/>
+          <w:sz w:val="18"/>
+          <w:szCs w:val="18"/>
+          <w:lang w:eastAsia="es-MX"/>
+        </w:rPr>
+        <w:t> </w:t>
+      </w:r>
+      <w:r>
+        <w:rPr>
+          <w:rFonts w:ascii="Courier New" w:eastAsia="Times New Roman" w:hAnsi="Courier New" w:cs="Courier New"/>
+          <w:color w:val="CE9178"/>
+          <w:kern w:val="0"/>
+          <w:sz w:val="18"/>
+          <w:szCs w:val="18"/>
+          <w:lang w:eastAsia="es-MX"/>
+        </w:rPr>
+        <w:t>"200"</w:t>
+      </w:r>
+      <w:r>
+        <w:rPr>
+          <w:rFonts w:ascii="Courier New" w:eastAsia="Times New Roman" w:hAnsi="Courier New" w:cs="Courier New"/>
+          <w:color w:val="DCDCDC"/>
+          <w:kern w:val="0"/>
+          <w:sz w:val="18"/>
+          <w:szCs w:val="18"/>
+          <w:lang w:eastAsia="es-MX"/>
+        </w:rPr>
+        <w:t>,</w:t>
+      </w:r>
+    </w:p>
+    <w:p>
+      <w:pPr>
+        <w:shd w:val="clear" w:color="auto" w:fill="1E1E1E"/>
+        <w:spacing w:before="0" w:after="0" w:line="270" w:lineRule="atLeast"/>
+        <w:ind w:left="0" w:right="0"/>
+        <w:rPr>
+          <w:rFonts w:ascii="Courier New" w:eastAsia="Times New Roman" w:hAnsi="Courier New" w:cs="Courier New"/>
+          <w:color w:val="D4D4D4"/>
+          <w:kern w:val="0"/>
+          <w:sz w:val="18"/>
+          <w:szCs w:val="18"/>
+          <w:lang w:eastAsia="es-MX"/>
+        </w:rPr>
+      </w:pPr>
+      <w:r>
+        <w:rPr>
+          <w:rFonts w:ascii="Courier New" w:eastAsia="Times New Roman" w:hAnsi="Courier New" w:cs="Courier New"/>
+          <w:color w:val="D4D4D4"/>
+          <w:kern w:val="0"/>
+          <w:sz w:val="18"/>
+          <w:szCs w:val="18"/>
+          <w:lang w:eastAsia="es-MX"/>
+        </w:rPr>
+        <w:t>    </w:t>
+      </w:r>
+      <w:r>
+        <w:rPr>
+          <w:rFonts w:ascii="Courier New" w:eastAsia="Times New Roman" w:hAnsi="Courier New" w:cs="Courier New"/>
+          <w:color w:val="9CDCFE"/>
+          <w:kern w:val="0"/>
+          <w:sz w:val="18"/>
+          <w:szCs w:val="18"/>
+          <w:lang w:eastAsia="es-MX"/>
+        </w:rPr>
+        <w:t>"detalle"</w:t>
+      </w:r>
+      <w:r>
+        <w:rPr>
+          <w:rFonts w:ascii="Courier New" w:eastAsia="Times New Roman" w:hAnsi="Courier New" w:cs="Courier New"/>
+          <w:color w:val="DCDCDC"/>
+          <w:kern w:val="0"/>
+          <w:sz w:val="18"/>
+          <w:szCs w:val="18"/>
+          <w:lang w:eastAsia="es-MX"/>
+        </w:rPr>
+        <w:t>:</w:t>
+      </w:r>
+      <w:r>
+        <w:rPr>
+          <w:rFonts w:ascii="Courier New" w:eastAsia="Times New Roman" w:hAnsi="Courier New" w:cs="Courier New"/>
+          <w:color w:val="D4D4D4"/>
+          <w:kern w:val="0"/>
+          <w:sz w:val="18"/>
+          <w:szCs w:val="18"/>
+          <w:lang w:eastAsia="es-MX"/>
+        </w:rPr>
+        <w:t> </w:t>
+      </w:r>
+      <w:r>
+        <w:rPr>
+          <w:rFonts w:ascii="Courier New" w:eastAsia="Times New Roman" w:hAnsi="Courier New" w:cs="Courier New"/>
+          <w:color w:val="DCDCDC"/>
+          <w:kern w:val="0"/>
+          <w:sz w:val="18"/>
+          <w:szCs w:val="18"/>
+          <w:lang w:eastAsia="es-MX"/>
+        </w:rPr>
+        <w:t>[</w:t>
+      </w:r>
+    </w:p>
+    <w:p>
+      <w:pPr>
+        <w:shd w:val="clear" w:color="auto" w:fill="1E1E1E"/>
+        <w:spacing w:before="0" w:after="0" w:line="270" w:lineRule="atLeast"/>
+        <w:ind w:left="0" w:right="0"/>
+        <w:rPr>
+          <w:rFonts w:ascii="Courier New" w:eastAsia="Times New Roman" w:hAnsi="Courier New" w:cs="Courier New"/>
+          <w:color w:val="D4D4D4"/>
+          <w:kern w:val="0"/>
+          <w:sz w:val="18"/>
+          <w:szCs w:val="18"/>
+          <w:lang w:eastAsia="es-MX"/>
+        </w:rPr>
+      </w:pPr>
+      <w:r>
+        <w:rPr>
+          <w:rFonts w:ascii="Courier New" w:eastAsia="Times New Roman" w:hAnsi="Courier New" w:cs="Courier New"/>
+          <w:color w:val="D4D4D4"/>
+          <w:kern w:val="0"/>
+          <w:sz w:val="18"/>
+          <w:szCs w:val="18"/>
+          <w:lang w:eastAsia="es-MX"/>
+        </w:rPr>
+        <w:t>        </w:t>
+      </w:r>
+      <w:r>
+        <w:rPr>
+          <w:rFonts w:ascii="Courier New" w:eastAsia="Times New Roman" w:hAnsi="Courier New" w:cs="Courier New"/>
+          <w:color w:val="DCDCDC"/>
+          <w:kern w:val="0"/>
+          <w:sz w:val="18"/>
+          <w:szCs w:val="18"/>
+          <w:lang w:eastAsia="es-MX"/>
+        </w:rPr>
+        <w:t>{</w:t>
+      </w:r>
+    </w:p>
+    <w:p>
+      <w:pPr>
+        <w:shd w:val="clear" w:color="auto" w:fill="1E1E1E"/>
+        <w:spacing w:before="0" w:after="0" w:line="270" w:lineRule="atLeast"/>
+        <w:ind w:left="0" w:right="0"/>
+        <w:rPr>
+          <w:rFonts w:ascii="Courier New" w:eastAsia="Times New Roman" w:hAnsi="Courier New" w:cs="Courier New"/>
+          <w:color w:val="D4D4D4"/>
+          <w:kern w:val="0"/>
+          <w:sz w:val="18"/>
+          <w:szCs w:val="18"/>
+          <w:lang w:eastAsia="es-MX"/>
+        </w:rPr>
+      </w:pPr>
+      <w:r>
+        <w:rPr>
+          <w:rFonts w:ascii="Courier New" w:eastAsia="Times New Roman" w:hAnsi="Courier New" w:cs="Courier New"/>
+          <w:color w:val="D4D4D4"/>
+          <w:kern w:val="0"/>
+          <w:sz w:val="18"/>
+          <w:szCs w:val="18"/>
+          <w:lang w:eastAsia="es-MX"/>
+        </w:rPr>
+        <w:t>            </w:t>
+      </w:r>
+      <w:r>
+        <w:rPr>
+          <w:rFonts w:ascii="Courier New" w:eastAsia="Times New Roman" w:hAnsi="Courier New" w:cs="Courier New"/>
+          <w:color w:val="9CDCFE"/>
+          <w:kern w:val="0"/>
+          <w:sz w:val="18"/>
+          <w:szCs w:val="18"/>
+          <w:lang w:eastAsia="es-MX"/>
+        </w:rPr>
+        <w:t>"nombres_marcas"</w:t>
+      </w:r>
+      <w:r>
+        <w:rPr>
+          <w:rFonts w:ascii="Courier New" w:eastAsia="Times New Roman" w:hAnsi="Courier New" w:cs="Courier New"/>
+          <w:color w:val="DCDCDC"/>
+          <w:kern w:val="0"/>
+          <w:sz w:val="18"/>
+          <w:szCs w:val="18"/>
+          <w:lang w:eastAsia="es-MX"/>
+        </w:rPr>
+        <w:t>:</w:t>
+      </w:r>
+      <w:r>
+        <w:rPr>
+          <w:rFonts w:ascii="Courier New" w:eastAsia="Times New Roman" w:hAnsi="Courier New" w:cs="Courier New"/>
+          <w:color w:val="D4D4D4"/>
+          <w:kern w:val="0"/>
+          <w:sz w:val="18"/>
+          <w:szCs w:val="18"/>
+          <w:lang w:eastAsia="es-MX"/>
+        </w:rPr>
+        <w:t> </w:t>
+      </w:r>
+      <w:r>
+        <w:rPr>
+          <w:rFonts w:ascii="Courier New" w:eastAsia="Times New Roman" w:hAnsi="Courier New" w:cs="Courier New"/>
+          <w:color w:val="CE9178"/>
+          <w:kern w:val="0"/>
+          <w:sz w:val="18"/>
+          <w:szCs w:val="18"/>
+          <w:lang w:eastAsia="es-MX"/>
+        </w:rPr>
+        <w:t>"SUPRAHYAL   ASF"</w:t>
+      </w:r>
+      <w:r>
+        <w:rPr>
+          <w:rFonts w:ascii="Courier New" w:eastAsia="Times New Roman" w:hAnsi="Courier New" w:cs="Courier New"/>
+          <w:color w:val="DCDCDC"/>
+          <w:kern w:val="0"/>
+          <w:sz w:val="18"/>
+          <w:szCs w:val="18"/>
+          <w:lang w:eastAsia="es-MX"/>
+        </w:rPr>
+        <w:t>,</w:t>
+      </w:r>
+    </w:p>
+    <w:p>
+      <w:pPr>
+        <w:shd w:val="clear" w:color="auto" w:fill="1E1E1E"/>
+        <w:spacing w:before="0" w:after="0" w:line="270" w:lineRule="atLeast"/>
+        <w:ind w:left="0" w:right="0"/>
+        <w:rPr>
+          <w:rFonts w:ascii="Courier New" w:eastAsia="Times New Roman" w:hAnsi="Courier New" w:cs="Courier New"/>
+          <w:color w:val="D4D4D4"/>
+          <w:kern w:val="0"/>
+          <w:sz w:val="18"/>
+          <w:szCs w:val="18"/>
+          <w:lang w:eastAsia="es-MX"/>
+        </w:rPr>
+      </w:pPr>
+      <w:r>
+        <w:rPr>
+          <w:rFonts w:ascii="Courier New" w:eastAsia="Times New Roman" w:hAnsi="Courier New" w:cs="Courier New"/>
+          <w:color w:val="D4D4D4"/>
+          <w:kern w:val="0"/>
+          <w:sz w:val="18"/>
+          <w:szCs w:val="18"/>
+          <w:lang w:eastAsia="es-MX"/>
+        </w:rPr>
+        <w:t>            </w:t>
+      </w:r>
+      <w:r>
+        <w:rPr>
+          <w:rFonts w:ascii="Courier New" w:eastAsia="Times New Roman" w:hAnsi="Courier New" w:cs="Courier New"/>
+          <w:color w:val="9CDCFE"/>
+          <w:kern w:val="0"/>
+          <w:sz w:val="18"/>
+          <w:szCs w:val="18"/>
+          <w:lang w:eastAsia="es-MX"/>
+        </w:rPr>
+        <w:t>"lineas_terapeuticas"</w:t>
+      </w:r>
+      <w:r>
+        <w:rPr>
+          <w:rFonts w:ascii="Courier New" w:eastAsia="Times New Roman" w:hAnsi="Courier New" w:cs="Courier New"/>
+          <w:color w:val="DCDCDC"/>
+          <w:kern w:val="0"/>
+          <w:sz w:val="18"/>
+          <w:szCs w:val="18"/>
+          <w:lang w:eastAsia="es-MX"/>
+        </w:rPr>
+        <w:t>:</w:t>
+      </w:r>
+      <w:r>
+        <w:rPr>
+          <w:rFonts w:ascii="Courier New" w:eastAsia="Times New Roman" w:hAnsi="Courier New" w:cs="Courier New"/>
+          <w:color w:val="D4D4D4"/>
+          <w:kern w:val="0"/>
+          <w:sz w:val="18"/>
+          <w:szCs w:val="18"/>
+          <w:lang w:eastAsia="es-MX"/>
+        </w:rPr>
+        <w:t> </w:t>
+      </w:r>
+      <w:r>
+        <w:rPr>
+          <w:rFonts w:ascii="Courier New" w:eastAsia="Times New Roman" w:hAnsi="Courier New" w:cs="Courier New"/>
+          <w:color w:val="CE9178"/>
+          <w:kern w:val="0"/>
+          <w:sz w:val="18"/>
+          <w:szCs w:val="18"/>
+          <w:lang w:eastAsia="es-MX"/>
+        </w:rPr>
+        <w:t>"M05X0 TODOS LOS DEM MIORRELAJA"</w:t>
+      </w:r>
+      <w:r>
+        <w:rPr>
+          <w:rFonts w:ascii="Courier New" w:eastAsia="Times New Roman" w:hAnsi="Courier New" w:cs="Courier New"/>
+          <w:color w:val="DCDCDC"/>
+          <w:kern w:val="0"/>
+          <w:sz w:val="18"/>
+          <w:szCs w:val="18"/>
+          <w:lang w:eastAsia="es-MX"/>
+        </w:rPr>
+        <w:t>,</w:t>
+      </w:r>
+    </w:p>
+    <w:p>
+      <w:pPr>
+        <w:shd w:val="clear" w:color="auto" w:fill="1E1E1E"/>
+        <w:spacing w:before="0" w:after="0" w:line="270" w:lineRule="atLeast"/>
+        <w:ind w:left="0" w:right="0"/>
+        <w:rPr>
+          <w:rFonts w:ascii="Courier New" w:eastAsia="Times New Roman" w:hAnsi="Courier New" w:cs="Courier New"/>
+          <w:color w:val="D4D4D4"/>
+          <w:kern w:val="0"/>
+          <w:sz w:val="18"/>
+          <w:szCs w:val="18"/>
+          <w:lang w:eastAsia="es-MX"/>
+        </w:rPr>
+      </w:pPr>
+      <w:r>
+        <w:rPr>
+          <w:rFonts w:ascii="Courier New" w:eastAsia="Times New Roman" w:hAnsi="Courier New" w:cs="Courier New"/>
+          <w:color w:val="D4D4D4"/>
+          <w:kern w:val="0"/>
+          <w:sz w:val="18"/>
+          <w:szCs w:val="18"/>
+          <w:lang w:eastAsia="es-MX"/>
+        </w:rPr>
+        <w:t>            </w:t>
+      </w:r>
+      <w:r>
+        <w:rPr>
+          <w:rFonts w:ascii="Courier New" w:eastAsia="Times New Roman" w:hAnsi="Courier New" w:cs="Courier New"/>
+          <w:color w:val="9CDCFE"/>
+          <w:kern w:val="0"/>
+          <w:sz w:val="18"/>
+          <w:szCs w:val="18"/>
+          <w:lang w:eastAsia="es-MX"/>
+        </w:rPr>
+        <w:t>"presentacion"</w:t>
+      </w:r>
+      <w:r>
+        <w:rPr>
+          <w:rFonts w:ascii="Courier New" w:eastAsia="Times New Roman" w:hAnsi="Courier New" w:cs="Courier New"/>
+          <w:color w:val="DCDCDC"/>
+          <w:kern w:val="0"/>
+          <w:sz w:val="18"/>
+          <w:szCs w:val="18"/>
+          <w:lang w:eastAsia="es-MX"/>
+        </w:rPr>
+        <w:t>:</w:t>
+      </w:r>
+      <w:r>
+        <w:rPr>
+          <w:rFonts w:ascii="Courier New" w:eastAsia="Times New Roman" w:hAnsi="Courier New" w:cs="Courier New"/>
+          <w:color w:val="D4D4D4"/>
+          <w:kern w:val="0"/>
+          <w:sz w:val="18"/>
+          <w:szCs w:val="18"/>
+          <w:lang w:eastAsia="es-MX"/>
+        </w:rPr>
+        <w:t> </w:t>
+      </w:r>
+      <w:r>
+        <w:rPr>
+          <w:rFonts w:ascii="Courier New" w:eastAsia="Times New Roman" w:hAnsi="Courier New" w:cs="Courier New"/>
+          <w:color w:val="CE9178"/>
+          <w:kern w:val="0"/>
+          <w:sz w:val="18"/>
+          <w:szCs w:val="18"/>
+          <w:lang w:eastAsia="es-MX"/>
+        </w:rPr>
+        <w:t>"SUPRAHYAL JGA PRELL 25 MG 2.5 ML"</w:t>
+      </w:r>
+    </w:p>
+    <w:p>
+      <w:pPr>
+        <w:shd w:val="clear" w:color="auto" w:fill="1E1E1E"/>
+        <w:spacing w:before="0" w:after="0" w:line="270" w:lineRule="atLeast"/>
+        <w:ind w:left="0" w:right="0"/>
+        <w:rPr>
+          <w:rFonts w:ascii="Courier New" w:eastAsia="Times New Roman" w:hAnsi="Courier New" w:cs="Courier New"/>
+          <w:color w:val="D4D4D4"/>
+          <w:kern w:val="0"/>
+          <w:sz w:val="18"/>
+          <w:szCs w:val="18"/>
+          <w:lang w:eastAsia="es-MX"/>
+        </w:rPr>
+      </w:pPr>
+      <w:r>
+        <w:rPr>
+          <w:rFonts w:ascii="Courier New" w:eastAsia="Times New Roman" w:hAnsi="Courier New" w:cs="Courier New"/>
+          <w:color w:val="D4D4D4"/>
+          <w:kern w:val="0"/>
+          <w:sz w:val="18"/>
+          <w:szCs w:val="18"/>
+          <w:lang w:eastAsia="es-MX"/>
+        </w:rPr>
+        <w:t>        </w:t>
+      </w:r>
+      <w:r>
+        <w:rPr>
+          <w:rFonts w:ascii="Courier New" w:eastAsia="Times New Roman" w:hAnsi="Courier New" w:cs="Courier New"/>
+          <w:color w:val="DCDCDC"/>
+          <w:kern w:val="0"/>
+          <w:sz w:val="18"/>
+          <w:szCs w:val="18"/>
+          <w:lang w:eastAsia="es-MX"/>
+        </w:rPr>
+        <w:t>}</w:t>
+      </w:r>
+    </w:p>
+    <w:p>
+      <w:pPr>
+        <w:shd w:val="clear" w:color="auto" w:fill="1E1E1E"/>
+        <w:spacing w:before="0" w:after="0" w:line="270" w:lineRule="atLeast"/>
+        <w:ind w:left="0" w:right="0"/>
+        <w:rPr>
+          <w:rFonts w:ascii="Courier New" w:eastAsia="Times New Roman" w:hAnsi="Courier New" w:cs="Courier New"/>
+          <w:color w:val="D4D4D4"/>
+          <w:kern w:val="0"/>
+          <w:sz w:val="18"/>
+          <w:szCs w:val="18"/>
+          <w:lang w:eastAsia="es-MX"/>
+        </w:rPr>
+      </w:pPr>
+      <w:r>
+        <w:rPr>
+          <w:rFonts w:ascii="Courier New" w:eastAsia="Times New Roman" w:hAnsi="Courier New" w:cs="Courier New"/>
+          <w:color w:val="D4D4D4"/>
+          <w:kern w:val="0"/>
+          <w:sz w:val="18"/>
+          <w:szCs w:val="18"/>
+          <w:lang w:eastAsia="es-MX"/>
+        </w:rPr>
+        <w:t>    </w:t>
+      </w:r>
+      <w:r>
+        <w:rPr>
+          <w:rFonts w:ascii="Courier New" w:eastAsia="Times New Roman" w:hAnsi="Courier New" w:cs="Courier New"/>
+          <w:color w:val="DCDCDC"/>
+          <w:kern w:val="0"/>
+          <w:sz w:val="18"/>
+          <w:szCs w:val="18"/>
+          <w:lang w:eastAsia="es-MX"/>
+        </w:rPr>
+        <w:t>]</w:t>
+      </w:r>
+    </w:p>
+    <w:p>
+      <w:pPr>
+        <w:shd w:val="clear" w:color="auto" w:fill="1E1E1E"/>
+        <w:spacing w:before="0" w:after="0" w:line="270" w:lineRule="atLeast"/>
+        <w:ind w:left="0" w:right="0"/>
+        <w:rPr>
+          <w:rFonts w:ascii="Courier New" w:eastAsia="Times New Roman" w:hAnsi="Courier New" w:cs="Courier New"/>
+          <w:color w:val="D4D4D4"/>
+          <w:kern w:val="0"/>
+          <w:sz w:val="18"/>
+          <w:szCs w:val="18"/>
+          <w:lang w:eastAsia="es-MX"/>
+        </w:rPr>
+      </w:pPr>
+      <w:r>
+        <w:rPr>
+          <w:rFonts w:ascii="Courier New" w:eastAsia="Times New Roman" w:hAnsi="Courier New" w:cs="Courier New"/>
+          <w:color w:val="DCDCDC"/>
+          <w:kern w:val="0"/>
+          <w:sz w:val="18"/>
+          <w:szCs w:val="18"/>
+          <w:lang w:eastAsia="es-MX"/>
+        </w:rPr>
+        <w:t>}</w:t>
+      </w:r>
+    </w:p>
+    <w:p>
+      <w:pPr>
+        <w:spacing w:after="0"/>
+        <w:ind w:left="0"/>
+      </w:pPr>
+    </w:p>
+    <w:p>
+      <w:pPr>
+        <w:spacing w:after="0"/>
+        <w:ind w:left="0"/>
+      </w:pPr>
+      <w:r>
+        <w:t>En donde:</w:t>
+      </w:r>
+    </w:p>
+    <w:p>
+      <w:pPr>
+        <w:pStyle w:val="Prrafodelista"/>
+        <w:numPr>
+          <w:ilvl w:val="0"/>
+          <w:numId w:val="4"/>
+        </w:numPr>
+        <w:spacing w:after="0"/>
+      </w:pPr>
+      <w:r>
+        <w:t>status: Es el código de ejecución hacia la API, 200 es que todo salió correcto.</w:t>
+      </w:r>
+    </w:p>
+    <w:p>
+      <w:pPr>
+        <w:pStyle w:val="Prrafodelista"/>
+        <w:numPr>
+          <w:ilvl w:val="0"/>
+          <w:numId w:val="4"/>
+        </w:numPr>
+      </w:pPr>
+      <w:r>
+        <w:t>detalle: Elemento donde se encontrará toda la información.</w:t>
+      </w:r>
+    </w:p>
+    <w:p>
+      <w:pPr>
+        <w:pStyle w:val="Prrafodelista"/>
+        <w:numPr>
+          <w:ilvl w:val="1"/>
+          <w:numId w:val="4"/>
+        </w:numPr>
+      </w:pPr>
+      <w:r>
+        <w:t>nombres_marcas</w:t>
+      </w:r>
+      <w:r>
+        <w:t>: Marcas puestas en la OV, se encuentran separadas por coma “,”.</w:t>
+      </w:r>
+    </w:p>
+    <w:p>
+      <w:pPr>
+        <w:pStyle w:val="Prrafodelista"/>
+        <w:numPr>
+          <w:ilvl w:val="1"/>
+          <w:numId w:val="4"/>
+        </w:numPr>
+      </w:pPr>
+      <w:r>
+        <w:t>lineas_terapeuticas</w:t>
+      </w:r>
+      <w:r>
+        <w:t>: Líneas terapéuticas puestas en la OV, se encuentran separadas por coma “,” (en algunos casos puede estar vacío “una línea, , otra línea“).</w:t>
+      </w:r>
+    </w:p>
+    <w:p>
+      <w:pPr>
+        <w:pStyle w:val="Prrafodelista"/>
+        <w:numPr>
+          <w:ilvl w:val="1"/>
+          <w:numId w:val="4"/>
+        </w:numPr>
+      </w:pPr>
+      <w:r>
         <w:t>presentación: Es la presentación del producto (en algunos casos puede estar vacío).</w:t>
       </w:r>
     </w:p>
@@ -7517,7 +8219,7 @@
       <w:r>
         <w:t xml:space="preserve">Para hacer el consumo del servicio, se hará a través de la siguiente URL: </w:t>
       </w:r>
-      <w:hyperlink r:id="rId20" w:history="1">
+      <w:hyperlink r:id="rId21" w:history="1">
         <w:r>
           <w:rPr>
             <w:rStyle w:val="Hipervnculo"/>
@@ -10067,7 +10769,7 @@
       <w:r>
         <w:t xml:space="preserve">Para hacer el consumo del servicio, se hará a través de la siguiente URL: </w:t>
       </w:r>
-      <w:hyperlink r:id="rId21" w:history="1">
+      <w:hyperlink r:id="rId22" w:history="1">
         <w:r>
           <w:rPr>
             <w:rStyle w:val="Hipervnculo"/>
@@ -11549,7 +12251,7 @@
       <w:r>
         <w:t xml:space="preserve">Para hacer el consumo del servicio, se hará a través de la siguiente URL: </w:t>
       </w:r>
-      <w:hyperlink r:id="rId22" w:history="1">
+      <w:hyperlink r:id="rId23" w:history="1">
         <w:r>
           <w:rPr>
             <w:rStyle w:val="Hipervnculo"/>
@@ -13782,6 +14484,10 @@
 </file>
 
 <file path=customXml/item1.xml><?xml version="1.0" encoding="utf-8"?>
+<b:Sources xmlns:b="http://schemas.openxmlformats.org/officeDocument/2006/bibliography" xmlns="http://schemas.openxmlformats.org/officeDocument/2006/bibliography" SelectedStyle="\APASixthEditionOfficeOnline.xsl" StyleName="APA" Version="6"/>
+</file>
+
+<file path=customXml/item2.xml><?xml version="1.0" encoding="utf-8"?>
 <?mso-contentType ?>
 <FormTemplates xmlns="http://schemas.microsoft.com/sharepoint/v3/contenttype/forms">
   <Display>DocumentLibraryForm</Display>
@@ -13790,31 +14496,7 @@
 </FormTemplates>
 </file>
 
-<file path=customXml/item2.xml><?xml version="1.0" encoding="utf-8"?>
-<b:Sources xmlns:b="http://schemas.openxmlformats.org/officeDocument/2006/bibliography" xmlns="http://schemas.openxmlformats.org/officeDocument/2006/bibliography" SelectedStyle="\APASixthEditionOfficeOnline.xsl" StyleName="APA" Version="6"/>
-</file>
-
 <file path=customXml/item3.xml><?xml version="1.0" encoding="utf-8"?>
-<p:properties xmlns:p="http://schemas.microsoft.com/office/2006/metadata/properties" xmlns:xsi="http://www.w3.org/2001/XMLSchema-instance" xmlns:pc="http://schemas.microsoft.com/office/infopath/2007/PartnerControls">
-  <documentManagement>
-    <_ip_UnifiedCompliancePolicyUIAction xmlns="http://schemas.microsoft.com/sharepoint/v3" xsi:nil="true"/>
-    <Image xmlns="71af3243-3dd4-4a8d-8c0d-dd76da1f02a5">
-      <Url xsi:nil="true"/>
-      <Description xsi:nil="true"/>
-    </Image>
-    <Status xmlns="71af3243-3dd4-4a8d-8c0d-dd76da1f02a5">Not started</Status>
-    <Background xmlns="71af3243-3dd4-4a8d-8c0d-dd76da1f02a5">false</Background>
-    <_ip_UnifiedCompliancePolicyProperties xmlns="http://schemas.microsoft.com/sharepoint/v3" xsi:nil="true"/>
-    <ImageTagsTaxHTField xmlns="71af3243-3dd4-4a8d-8c0d-dd76da1f02a5">
-      <Terms xmlns="http://schemas.microsoft.com/office/infopath/2007/PartnerControls"/>
-    </ImageTagsTaxHTField>
-    <TaxCatchAll xmlns="230e9df3-be65-4c73-a93b-d1236ebd677e" xsi:nil="true"/>
-    <MediaServiceKeyPoints xmlns="71af3243-3dd4-4a8d-8c0d-dd76da1f02a5" xsi:nil="true"/>
-  </documentManagement>
-</p:properties>
-</file>
-
-<file path=customXml/item4.xml><?xml version="1.0" encoding="utf-8"?>
 <ct:contentTypeSchema xmlns:ct="http://schemas.microsoft.com/office/2006/metadata/contentType" xmlns:ma="http://schemas.microsoft.com/office/2006/metadata/properties/metaAttributes" ct:_="" ma:_="" ma:contentTypeName="Document" ma:contentTypeID="0x01010079F111ED35F8CC479449609E8A0923A6" ma:contentTypeVersion="24" ma:contentTypeDescription="Create a new document." ma:contentTypeScope="" ma:versionID="2d714a3296df14eba7a100bb665443ca">
   <xsd:schema xmlns:xsd="http://www.w3.org/2001/XMLSchema" xmlns:xs="http://www.w3.org/2001/XMLSchema" xmlns:p="http://schemas.microsoft.com/office/2006/metadata/properties" xmlns:ns1="http://schemas.microsoft.com/sharepoint/v3" xmlns:ns2="71af3243-3dd4-4a8d-8c0d-dd76da1f02a5" xmlns:ns3="16c05727-aa75-4e4a-9b5f-8a80a1165891" xmlns:ns4="230e9df3-be65-4c73-a93b-d1236ebd677e" targetNamespace="http://schemas.microsoft.com/office/2006/metadata/properties" ma:root="true" ma:fieldsID="49549bf45bfbbfb6cffed527380e77e1" ns1:_="" ns2:_="" ns3:_="" ns4:_="">
     <xsd:import namespace="http://schemas.microsoft.com/sharepoint/v3"/>
@@ -14102,7 +14784,35 @@
 </ct:contentTypeSchema>
 </file>
 
+<file path=customXml/item4.xml><?xml version="1.0" encoding="utf-8"?>
+<p:properties xmlns:p="http://schemas.microsoft.com/office/2006/metadata/properties" xmlns:xsi="http://www.w3.org/2001/XMLSchema-instance" xmlns:pc="http://schemas.microsoft.com/office/infopath/2007/PartnerControls">
+  <documentManagement>
+    <_ip_UnifiedCompliancePolicyUIAction xmlns="http://schemas.microsoft.com/sharepoint/v3" xsi:nil="true"/>
+    <Image xmlns="71af3243-3dd4-4a8d-8c0d-dd76da1f02a5">
+      <Url xsi:nil="true"/>
+      <Description xsi:nil="true"/>
+    </Image>
+    <Status xmlns="71af3243-3dd4-4a8d-8c0d-dd76da1f02a5">Not started</Status>
+    <Background xmlns="71af3243-3dd4-4a8d-8c0d-dd76da1f02a5">false</Background>
+    <_ip_UnifiedCompliancePolicyProperties xmlns="http://schemas.microsoft.com/sharepoint/v3" xsi:nil="true"/>
+    <ImageTagsTaxHTField xmlns="71af3243-3dd4-4a8d-8c0d-dd76da1f02a5">
+      <Terms xmlns="http://schemas.microsoft.com/office/infopath/2007/PartnerControls"/>
+    </ImageTagsTaxHTField>
+    <TaxCatchAll xmlns="230e9df3-be65-4c73-a93b-d1236ebd677e" xsi:nil="true"/>
+    <MediaServiceKeyPoints xmlns="71af3243-3dd4-4a8d-8c0d-dd76da1f02a5" xsi:nil="true"/>
+  </documentManagement>
+</p:properties>
+</file>
+
 <file path=customXml/itemProps1.xml><?xml version="1.0" encoding="utf-8"?>
+<ds:datastoreItem xmlns:ds="http://schemas.openxmlformats.org/officeDocument/2006/customXml" ds:itemID="{15152636-9CA9-46A4-8B7C-2503C1B5AF15}">
+  <ds:schemaRefs>
+    <ds:schemaRef ds:uri="http://schemas.openxmlformats.org/officeDocument/2006/bibliography"/>
+  </ds:schemaRefs>
+</ds:datastoreItem>
+</file>
+
+<file path=customXml/itemProps2.xml><?xml version="1.0" encoding="utf-8"?>
 <ds:datastoreItem xmlns:ds="http://schemas.openxmlformats.org/officeDocument/2006/customXml" ds:itemID="{AE09AE5A-B3B6-44BC-8570-615CB5E05AA8}">
   <ds:schemaRefs>
     <ds:schemaRef ds:uri="http://schemas.microsoft.com/sharepoint/v3/contenttype/forms"/>
@@ -14110,27 +14820,7 @@
 </ds:datastoreItem>
 </file>
 
-<file path=customXml/itemProps2.xml><?xml version="1.0" encoding="utf-8"?>
-<ds:datastoreItem xmlns:ds="http://schemas.openxmlformats.org/officeDocument/2006/customXml" ds:itemID="{15152636-9CA9-46A4-8B7C-2503C1B5AF15}">
-  <ds:schemaRefs>
-    <ds:schemaRef ds:uri="http://schemas.openxmlformats.org/officeDocument/2006/bibliography"/>
-  </ds:schemaRefs>
-</ds:datastoreItem>
-</file>
-
 <file path=customXml/itemProps3.xml><?xml version="1.0" encoding="utf-8"?>
-<ds:datastoreItem xmlns:ds="http://schemas.openxmlformats.org/officeDocument/2006/customXml" ds:itemID="{C3B74C0E-7993-40E1-930F-CF78C434EB62}">
-  <ds:schemaRefs>
-    <ds:schemaRef ds:uri="http://schemas.microsoft.com/office/2006/metadata/properties"/>
-    <ds:schemaRef ds:uri="http://schemas.microsoft.com/office/infopath/2007/PartnerControls"/>
-    <ds:schemaRef ds:uri="http://schemas.microsoft.com/sharepoint/v3"/>
-    <ds:schemaRef ds:uri="71af3243-3dd4-4a8d-8c0d-dd76da1f02a5"/>
-    <ds:schemaRef ds:uri="230e9df3-be65-4c73-a93b-d1236ebd677e"/>
-  </ds:schemaRefs>
-</ds:datastoreItem>
-</file>
-
-<file path=customXml/itemProps4.xml><?xml version="1.0" encoding="utf-8"?>
 <ds:datastoreItem xmlns:ds="http://schemas.openxmlformats.org/officeDocument/2006/customXml" ds:itemID="{F3428B7B-A1F9-4CED-B52D-314C139B24CA}">
   <ds:schemaRefs>
     <ds:schemaRef ds:uri="http://schemas.microsoft.com/office/2006/metadata/contentType"/>
@@ -14149,4 +14839,16 @@
     <ds:schemaRef ds:uri="http://schemas.microsoft.com/internal/obd"/>
   </ds:schemaRefs>
 </ds:datastoreItem>
+</file>
+
+<file path=customXml/itemProps4.xml><?xml version="1.0" encoding="utf-8"?>
+<ds:datastoreItem xmlns:ds="http://schemas.openxmlformats.org/officeDocument/2006/customXml" ds:itemID="{C3B74C0E-7993-40E1-930F-CF78C434EB62}">
+  <ds:schemaRefs>
+    <ds:schemaRef ds:uri="http://schemas.microsoft.com/office/2006/metadata/properties"/>
+    <ds:schemaRef ds:uri="http://schemas.microsoft.com/office/infopath/2007/PartnerControls"/>
+    <ds:schemaRef ds:uri="http://schemas.microsoft.com/sharepoint/v3"/>
+    <ds:schemaRef ds:uri="71af3243-3dd4-4a8d-8c0d-dd76da1f02a5"/>
+    <ds:schemaRef ds:uri="230e9df3-be65-4c73-a93b-d1236ebd677e"/>
+  </ds:schemaRefs>
+</ds:datastoreItem>
 </file>
</xml_diff>

<commit_message>
Updating ítems response to return more details
</commit_message>
<xml_diff>
--- a/DocumentacionAPI.docx
+++ b/DocumentacionAPI.docx
@@ -2137,17 +2137,17 @@
           <w:kern w:val="0"/>
           <w:sz w:val="18"/>
           <w:szCs w:val="18"/>
-          <w:lang w:val="en-US" w:eastAsia="es-MX"/>
-        </w:rPr>
-      </w:pPr>
-      <w:r>
-        <w:rPr>
-          <w:rFonts w:ascii="Courier New" w:eastAsia="Times New Roman" w:hAnsi="Courier New" w:cs="Courier New"/>
-          <w:color w:val="DCDCDC"/>
-          <w:kern w:val="0"/>
-          <w:sz w:val="18"/>
-          <w:szCs w:val="18"/>
-          <w:lang w:val="en-US" w:eastAsia="es-MX"/>
+          <w:lang w:eastAsia="es-MX"/>
+        </w:rPr>
+      </w:pPr>
+      <w:r>
+        <w:rPr>
+          <w:rFonts w:ascii="Courier New" w:eastAsia="Times New Roman" w:hAnsi="Courier New" w:cs="Courier New"/>
+          <w:color w:val="DCDCDC"/>
+          <w:kern w:val="0"/>
+          <w:sz w:val="18"/>
+          <w:szCs w:val="18"/>
+          <w:lang w:eastAsia="es-MX"/>
         </w:rPr>
         <w:t>{</w:t>
       </w:r>
@@ -2163,17 +2163,17 @@
           <w:kern w:val="0"/>
           <w:sz w:val="18"/>
           <w:szCs w:val="18"/>
-          <w:lang w:val="en-US" w:eastAsia="es-MX"/>
-        </w:rPr>
-      </w:pPr>
-      <w:r>
-        <w:rPr>
-          <w:rFonts w:ascii="Courier New" w:eastAsia="Times New Roman" w:hAnsi="Courier New" w:cs="Courier New"/>
-          <w:color w:val="D4D4D4"/>
-          <w:kern w:val="0"/>
-          <w:sz w:val="18"/>
-          <w:szCs w:val="18"/>
-          <w:lang w:val="en-US" w:eastAsia="es-MX"/>
+          <w:lang w:eastAsia="es-MX"/>
+        </w:rPr>
+      </w:pPr>
+      <w:r>
+        <w:rPr>
+          <w:rFonts w:ascii="Courier New" w:eastAsia="Times New Roman" w:hAnsi="Courier New" w:cs="Courier New"/>
+          <w:color w:val="D4D4D4"/>
+          <w:kern w:val="0"/>
+          <w:sz w:val="18"/>
+          <w:szCs w:val="18"/>
+          <w:lang w:eastAsia="es-MX"/>
         </w:rPr>
         <w:t>    </w:t>
       </w:r>
@@ -2184,7 +2184,7 @@
           <w:kern w:val="0"/>
           <w:sz w:val="18"/>
           <w:szCs w:val="18"/>
-          <w:lang w:val="en-US" w:eastAsia="es-MX"/>
+          <w:lang w:eastAsia="es-MX"/>
         </w:rPr>
         <w:t>"status"</w:t>
       </w:r>
@@ -2195,7 +2195,7 @@
           <w:kern w:val="0"/>
           <w:sz w:val="18"/>
           <w:szCs w:val="18"/>
-          <w:lang w:val="en-US" w:eastAsia="es-MX"/>
+          <w:lang w:eastAsia="es-MX"/>
         </w:rPr>
         <w:t>:</w:t>
       </w:r>
@@ -2206,7 +2206,7 @@
           <w:kern w:val="0"/>
           <w:sz w:val="18"/>
           <w:szCs w:val="18"/>
-          <w:lang w:val="en-US" w:eastAsia="es-MX"/>
+          <w:lang w:eastAsia="es-MX"/>
         </w:rPr>
         <w:t> </w:t>
       </w:r>
@@ -2217,7 +2217,7 @@
           <w:kern w:val="0"/>
           <w:sz w:val="18"/>
           <w:szCs w:val="18"/>
-          <w:lang w:val="en-US" w:eastAsia="es-MX"/>
+          <w:lang w:eastAsia="es-MX"/>
         </w:rPr>
         <w:t>"200"</w:t>
       </w:r>
@@ -2228,7 +2228,7 @@
           <w:kern w:val="0"/>
           <w:sz w:val="18"/>
           <w:szCs w:val="18"/>
-          <w:lang w:val="en-US" w:eastAsia="es-MX"/>
+          <w:lang w:eastAsia="es-MX"/>
         </w:rPr>
         <w:t>,</w:t>
       </w:r>
@@ -2244,17 +2244,17 @@
           <w:kern w:val="0"/>
           <w:sz w:val="18"/>
           <w:szCs w:val="18"/>
-          <w:lang w:val="en-US" w:eastAsia="es-MX"/>
-        </w:rPr>
-      </w:pPr>
-      <w:r>
-        <w:rPr>
-          <w:rFonts w:ascii="Courier New" w:eastAsia="Times New Roman" w:hAnsi="Courier New" w:cs="Courier New"/>
-          <w:color w:val="D4D4D4"/>
-          <w:kern w:val="0"/>
-          <w:sz w:val="18"/>
-          <w:szCs w:val="18"/>
-          <w:lang w:val="en-US" w:eastAsia="es-MX"/>
+          <w:lang w:eastAsia="es-MX"/>
+        </w:rPr>
+      </w:pPr>
+      <w:r>
+        <w:rPr>
+          <w:rFonts w:ascii="Courier New" w:eastAsia="Times New Roman" w:hAnsi="Courier New" w:cs="Courier New"/>
+          <w:color w:val="D4D4D4"/>
+          <w:kern w:val="0"/>
+          <w:sz w:val="18"/>
+          <w:szCs w:val="18"/>
+          <w:lang w:eastAsia="es-MX"/>
         </w:rPr>
         <w:t>    </w:t>
       </w:r>
@@ -2265,7 +2265,7 @@
           <w:kern w:val="0"/>
           <w:sz w:val="18"/>
           <w:szCs w:val="18"/>
-          <w:lang w:val="en-US" w:eastAsia="es-MX"/>
+          <w:lang w:eastAsia="es-MX"/>
         </w:rPr>
         <w:t>"detalle"</w:t>
       </w:r>
@@ -2276,7 +2276,7 @@
           <w:kern w:val="0"/>
           <w:sz w:val="18"/>
           <w:szCs w:val="18"/>
-          <w:lang w:val="en-US" w:eastAsia="es-MX"/>
+          <w:lang w:eastAsia="es-MX"/>
         </w:rPr>
         <w:t>:</w:t>
       </w:r>
@@ -2287,7 +2287,7 @@
           <w:kern w:val="0"/>
           <w:sz w:val="18"/>
           <w:szCs w:val="18"/>
-          <w:lang w:val="en-US" w:eastAsia="es-MX"/>
+          <w:lang w:eastAsia="es-MX"/>
         </w:rPr>
         <w:t> </w:t>
       </w:r>
@@ -2298,7 +2298,7 @@
           <w:kern w:val="0"/>
           <w:sz w:val="18"/>
           <w:szCs w:val="18"/>
-          <w:lang w:val="en-US" w:eastAsia="es-MX"/>
+          <w:lang w:eastAsia="es-MX"/>
         </w:rPr>
         <w:t>[</w:t>
       </w:r>
@@ -2793,13 +2793,7 @@
           <w:rPr>
             <w:rStyle w:val="Hipervnculo"/>
           </w:rPr>
-          <w:t>https://miramarlab.mx/api-erp/public/</w:t>
-        </w:r>
-        <w:r>
-          <w:rPr>
-            <w:rStyle w:val="Hipervnculo"/>
-          </w:rPr>
-          <w:t>formatos</w:t>
+          <w:t>https://miramarlab.mx/api-erp/public/formatos</w:t>
         </w:r>
       </w:hyperlink>
       <w:r>
@@ -10774,7 +10768,7 @@
           <w:rPr>
             <w:rStyle w:val="Hipervnculo"/>
           </w:rPr>
-          <w:t>https://miramarlab.mx/api-erp/public/ items/{id_cotizacion}</w:t>
+          <w:t>https://miramarlab.mx/api-erp/public/items/{id_cotizacion}</w:t>
         </w:r>
       </w:hyperlink>
       <w:r>
@@ -10960,12 +10954,12 @@
     </w:p>
     <w:p>
       <w:pPr>
-        <w:shd w:val="clear" w:color="auto" w:fill="1E1E1E"/>
-        <w:spacing w:before="0" w:after="0" w:line="270" w:lineRule="atLeast"/>
-        <w:ind w:left="0" w:right="0"/>
-        <w:rPr>
-          <w:rFonts w:ascii="Courier New" w:eastAsia="Times New Roman" w:hAnsi="Courier New" w:cs="Courier New"/>
-          <w:color w:val="D4D4D4"/>
+        <w:shd w:val="clear" w:color="auto" w:fill="212121"/>
+        <w:spacing w:before="0" w:after="0" w:line="270" w:lineRule="atLeast"/>
+        <w:ind w:left="0" w:right="0"/>
+        <w:rPr>
+          <w:rFonts w:ascii="Courier New" w:eastAsia="Times New Roman" w:hAnsi="Courier New" w:cs="Courier New"/>
+          <w:color w:val="F8F8F2"/>
           <w:kern w:val="0"/>
           <w:sz w:val="18"/>
           <w:szCs w:val="18"/>
@@ -10997,28 +10991,28 @@
     </w:p>
     <w:p>
       <w:pPr>
-        <w:shd w:val="clear" w:color="auto" w:fill="1E1E1E"/>
-        <w:spacing w:before="0" w:after="0" w:line="270" w:lineRule="atLeast"/>
-        <w:ind w:left="0" w:right="0"/>
-        <w:rPr>
-          <w:rFonts w:ascii="Courier New" w:eastAsia="Times New Roman" w:hAnsi="Courier New" w:cs="Courier New"/>
-          <w:color w:val="D4D4D4"/>
-          <w:kern w:val="0"/>
-          <w:sz w:val="18"/>
-          <w:szCs w:val="18"/>
-          <w:lang w:eastAsia="es-MX"/>
-        </w:rPr>
-      </w:pPr>
-      <w:r>
-        <w:rPr>
-          <w:rFonts w:ascii="Courier New" w:eastAsia="Times New Roman" w:hAnsi="Courier New" w:cs="Courier New"/>
-          <w:color w:val="D4D4D4"/>
-          <w:kern w:val="0"/>
-          <w:sz w:val="18"/>
-          <w:szCs w:val="18"/>
-          <w:lang w:eastAsia="es-MX"/>
-        </w:rPr>
-        <w:t>            </w:t>
+        <w:shd w:val="clear" w:color="auto" w:fill="212121"/>
+        <w:spacing w:before="0" w:after="0" w:line="270" w:lineRule="atLeast"/>
+        <w:ind w:left="0" w:right="0"/>
+        <w:rPr>
+          <w:rFonts w:ascii="Courier New" w:eastAsia="Times New Roman" w:hAnsi="Courier New" w:cs="Courier New"/>
+          <w:color w:val="F8F8F2"/>
+          <w:kern w:val="0"/>
+          <w:sz w:val="18"/>
+          <w:szCs w:val="18"/>
+          <w:lang w:eastAsia="es-MX"/>
+        </w:rPr>
+      </w:pPr>
+      <w:r>
+        <w:rPr>
+          <w:rFonts w:ascii="Courier New" w:eastAsia="Times New Roman" w:hAnsi="Courier New" w:cs="Courier New"/>
+          <w:color w:val="F8F8F2"/>
+          <w:kern w:val="0"/>
+          <w:sz w:val="18"/>
+          <w:szCs w:val="18"/>
+          <w:lang w:eastAsia="es-MX"/>
+        </w:rPr>
+        <w:t xml:space="preserve">            </w:t>
       </w:r>
       <w:r>
         <w:rPr>
@@ -11029,6 +11023,87 @@
           <w:szCs w:val="18"/>
           <w:lang w:eastAsia="es-MX"/>
         </w:rPr>
+        <w:t>"id_item"</w:t>
+      </w:r>
+      <w:r>
+        <w:rPr>
+          <w:rFonts w:ascii="Courier New" w:eastAsia="Times New Roman" w:hAnsi="Courier New" w:cs="Courier New"/>
+          <w:color w:val="DCDCDC"/>
+          <w:kern w:val="0"/>
+          <w:sz w:val="18"/>
+          <w:szCs w:val="18"/>
+          <w:lang w:eastAsia="es-MX"/>
+        </w:rPr>
+        <w:t>:</w:t>
+      </w:r>
+      <w:r>
+        <w:rPr>
+          <w:rFonts w:ascii="Courier New" w:eastAsia="Times New Roman" w:hAnsi="Courier New" w:cs="Courier New"/>
+          <w:color w:val="F8F8F2"/>
+          <w:kern w:val="0"/>
+          <w:sz w:val="18"/>
+          <w:szCs w:val="18"/>
+          <w:lang w:eastAsia="es-MX"/>
+        </w:rPr>
+        <w:t xml:space="preserve"> </w:t>
+      </w:r>
+      <w:r>
+        <w:rPr>
+          <w:rFonts w:ascii="Courier New" w:eastAsia="Times New Roman" w:hAnsi="Courier New" w:cs="Courier New"/>
+          <w:color w:val="B5CEA8"/>
+          <w:kern w:val="0"/>
+          <w:sz w:val="18"/>
+          <w:szCs w:val="18"/>
+          <w:lang w:eastAsia="es-MX"/>
+        </w:rPr>
+        <w:t>20</w:t>
+      </w:r>
+      <w:r>
+        <w:rPr>
+          <w:rFonts w:ascii="Courier New" w:eastAsia="Times New Roman" w:hAnsi="Courier New" w:cs="Courier New"/>
+          <w:color w:val="DCDCDC"/>
+          <w:kern w:val="0"/>
+          <w:sz w:val="18"/>
+          <w:szCs w:val="18"/>
+          <w:lang w:eastAsia="es-MX"/>
+        </w:rPr>
+        <w:t>,</w:t>
+      </w:r>
+    </w:p>
+    <w:p>
+      <w:pPr>
+        <w:shd w:val="clear" w:color="auto" w:fill="212121"/>
+        <w:spacing w:before="0" w:after="0" w:line="270" w:lineRule="atLeast"/>
+        <w:ind w:left="0" w:right="0"/>
+        <w:rPr>
+          <w:rFonts w:ascii="Courier New" w:eastAsia="Times New Roman" w:hAnsi="Courier New" w:cs="Courier New"/>
+          <w:color w:val="F8F8F2"/>
+          <w:kern w:val="0"/>
+          <w:sz w:val="18"/>
+          <w:szCs w:val="18"/>
+          <w:lang w:eastAsia="es-MX"/>
+        </w:rPr>
+      </w:pPr>
+      <w:r>
+        <w:rPr>
+          <w:rFonts w:ascii="Courier New" w:eastAsia="Times New Roman" w:hAnsi="Courier New" w:cs="Courier New"/>
+          <w:color w:val="F8F8F2"/>
+          <w:kern w:val="0"/>
+          <w:sz w:val="18"/>
+          <w:szCs w:val="18"/>
+          <w:lang w:eastAsia="es-MX"/>
+        </w:rPr>
+        <w:t xml:space="preserve">            </w:t>
+      </w:r>
+      <w:r>
+        <w:rPr>
+          <w:rFonts w:ascii="Courier New" w:eastAsia="Times New Roman" w:hAnsi="Courier New" w:cs="Courier New"/>
+          <w:color w:val="9CDCFE"/>
+          <w:kern w:val="0"/>
+          <w:sz w:val="18"/>
+          <w:szCs w:val="18"/>
+          <w:lang w:eastAsia="es-MX"/>
+        </w:rPr>
         <w:t>"nombre_item"</w:t>
       </w:r>
       <w:r>
@@ -11045,13 +11120,13 @@
       <w:r>
         <w:rPr>
           <w:rFonts w:ascii="Courier New" w:eastAsia="Times New Roman" w:hAnsi="Courier New" w:cs="Courier New"/>
-          <w:color w:val="D4D4D4"/>
-          <w:kern w:val="0"/>
-          <w:sz w:val="18"/>
-          <w:szCs w:val="18"/>
-          <w:lang w:eastAsia="es-MX"/>
-        </w:rPr>
-        <w:t> </w:t>
+          <w:color w:val="F8F8F2"/>
+          <w:kern w:val="0"/>
+          <w:sz w:val="18"/>
+          <w:szCs w:val="18"/>
+          <w:lang w:eastAsia="es-MX"/>
+        </w:rPr>
+        <w:t xml:space="preserve"> </w:t>
       </w:r>
       <w:r>
         <w:rPr>
@@ -11062,7 +11137,7 @@
           <w:szCs w:val="18"/>
           <w:lang w:eastAsia="es-MX"/>
         </w:rPr>
-        <w:t>"Adaptación de AV. Adaptación de contenido y rediseño de AV con pop up y menú, se comparte material en alta para utilizar elementos e información de AV previamente elaborada"</w:t>
+        <w:t>"Revisión de módulos e-learning"</w:t>
       </w:r>
       <w:r>
         <w:rPr>
@@ -11078,28 +11153,28 @@
     </w:p>
     <w:p>
       <w:pPr>
-        <w:shd w:val="clear" w:color="auto" w:fill="1E1E1E"/>
-        <w:spacing w:before="0" w:after="0" w:line="270" w:lineRule="atLeast"/>
-        <w:ind w:left="0" w:right="0"/>
-        <w:rPr>
-          <w:rFonts w:ascii="Courier New" w:eastAsia="Times New Roman" w:hAnsi="Courier New" w:cs="Courier New"/>
-          <w:color w:val="D4D4D4"/>
-          <w:kern w:val="0"/>
-          <w:sz w:val="18"/>
-          <w:szCs w:val="18"/>
-          <w:lang w:eastAsia="es-MX"/>
-        </w:rPr>
-      </w:pPr>
-      <w:r>
-        <w:rPr>
-          <w:rFonts w:ascii="Courier New" w:eastAsia="Times New Roman" w:hAnsi="Courier New" w:cs="Courier New"/>
-          <w:color w:val="D4D4D4"/>
-          <w:kern w:val="0"/>
-          <w:sz w:val="18"/>
-          <w:szCs w:val="18"/>
-          <w:lang w:eastAsia="es-MX"/>
-        </w:rPr>
-        <w:t>            </w:t>
+        <w:shd w:val="clear" w:color="auto" w:fill="212121"/>
+        <w:spacing w:before="0" w:after="0" w:line="270" w:lineRule="atLeast"/>
+        <w:ind w:left="0" w:right="0"/>
+        <w:rPr>
+          <w:rFonts w:ascii="Courier New" w:eastAsia="Times New Roman" w:hAnsi="Courier New" w:cs="Courier New"/>
+          <w:color w:val="F8F8F2"/>
+          <w:kern w:val="0"/>
+          <w:sz w:val="18"/>
+          <w:szCs w:val="18"/>
+          <w:lang w:eastAsia="es-MX"/>
+        </w:rPr>
+      </w:pPr>
+      <w:r>
+        <w:rPr>
+          <w:rFonts w:ascii="Courier New" w:eastAsia="Times New Roman" w:hAnsi="Courier New" w:cs="Courier New"/>
+          <w:color w:val="F8F8F2"/>
+          <w:kern w:val="0"/>
+          <w:sz w:val="18"/>
+          <w:szCs w:val="18"/>
+          <w:lang w:eastAsia="es-MX"/>
+        </w:rPr>
+        <w:t xml:space="preserve">            </w:t>
       </w:r>
       <w:r>
         <w:rPr>
@@ -11110,7 +11185,7 @@
           <w:szCs w:val="18"/>
           <w:lang w:eastAsia="es-MX"/>
         </w:rPr>
-        <w:t>"total_horas_item"</w:t>
+        <w:t>"detalle_item"</w:t>
       </w:r>
       <w:r>
         <w:rPr>
@@ -11126,13 +11201,13 @@
       <w:r>
         <w:rPr>
           <w:rFonts w:ascii="Courier New" w:eastAsia="Times New Roman" w:hAnsi="Courier New" w:cs="Courier New"/>
-          <w:color w:val="D4D4D4"/>
-          <w:kern w:val="0"/>
-          <w:sz w:val="18"/>
-          <w:szCs w:val="18"/>
-          <w:lang w:eastAsia="es-MX"/>
-        </w:rPr>
-        <w:t> </w:t>
+          <w:color w:val="F8F8F2"/>
+          <w:kern w:val="0"/>
+          <w:sz w:val="18"/>
+          <w:szCs w:val="18"/>
+          <w:lang w:eastAsia="es-MX"/>
+        </w:rPr>
+        <w:t xml:space="preserve"> </w:t>
       </w:r>
       <w:r>
         <w:rPr>
@@ -11148,28 +11223,28 @@
     </w:p>
     <w:p>
       <w:pPr>
-        <w:shd w:val="clear" w:color="auto" w:fill="1E1E1E"/>
-        <w:spacing w:before="0" w:after="0" w:line="270" w:lineRule="atLeast"/>
-        <w:ind w:left="0" w:right="0"/>
-        <w:rPr>
-          <w:rFonts w:ascii="Courier New" w:eastAsia="Times New Roman" w:hAnsi="Courier New" w:cs="Courier New"/>
-          <w:color w:val="D4D4D4"/>
-          <w:kern w:val="0"/>
-          <w:sz w:val="18"/>
-          <w:szCs w:val="18"/>
-          <w:lang w:eastAsia="es-MX"/>
-        </w:rPr>
-      </w:pPr>
-      <w:r>
-        <w:rPr>
-          <w:rFonts w:ascii="Courier New" w:eastAsia="Times New Roman" w:hAnsi="Courier New" w:cs="Courier New"/>
-          <w:color w:val="D4D4D4"/>
-          <w:kern w:val="0"/>
-          <w:sz w:val="18"/>
-          <w:szCs w:val="18"/>
-          <w:lang w:eastAsia="es-MX"/>
-        </w:rPr>
-        <w:t>                </w:t>
+        <w:shd w:val="clear" w:color="auto" w:fill="212121"/>
+        <w:spacing w:before="0" w:after="0" w:line="270" w:lineRule="atLeast"/>
+        <w:ind w:left="0" w:right="0"/>
+        <w:rPr>
+          <w:rFonts w:ascii="Courier New" w:eastAsia="Times New Roman" w:hAnsi="Courier New" w:cs="Courier New"/>
+          <w:color w:val="F8F8F2"/>
+          <w:kern w:val="0"/>
+          <w:sz w:val="18"/>
+          <w:szCs w:val="18"/>
+          <w:lang w:eastAsia="es-MX"/>
+        </w:rPr>
+      </w:pPr>
+      <w:r>
+        <w:rPr>
+          <w:rFonts w:ascii="Courier New" w:eastAsia="Times New Roman" w:hAnsi="Courier New" w:cs="Courier New"/>
+          <w:color w:val="F8F8F2"/>
+          <w:kern w:val="0"/>
+          <w:sz w:val="18"/>
+          <w:szCs w:val="18"/>
+          <w:lang w:eastAsia="es-MX"/>
+        </w:rPr>
+        <w:t xml:space="preserve">                </w:t>
       </w:r>
       <w:r>
         <w:rPr>
@@ -11180,7 +11255,7 @@
           <w:szCs w:val="18"/>
           <w:lang w:eastAsia="es-MX"/>
         </w:rPr>
-        <w:t>"horas_area_medica"</w:t>
+        <w:t>"area_medica"</w:t>
       </w:r>
       <w:r>
         <w:rPr>
@@ -11196,13 +11271,83 @@
       <w:r>
         <w:rPr>
           <w:rFonts w:ascii="Courier New" w:eastAsia="Times New Roman" w:hAnsi="Courier New" w:cs="Courier New"/>
-          <w:color w:val="D4D4D4"/>
-          <w:kern w:val="0"/>
-          <w:sz w:val="18"/>
-          <w:szCs w:val="18"/>
-          <w:lang w:eastAsia="es-MX"/>
-        </w:rPr>
-        <w:t> </w:t>
+          <w:color w:val="F8F8F2"/>
+          <w:kern w:val="0"/>
+          <w:sz w:val="18"/>
+          <w:szCs w:val="18"/>
+          <w:lang w:eastAsia="es-MX"/>
+        </w:rPr>
+        <w:t xml:space="preserve"> </w:t>
+      </w:r>
+      <w:r>
+        <w:rPr>
+          <w:rFonts w:ascii="Courier New" w:eastAsia="Times New Roman" w:hAnsi="Courier New" w:cs="Courier New"/>
+          <w:color w:val="DCDCDC"/>
+          <w:kern w:val="0"/>
+          <w:sz w:val="18"/>
+          <w:szCs w:val="18"/>
+          <w:lang w:eastAsia="es-MX"/>
+        </w:rPr>
+        <w:t>{</w:t>
+      </w:r>
+    </w:p>
+    <w:p>
+      <w:pPr>
+        <w:shd w:val="clear" w:color="auto" w:fill="212121"/>
+        <w:spacing w:before="0" w:after="0" w:line="270" w:lineRule="atLeast"/>
+        <w:ind w:left="0" w:right="0"/>
+        <w:rPr>
+          <w:rFonts w:ascii="Courier New" w:eastAsia="Times New Roman" w:hAnsi="Courier New" w:cs="Courier New"/>
+          <w:color w:val="F8F8F2"/>
+          <w:kern w:val="0"/>
+          <w:sz w:val="18"/>
+          <w:szCs w:val="18"/>
+          <w:lang w:eastAsia="es-MX"/>
+        </w:rPr>
+      </w:pPr>
+      <w:r>
+        <w:rPr>
+          <w:rFonts w:ascii="Courier New" w:eastAsia="Times New Roman" w:hAnsi="Courier New" w:cs="Courier New"/>
+          <w:color w:val="F8F8F2"/>
+          <w:kern w:val="0"/>
+          <w:sz w:val="18"/>
+          <w:szCs w:val="18"/>
+          <w:lang w:eastAsia="es-MX"/>
+        </w:rPr>
+        <w:t xml:space="preserve">                    </w:t>
+      </w:r>
+      <w:r>
+        <w:rPr>
+          <w:rFonts w:ascii="Courier New" w:eastAsia="Times New Roman" w:hAnsi="Courier New" w:cs="Courier New"/>
+          <w:color w:val="9CDCFE"/>
+          <w:kern w:val="0"/>
+          <w:sz w:val="18"/>
+          <w:szCs w:val="18"/>
+          <w:lang w:eastAsia="es-MX"/>
+        </w:rPr>
+        <w:t>"total_horas"</w:t>
+      </w:r>
+      <w:r>
+        <w:rPr>
+          <w:rFonts w:ascii="Courier New" w:eastAsia="Times New Roman" w:hAnsi="Courier New" w:cs="Courier New"/>
+          <w:color w:val="DCDCDC"/>
+          <w:kern w:val="0"/>
+          <w:sz w:val="18"/>
+          <w:szCs w:val="18"/>
+          <w:lang w:eastAsia="es-MX"/>
+        </w:rPr>
+        <w:t>:</w:t>
+      </w:r>
+      <w:r>
+        <w:rPr>
+          <w:rFonts w:ascii="Courier New" w:eastAsia="Times New Roman" w:hAnsi="Courier New" w:cs="Courier New"/>
+          <w:color w:val="F8F8F2"/>
+          <w:kern w:val="0"/>
+          <w:sz w:val="18"/>
+          <w:szCs w:val="18"/>
+          <w:lang w:eastAsia="es-MX"/>
+        </w:rPr>
+        <w:t xml:space="preserve"> </w:t>
       </w:r>
       <w:r>
         <w:rPr>
@@ -11213,7 +11358,7 @@
           <w:szCs w:val="18"/>
           <w:lang w:eastAsia="es-MX"/>
         </w:rPr>
-        <w:t>72</w:t>
+        <w:t>48</w:t>
       </w:r>
       <w:r>
         <w:rPr>
@@ -11229,28 +11374,28 @@
     </w:p>
     <w:p>
       <w:pPr>
-        <w:shd w:val="clear" w:color="auto" w:fill="1E1E1E"/>
-        <w:spacing w:before="0" w:after="0" w:line="270" w:lineRule="atLeast"/>
-        <w:ind w:left="0" w:right="0"/>
-        <w:rPr>
-          <w:rFonts w:ascii="Courier New" w:eastAsia="Times New Roman" w:hAnsi="Courier New" w:cs="Courier New"/>
-          <w:color w:val="D4D4D4"/>
-          <w:kern w:val="0"/>
-          <w:sz w:val="18"/>
-          <w:szCs w:val="18"/>
-          <w:lang w:eastAsia="es-MX"/>
-        </w:rPr>
-      </w:pPr>
-      <w:r>
-        <w:rPr>
-          <w:rFonts w:ascii="Courier New" w:eastAsia="Times New Roman" w:hAnsi="Courier New" w:cs="Courier New"/>
-          <w:color w:val="D4D4D4"/>
-          <w:kern w:val="0"/>
-          <w:sz w:val="18"/>
-          <w:szCs w:val="18"/>
-          <w:lang w:eastAsia="es-MX"/>
-        </w:rPr>
-        <w:t>                </w:t>
+        <w:shd w:val="clear" w:color="auto" w:fill="212121"/>
+        <w:spacing w:before="0" w:after="0" w:line="270" w:lineRule="atLeast"/>
+        <w:ind w:left="0" w:right="0"/>
+        <w:rPr>
+          <w:rFonts w:ascii="Courier New" w:eastAsia="Times New Roman" w:hAnsi="Courier New" w:cs="Courier New"/>
+          <w:color w:val="F8F8F2"/>
+          <w:kern w:val="0"/>
+          <w:sz w:val="18"/>
+          <w:szCs w:val="18"/>
+          <w:lang w:eastAsia="es-MX"/>
+        </w:rPr>
+      </w:pPr>
+      <w:r>
+        <w:rPr>
+          <w:rFonts w:ascii="Courier New" w:eastAsia="Times New Roman" w:hAnsi="Courier New" w:cs="Courier New"/>
+          <w:color w:val="F8F8F2"/>
+          <w:kern w:val="0"/>
+          <w:sz w:val="18"/>
+          <w:szCs w:val="18"/>
+          <w:lang w:eastAsia="es-MX"/>
+        </w:rPr>
+        <w:t xml:space="preserve">                    </w:t>
       </w:r>
       <w:r>
         <w:rPr>
@@ -11261,7 +11406,7 @@
           <w:szCs w:val="18"/>
           <w:lang w:eastAsia="es-MX"/>
         </w:rPr>
-        <w:t>"horas_audiovisual"</w:t>
+        <w:t>"tareas_item"</w:t>
       </w:r>
       <w:r>
         <w:rPr>
@@ -11277,13 +11422,201 @@
       <w:r>
         <w:rPr>
           <w:rFonts w:ascii="Courier New" w:eastAsia="Times New Roman" w:hAnsi="Courier New" w:cs="Courier New"/>
-          <w:color w:val="D4D4D4"/>
-          <w:kern w:val="0"/>
-          <w:sz w:val="18"/>
-          <w:szCs w:val="18"/>
-          <w:lang w:eastAsia="es-MX"/>
-        </w:rPr>
-        <w:t> </w:t>
+          <w:color w:val="F8F8F2"/>
+          <w:kern w:val="0"/>
+          <w:sz w:val="18"/>
+          <w:szCs w:val="18"/>
+          <w:lang w:eastAsia="es-MX"/>
+        </w:rPr>
+        <w:t xml:space="preserve"> </w:t>
+      </w:r>
+      <w:r>
+        <w:rPr>
+          <w:rFonts w:ascii="Courier New" w:eastAsia="Times New Roman" w:hAnsi="Courier New" w:cs="Courier New"/>
+          <w:color w:val="DCDCDC"/>
+          <w:kern w:val="0"/>
+          <w:sz w:val="18"/>
+          <w:szCs w:val="18"/>
+          <w:lang w:eastAsia="es-MX"/>
+        </w:rPr>
+        <w:t>[</w:t>
+      </w:r>
+    </w:p>
+    <w:p>
+      <w:pPr>
+        <w:shd w:val="clear" w:color="auto" w:fill="212121"/>
+        <w:spacing w:before="0" w:after="0" w:line="270" w:lineRule="atLeast"/>
+        <w:ind w:left="0" w:right="0"/>
+        <w:rPr>
+          <w:rFonts w:ascii="Courier New" w:eastAsia="Times New Roman" w:hAnsi="Courier New" w:cs="Courier New"/>
+          <w:color w:val="F8F8F2"/>
+          <w:kern w:val="0"/>
+          <w:sz w:val="18"/>
+          <w:szCs w:val="18"/>
+          <w:lang w:eastAsia="es-MX"/>
+        </w:rPr>
+      </w:pPr>
+      <w:r>
+        <w:rPr>
+          <w:rFonts w:ascii="Courier New" w:eastAsia="Times New Roman" w:hAnsi="Courier New" w:cs="Courier New"/>
+          <w:color w:val="F8F8F2"/>
+          <w:kern w:val="0"/>
+          <w:sz w:val="18"/>
+          <w:szCs w:val="18"/>
+          <w:lang w:eastAsia="es-MX"/>
+        </w:rPr>
+        <w:t xml:space="preserve">                        </w:t>
+      </w:r>
+      <w:r>
+        <w:rPr>
+          <w:rFonts w:ascii="Courier New" w:eastAsia="Times New Roman" w:hAnsi="Courier New" w:cs="Courier New"/>
+          <w:color w:val="DCDCDC"/>
+          <w:kern w:val="0"/>
+          <w:sz w:val="18"/>
+          <w:szCs w:val="18"/>
+          <w:lang w:eastAsia="es-MX"/>
+        </w:rPr>
+        <w:t>{</w:t>
+      </w:r>
+    </w:p>
+    <w:p>
+      <w:pPr>
+        <w:shd w:val="clear" w:color="auto" w:fill="212121"/>
+        <w:spacing w:before="0" w:after="0" w:line="270" w:lineRule="atLeast"/>
+        <w:ind w:left="0" w:right="0"/>
+        <w:rPr>
+          <w:rFonts w:ascii="Courier New" w:eastAsia="Times New Roman" w:hAnsi="Courier New" w:cs="Courier New"/>
+          <w:color w:val="F8F8F2"/>
+          <w:kern w:val="0"/>
+          <w:sz w:val="18"/>
+          <w:szCs w:val="18"/>
+          <w:lang w:eastAsia="es-MX"/>
+        </w:rPr>
+      </w:pPr>
+      <w:r>
+        <w:rPr>
+          <w:rFonts w:ascii="Courier New" w:eastAsia="Times New Roman" w:hAnsi="Courier New" w:cs="Courier New"/>
+          <w:color w:val="F8F8F2"/>
+          <w:kern w:val="0"/>
+          <w:sz w:val="18"/>
+          <w:szCs w:val="18"/>
+          <w:lang w:eastAsia="es-MX"/>
+        </w:rPr>
+        <w:t xml:space="preserve">                            </w:t>
+      </w:r>
+      <w:r>
+        <w:rPr>
+          <w:rFonts w:ascii="Courier New" w:eastAsia="Times New Roman" w:hAnsi="Courier New" w:cs="Courier New"/>
+          <w:color w:val="9CDCFE"/>
+          <w:kern w:val="0"/>
+          <w:sz w:val="18"/>
+          <w:szCs w:val="18"/>
+          <w:lang w:eastAsia="es-MX"/>
+        </w:rPr>
+        <w:t>"nombre_tarea"</w:t>
+      </w:r>
+      <w:r>
+        <w:rPr>
+          <w:rFonts w:ascii="Courier New" w:eastAsia="Times New Roman" w:hAnsi="Courier New" w:cs="Courier New"/>
+          <w:color w:val="DCDCDC"/>
+          <w:kern w:val="0"/>
+          <w:sz w:val="18"/>
+          <w:szCs w:val="18"/>
+          <w:lang w:eastAsia="es-MX"/>
+        </w:rPr>
+        <w:t>:</w:t>
+      </w:r>
+      <w:r>
+        <w:rPr>
+          <w:rFonts w:ascii="Courier New" w:eastAsia="Times New Roman" w:hAnsi="Courier New" w:cs="Courier New"/>
+          <w:color w:val="F8F8F2"/>
+          <w:kern w:val="0"/>
+          <w:sz w:val="18"/>
+          <w:szCs w:val="18"/>
+          <w:lang w:eastAsia="es-MX"/>
+        </w:rPr>
+        <w:t xml:space="preserve"> </w:t>
+      </w:r>
+      <w:r>
+        <w:rPr>
+          <w:rFonts w:ascii="Courier New" w:eastAsia="Times New Roman" w:hAnsi="Courier New" w:cs="Courier New"/>
+          <w:color w:val="CE9178"/>
+          <w:kern w:val="0"/>
+          <w:sz w:val="18"/>
+          <w:szCs w:val="18"/>
+          <w:lang w:eastAsia="es-MX"/>
+        </w:rPr>
+        <w:t>"Adaptación de contenido médico-científico"</w:t>
+      </w:r>
+      <w:r>
+        <w:rPr>
+          <w:rFonts w:ascii="Courier New" w:eastAsia="Times New Roman" w:hAnsi="Courier New" w:cs="Courier New"/>
+          <w:color w:val="DCDCDC"/>
+          <w:kern w:val="0"/>
+          <w:sz w:val="18"/>
+          <w:szCs w:val="18"/>
+          <w:lang w:eastAsia="es-MX"/>
+        </w:rPr>
+        <w:t>,</w:t>
+      </w:r>
+    </w:p>
+    <w:p>
+      <w:pPr>
+        <w:shd w:val="clear" w:color="auto" w:fill="212121"/>
+        <w:spacing w:before="0" w:after="0" w:line="270" w:lineRule="atLeast"/>
+        <w:ind w:left="0" w:right="0"/>
+        <w:rPr>
+          <w:rFonts w:ascii="Courier New" w:eastAsia="Times New Roman" w:hAnsi="Courier New" w:cs="Courier New"/>
+          <w:color w:val="F8F8F2"/>
+          <w:kern w:val="0"/>
+          <w:sz w:val="18"/>
+          <w:szCs w:val="18"/>
+          <w:lang w:eastAsia="es-MX"/>
+        </w:rPr>
+      </w:pPr>
+      <w:r>
+        <w:rPr>
+          <w:rFonts w:ascii="Courier New" w:eastAsia="Times New Roman" w:hAnsi="Courier New" w:cs="Courier New"/>
+          <w:color w:val="F8F8F2"/>
+          <w:kern w:val="0"/>
+          <w:sz w:val="18"/>
+          <w:szCs w:val="18"/>
+          <w:lang w:eastAsia="es-MX"/>
+        </w:rPr>
+        <w:t xml:space="preserve">                            </w:t>
+      </w:r>
+      <w:r>
+        <w:rPr>
+          <w:rFonts w:ascii="Courier New" w:eastAsia="Times New Roman" w:hAnsi="Courier New" w:cs="Courier New"/>
+          <w:color w:val="9CDCFE"/>
+          <w:kern w:val="0"/>
+          <w:sz w:val="18"/>
+          <w:szCs w:val="18"/>
+          <w:lang w:eastAsia="es-MX"/>
+        </w:rPr>
+        <w:t>"horas_tarea"</w:t>
+      </w:r>
+      <w:r>
+        <w:rPr>
+          <w:rFonts w:ascii="Courier New" w:eastAsia="Times New Roman" w:hAnsi="Courier New" w:cs="Courier New"/>
+          <w:color w:val="DCDCDC"/>
+          <w:kern w:val="0"/>
+          <w:sz w:val="18"/>
+          <w:szCs w:val="18"/>
+          <w:lang w:eastAsia="es-MX"/>
+        </w:rPr>
+        <w:t>:</w:t>
+      </w:r>
+      <w:r>
+        <w:rPr>
+          <w:rFonts w:ascii="Courier New" w:eastAsia="Times New Roman" w:hAnsi="Courier New" w:cs="Courier New"/>
+          <w:color w:val="F8F8F2"/>
+          <w:kern w:val="0"/>
+          <w:sz w:val="18"/>
+          <w:szCs w:val="18"/>
+          <w:lang w:eastAsia="es-MX"/>
+        </w:rPr>
+        <w:t xml:space="preserve"> </w:t>
       </w:r>
       <w:r>
         <w:rPr>
@@ -11294,6 +11627,482 @@
           <w:szCs w:val="18"/>
           <w:lang w:eastAsia="es-MX"/>
         </w:rPr>
+        <w:t>24</w:t>
+      </w:r>
+    </w:p>
+    <w:p>
+      <w:pPr>
+        <w:shd w:val="clear" w:color="auto" w:fill="212121"/>
+        <w:spacing w:before="0" w:after="0" w:line="270" w:lineRule="atLeast"/>
+        <w:ind w:left="0" w:right="0"/>
+        <w:rPr>
+          <w:rFonts w:ascii="Courier New" w:eastAsia="Times New Roman" w:hAnsi="Courier New" w:cs="Courier New"/>
+          <w:color w:val="F8F8F2"/>
+          <w:kern w:val="0"/>
+          <w:sz w:val="18"/>
+          <w:szCs w:val="18"/>
+          <w:lang w:eastAsia="es-MX"/>
+        </w:rPr>
+      </w:pPr>
+      <w:r>
+        <w:rPr>
+          <w:rFonts w:ascii="Courier New" w:eastAsia="Times New Roman" w:hAnsi="Courier New" w:cs="Courier New"/>
+          <w:color w:val="F8F8F2"/>
+          <w:kern w:val="0"/>
+          <w:sz w:val="18"/>
+          <w:szCs w:val="18"/>
+          <w:lang w:eastAsia="es-MX"/>
+        </w:rPr>
+        <w:t xml:space="preserve">                        </w:t>
+      </w:r>
+      <w:r>
+        <w:rPr>
+          <w:rFonts w:ascii="Courier New" w:eastAsia="Times New Roman" w:hAnsi="Courier New" w:cs="Courier New"/>
+          <w:color w:val="DCDCDC"/>
+          <w:kern w:val="0"/>
+          <w:sz w:val="18"/>
+          <w:szCs w:val="18"/>
+          <w:lang w:eastAsia="es-MX"/>
+        </w:rPr>
+        <w:t>},</w:t>
+      </w:r>
+    </w:p>
+    <w:p>
+      <w:pPr>
+        <w:shd w:val="clear" w:color="auto" w:fill="212121"/>
+        <w:spacing w:before="0" w:after="0" w:line="270" w:lineRule="atLeast"/>
+        <w:ind w:left="0" w:right="0"/>
+        <w:rPr>
+          <w:rFonts w:ascii="Courier New" w:eastAsia="Times New Roman" w:hAnsi="Courier New" w:cs="Courier New"/>
+          <w:color w:val="F8F8F2"/>
+          <w:kern w:val="0"/>
+          <w:sz w:val="18"/>
+          <w:szCs w:val="18"/>
+          <w:lang w:eastAsia="es-MX"/>
+        </w:rPr>
+      </w:pPr>
+      <w:r>
+        <w:rPr>
+          <w:rFonts w:ascii="Courier New" w:eastAsia="Times New Roman" w:hAnsi="Courier New" w:cs="Courier New"/>
+          <w:color w:val="F8F8F2"/>
+          <w:kern w:val="0"/>
+          <w:sz w:val="18"/>
+          <w:szCs w:val="18"/>
+          <w:lang w:eastAsia="es-MX"/>
+        </w:rPr>
+        <w:t xml:space="preserve">                        </w:t>
+      </w:r>
+      <w:r>
+        <w:rPr>
+          <w:rFonts w:ascii="Courier New" w:eastAsia="Times New Roman" w:hAnsi="Courier New" w:cs="Courier New"/>
+          <w:color w:val="DCDCDC"/>
+          <w:kern w:val="0"/>
+          <w:sz w:val="18"/>
+          <w:szCs w:val="18"/>
+          <w:lang w:eastAsia="es-MX"/>
+        </w:rPr>
+        <w:t>{</w:t>
+      </w:r>
+    </w:p>
+    <w:p>
+      <w:pPr>
+        <w:shd w:val="clear" w:color="auto" w:fill="212121"/>
+        <w:spacing w:before="0" w:after="0" w:line="270" w:lineRule="atLeast"/>
+        <w:ind w:left="0" w:right="0"/>
+        <w:rPr>
+          <w:rFonts w:ascii="Courier New" w:eastAsia="Times New Roman" w:hAnsi="Courier New" w:cs="Courier New"/>
+          <w:color w:val="F8F8F2"/>
+          <w:kern w:val="0"/>
+          <w:sz w:val="18"/>
+          <w:szCs w:val="18"/>
+          <w:lang w:eastAsia="es-MX"/>
+        </w:rPr>
+      </w:pPr>
+      <w:r>
+        <w:rPr>
+          <w:rFonts w:ascii="Courier New" w:eastAsia="Times New Roman" w:hAnsi="Courier New" w:cs="Courier New"/>
+          <w:color w:val="F8F8F2"/>
+          <w:kern w:val="0"/>
+          <w:sz w:val="18"/>
+          <w:szCs w:val="18"/>
+          <w:lang w:eastAsia="es-MX"/>
+        </w:rPr>
+        <w:t xml:space="preserve">                            </w:t>
+      </w:r>
+      <w:r>
+        <w:rPr>
+          <w:rFonts w:ascii="Courier New" w:eastAsia="Times New Roman" w:hAnsi="Courier New" w:cs="Courier New"/>
+          <w:color w:val="9CDCFE"/>
+          <w:kern w:val="0"/>
+          <w:sz w:val="18"/>
+          <w:szCs w:val="18"/>
+          <w:lang w:eastAsia="es-MX"/>
+        </w:rPr>
+        <w:t>"nombre_tarea"</w:t>
+      </w:r>
+      <w:r>
+        <w:rPr>
+          <w:rFonts w:ascii="Courier New" w:eastAsia="Times New Roman" w:hAnsi="Courier New" w:cs="Courier New"/>
+          <w:color w:val="DCDCDC"/>
+          <w:kern w:val="0"/>
+          <w:sz w:val="18"/>
+          <w:szCs w:val="18"/>
+          <w:lang w:eastAsia="es-MX"/>
+        </w:rPr>
+        <w:t>:</w:t>
+      </w:r>
+      <w:r>
+        <w:rPr>
+          <w:rFonts w:ascii="Courier New" w:eastAsia="Times New Roman" w:hAnsi="Courier New" w:cs="Courier New"/>
+          <w:color w:val="F8F8F2"/>
+          <w:kern w:val="0"/>
+          <w:sz w:val="18"/>
+          <w:szCs w:val="18"/>
+          <w:lang w:eastAsia="es-MX"/>
+        </w:rPr>
+        <w:t xml:space="preserve"> </w:t>
+      </w:r>
+      <w:r>
+        <w:rPr>
+          <w:rFonts w:ascii="Courier New" w:eastAsia="Times New Roman" w:hAnsi="Courier New" w:cs="Courier New"/>
+          <w:color w:val="CE9178"/>
+          <w:kern w:val="0"/>
+          <w:sz w:val="18"/>
+          <w:szCs w:val="18"/>
+          <w:lang w:eastAsia="es-MX"/>
+        </w:rPr>
+        <w:t>"Traducción de material científico "</w:t>
+      </w:r>
+      <w:r>
+        <w:rPr>
+          <w:rFonts w:ascii="Courier New" w:eastAsia="Times New Roman" w:hAnsi="Courier New" w:cs="Courier New"/>
+          <w:color w:val="DCDCDC"/>
+          <w:kern w:val="0"/>
+          <w:sz w:val="18"/>
+          <w:szCs w:val="18"/>
+          <w:lang w:eastAsia="es-MX"/>
+        </w:rPr>
+        <w:t>,</w:t>
+      </w:r>
+    </w:p>
+    <w:p>
+      <w:pPr>
+        <w:shd w:val="clear" w:color="auto" w:fill="212121"/>
+        <w:spacing w:before="0" w:after="0" w:line="270" w:lineRule="atLeast"/>
+        <w:ind w:left="0" w:right="0"/>
+        <w:rPr>
+          <w:rFonts w:ascii="Courier New" w:eastAsia="Times New Roman" w:hAnsi="Courier New" w:cs="Courier New"/>
+          <w:color w:val="F8F8F2"/>
+          <w:kern w:val="0"/>
+          <w:sz w:val="18"/>
+          <w:szCs w:val="18"/>
+          <w:lang w:eastAsia="es-MX"/>
+        </w:rPr>
+      </w:pPr>
+      <w:r>
+        <w:rPr>
+          <w:rFonts w:ascii="Courier New" w:eastAsia="Times New Roman" w:hAnsi="Courier New" w:cs="Courier New"/>
+          <w:color w:val="F8F8F2"/>
+          <w:kern w:val="0"/>
+          <w:sz w:val="18"/>
+          <w:szCs w:val="18"/>
+          <w:lang w:eastAsia="es-MX"/>
+        </w:rPr>
+        <w:t xml:space="preserve">                            </w:t>
+      </w:r>
+      <w:r>
+        <w:rPr>
+          <w:rFonts w:ascii="Courier New" w:eastAsia="Times New Roman" w:hAnsi="Courier New" w:cs="Courier New"/>
+          <w:color w:val="9CDCFE"/>
+          <w:kern w:val="0"/>
+          <w:sz w:val="18"/>
+          <w:szCs w:val="18"/>
+          <w:lang w:eastAsia="es-MX"/>
+        </w:rPr>
+        <w:t>"horas_tarea"</w:t>
+      </w:r>
+      <w:r>
+        <w:rPr>
+          <w:rFonts w:ascii="Courier New" w:eastAsia="Times New Roman" w:hAnsi="Courier New" w:cs="Courier New"/>
+          <w:color w:val="DCDCDC"/>
+          <w:kern w:val="0"/>
+          <w:sz w:val="18"/>
+          <w:szCs w:val="18"/>
+          <w:lang w:eastAsia="es-MX"/>
+        </w:rPr>
+        <w:t>:</w:t>
+      </w:r>
+      <w:r>
+        <w:rPr>
+          <w:rFonts w:ascii="Courier New" w:eastAsia="Times New Roman" w:hAnsi="Courier New" w:cs="Courier New"/>
+          <w:color w:val="F8F8F2"/>
+          <w:kern w:val="0"/>
+          <w:sz w:val="18"/>
+          <w:szCs w:val="18"/>
+          <w:lang w:eastAsia="es-MX"/>
+        </w:rPr>
+        <w:t xml:space="preserve"> </w:t>
+      </w:r>
+      <w:r>
+        <w:rPr>
+          <w:rFonts w:ascii="Courier New" w:eastAsia="Times New Roman" w:hAnsi="Courier New" w:cs="Courier New"/>
+          <w:color w:val="B5CEA8"/>
+          <w:kern w:val="0"/>
+          <w:sz w:val="18"/>
+          <w:szCs w:val="18"/>
+          <w:lang w:eastAsia="es-MX"/>
+        </w:rPr>
+        <w:t>24</w:t>
+      </w:r>
+    </w:p>
+    <w:p>
+      <w:pPr>
+        <w:shd w:val="clear" w:color="auto" w:fill="212121"/>
+        <w:spacing w:before="0" w:after="0" w:line="270" w:lineRule="atLeast"/>
+        <w:ind w:left="0" w:right="0"/>
+        <w:rPr>
+          <w:rFonts w:ascii="Courier New" w:eastAsia="Times New Roman" w:hAnsi="Courier New" w:cs="Courier New"/>
+          <w:color w:val="F8F8F2"/>
+          <w:kern w:val="0"/>
+          <w:sz w:val="18"/>
+          <w:szCs w:val="18"/>
+          <w:lang w:eastAsia="es-MX"/>
+        </w:rPr>
+      </w:pPr>
+      <w:r>
+        <w:rPr>
+          <w:rFonts w:ascii="Courier New" w:eastAsia="Times New Roman" w:hAnsi="Courier New" w:cs="Courier New"/>
+          <w:color w:val="F8F8F2"/>
+          <w:kern w:val="0"/>
+          <w:sz w:val="18"/>
+          <w:szCs w:val="18"/>
+          <w:lang w:eastAsia="es-MX"/>
+        </w:rPr>
+        <w:t xml:space="preserve">                        </w:t>
+      </w:r>
+      <w:r>
+        <w:rPr>
+          <w:rFonts w:ascii="Courier New" w:eastAsia="Times New Roman" w:hAnsi="Courier New" w:cs="Courier New"/>
+          <w:color w:val="DCDCDC"/>
+          <w:kern w:val="0"/>
+          <w:sz w:val="18"/>
+          <w:szCs w:val="18"/>
+          <w:lang w:eastAsia="es-MX"/>
+        </w:rPr>
+        <w:t>}</w:t>
+      </w:r>
+    </w:p>
+    <w:p>
+      <w:pPr>
+        <w:shd w:val="clear" w:color="auto" w:fill="212121"/>
+        <w:spacing w:before="0" w:after="0" w:line="270" w:lineRule="atLeast"/>
+        <w:ind w:left="0" w:right="0"/>
+        <w:rPr>
+          <w:rFonts w:ascii="Courier New" w:eastAsia="Times New Roman" w:hAnsi="Courier New" w:cs="Courier New"/>
+          <w:color w:val="F8F8F2"/>
+          <w:kern w:val="0"/>
+          <w:sz w:val="18"/>
+          <w:szCs w:val="18"/>
+          <w:lang w:eastAsia="es-MX"/>
+        </w:rPr>
+      </w:pPr>
+      <w:r>
+        <w:rPr>
+          <w:rFonts w:ascii="Courier New" w:eastAsia="Times New Roman" w:hAnsi="Courier New" w:cs="Courier New"/>
+          <w:color w:val="F8F8F2"/>
+          <w:kern w:val="0"/>
+          <w:sz w:val="18"/>
+          <w:szCs w:val="18"/>
+          <w:lang w:eastAsia="es-MX"/>
+        </w:rPr>
+        <w:t xml:space="preserve">                    </w:t>
+      </w:r>
+      <w:r>
+        <w:rPr>
+          <w:rFonts w:ascii="Courier New" w:eastAsia="Times New Roman" w:hAnsi="Courier New" w:cs="Courier New"/>
+          <w:color w:val="DCDCDC"/>
+          <w:kern w:val="0"/>
+          <w:sz w:val="18"/>
+          <w:szCs w:val="18"/>
+          <w:lang w:eastAsia="es-MX"/>
+        </w:rPr>
+        <w:t>]</w:t>
+      </w:r>
+    </w:p>
+    <w:p>
+      <w:pPr>
+        <w:shd w:val="clear" w:color="auto" w:fill="212121"/>
+        <w:spacing w:before="0" w:after="0" w:line="270" w:lineRule="atLeast"/>
+        <w:ind w:left="0" w:right="0"/>
+        <w:rPr>
+          <w:rFonts w:ascii="Courier New" w:eastAsia="Times New Roman" w:hAnsi="Courier New" w:cs="Courier New"/>
+          <w:color w:val="F8F8F2"/>
+          <w:kern w:val="0"/>
+          <w:sz w:val="18"/>
+          <w:szCs w:val="18"/>
+          <w:lang w:eastAsia="es-MX"/>
+        </w:rPr>
+      </w:pPr>
+      <w:r>
+        <w:rPr>
+          <w:rFonts w:ascii="Courier New" w:eastAsia="Times New Roman" w:hAnsi="Courier New" w:cs="Courier New"/>
+          <w:color w:val="F8F8F2"/>
+          <w:kern w:val="0"/>
+          <w:sz w:val="18"/>
+          <w:szCs w:val="18"/>
+          <w:lang w:eastAsia="es-MX"/>
+        </w:rPr>
+        <w:t xml:space="preserve">                </w:t>
+      </w:r>
+      <w:r>
+        <w:rPr>
+          <w:rFonts w:ascii="Courier New" w:eastAsia="Times New Roman" w:hAnsi="Courier New" w:cs="Courier New"/>
+          <w:color w:val="DCDCDC"/>
+          <w:kern w:val="0"/>
+          <w:sz w:val="18"/>
+          <w:szCs w:val="18"/>
+          <w:lang w:eastAsia="es-MX"/>
+        </w:rPr>
+        <w:t>},</w:t>
+      </w:r>
+    </w:p>
+    <w:p>
+      <w:pPr>
+        <w:shd w:val="clear" w:color="auto" w:fill="212121"/>
+        <w:spacing w:before="0" w:after="0" w:line="270" w:lineRule="atLeast"/>
+        <w:ind w:left="0" w:right="0"/>
+        <w:rPr>
+          <w:rFonts w:ascii="Courier New" w:eastAsia="Times New Roman" w:hAnsi="Courier New" w:cs="Courier New"/>
+          <w:color w:val="F8F8F2"/>
+          <w:kern w:val="0"/>
+          <w:sz w:val="18"/>
+          <w:szCs w:val="18"/>
+          <w:lang w:eastAsia="es-MX"/>
+        </w:rPr>
+      </w:pPr>
+      <w:r>
+        <w:rPr>
+          <w:rFonts w:ascii="Courier New" w:eastAsia="Times New Roman" w:hAnsi="Courier New" w:cs="Courier New"/>
+          <w:color w:val="F8F8F2"/>
+          <w:kern w:val="0"/>
+          <w:sz w:val="18"/>
+          <w:szCs w:val="18"/>
+          <w:lang w:eastAsia="es-MX"/>
+        </w:rPr>
+        <w:t xml:space="preserve">                </w:t>
+      </w:r>
+      <w:r>
+        <w:rPr>
+          <w:rFonts w:ascii="Courier New" w:eastAsia="Times New Roman" w:hAnsi="Courier New" w:cs="Courier New"/>
+          <w:color w:val="9CDCFE"/>
+          <w:kern w:val="0"/>
+          <w:sz w:val="18"/>
+          <w:szCs w:val="18"/>
+          <w:lang w:eastAsia="es-MX"/>
+        </w:rPr>
+        <w:t>"audiovisual"</w:t>
+      </w:r>
+      <w:r>
+        <w:rPr>
+          <w:rFonts w:ascii="Courier New" w:eastAsia="Times New Roman" w:hAnsi="Courier New" w:cs="Courier New"/>
+          <w:color w:val="DCDCDC"/>
+          <w:kern w:val="0"/>
+          <w:sz w:val="18"/>
+          <w:szCs w:val="18"/>
+          <w:lang w:eastAsia="es-MX"/>
+        </w:rPr>
+        <w:t>:</w:t>
+      </w:r>
+      <w:r>
+        <w:rPr>
+          <w:rFonts w:ascii="Courier New" w:eastAsia="Times New Roman" w:hAnsi="Courier New" w:cs="Courier New"/>
+          <w:color w:val="F8F8F2"/>
+          <w:kern w:val="0"/>
+          <w:sz w:val="18"/>
+          <w:szCs w:val="18"/>
+          <w:lang w:eastAsia="es-MX"/>
+        </w:rPr>
+        <w:t xml:space="preserve"> </w:t>
+      </w:r>
+      <w:r>
+        <w:rPr>
+          <w:rFonts w:ascii="Courier New" w:eastAsia="Times New Roman" w:hAnsi="Courier New" w:cs="Courier New"/>
+          <w:color w:val="DCDCDC"/>
+          <w:kern w:val="0"/>
+          <w:sz w:val="18"/>
+          <w:szCs w:val="18"/>
+          <w:lang w:eastAsia="es-MX"/>
+        </w:rPr>
+        <w:t>{</w:t>
+      </w:r>
+    </w:p>
+    <w:p>
+      <w:pPr>
+        <w:shd w:val="clear" w:color="auto" w:fill="212121"/>
+        <w:spacing w:before="0" w:after="0" w:line="270" w:lineRule="atLeast"/>
+        <w:ind w:left="0" w:right="0"/>
+        <w:rPr>
+          <w:rFonts w:ascii="Courier New" w:eastAsia="Times New Roman" w:hAnsi="Courier New" w:cs="Courier New"/>
+          <w:color w:val="F8F8F2"/>
+          <w:kern w:val="0"/>
+          <w:sz w:val="18"/>
+          <w:szCs w:val="18"/>
+          <w:lang w:eastAsia="es-MX"/>
+        </w:rPr>
+      </w:pPr>
+      <w:r>
+        <w:rPr>
+          <w:rFonts w:ascii="Courier New" w:eastAsia="Times New Roman" w:hAnsi="Courier New" w:cs="Courier New"/>
+          <w:color w:val="F8F8F2"/>
+          <w:kern w:val="0"/>
+          <w:sz w:val="18"/>
+          <w:szCs w:val="18"/>
+          <w:lang w:eastAsia="es-MX"/>
+        </w:rPr>
+        <w:t xml:space="preserve">                    </w:t>
+      </w:r>
+      <w:r>
+        <w:rPr>
+          <w:rFonts w:ascii="Courier New" w:eastAsia="Times New Roman" w:hAnsi="Courier New" w:cs="Courier New"/>
+          <w:color w:val="9CDCFE"/>
+          <w:kern w:val="0"/>
+          <w:sz w:val="18"/>
+          <w:szCs w:val="18"/>
+          <w:lang w:eastAsia="es-MX"/>
+        </w:rPr>
+        <w:t>"total_horas"</w:t>
+      </w:r>
+      <w:r>
+        <w:rPr>
+          <w:rFonts w:ascii="Courier New" w:eastAsia="Times New Roman" w:hAnsi="Courier New" w:cs="Courier New"/>
+          <w:color w:val="DCDCDC"/>
+          <w:kern w:val="0"/>
+          <w:sz w:val="18"/>
+          <w:szCs w:val="18"/>
+          <w:lang w:eastAsia="es-MX"/>
+        </w:rPr>
+        <w:t>:</w:t>
+      </w:r>
+      <w:r>
+        <w:rPr>
+          <w:rFonts w:ascii="Courier New" w:eastAsia="Times New Roman" w:hAnsi="Courier New" w:cs="Courier New"/>
+          <w:color w:val="F8F8F2"/>
+          <w:kern w:val="0"/>
+          <w:sz w:val="18"/>
+          <w:szCs w:val="18"/>
+          <w:lang w:eastAsia="es-MX"/>
+        </w:rPr>
+        <w:t xml:space="preserve"> </w:t>
+      </w:r>
+      <w:r>
+        <w:rPr>
+          <w:rFonts w:ascii="Courier New" w:eastAsia="Times New Roman" w:hAnsi="Courier New" w:cs="Courier New"/>
+          <w:color w:val="B5CEA8"/>
+          <w:kern w:val="0"/>
+          <w:sz w:val="18"/>
+          <w:szCs w:val="18"/>
+          <w:lang w:eastAsia="es-MX"/>
+        </w:rPr>
         <w:t>0</w:t>
       </w:r>
       <w:r>
@@ -11310,28 +12119,28 @@
     </w:p>
     <w:p>
       <w:pPr>
-        <w:shd w:val="clear" w:color="auto" w:fill="1E1E1E"/>
-        <w:spacing w:before="0" w:after="0" w:line="270" w:lineRule="atLeast"/>
-        <w:ind w:left="0" w:right="0"/>
-        <w:rPr>
-          <w:rFonts w:ascii="Courier New" w:eastAsia="Times New Roman" w:hAnsi="Courier New" w:cs="Courier New"/>
-          <w:color w:val="D4D4D4"/>
-          <w:kern w:val="0"/>
-          <w:sz w:val="18"/>
-          <w:szCs w:val="18"/>
-          <w:lang w:eastAsia="es-MX"/>
-        </w:rPr>
-      </w:pPr>
-      <w:r>
-        <w:rPr>
-          <w:rFonts w:ascii="Courier New" w:eastAsia="Times New Roman" w:hAnsi="Courier New" w:cs="Courier New"/>
-          <w:color w:val="D4D4D4"/>
-          <w:kern w:val="0"/>
-          <w:sz w:val="18"/>
-          <w:szCs w:val="18"/>
-          <w:lang w:eastAsia="es-MX"/>
-        </w:rPr>
-        <w:t>                </w:t>
+        <w:shd w:val="clear" w:color="auto" w:fill="212121"/>
+        <w:spacing w:before="0" w:after="0" w:line="270" w:lineRule="atLeast"/>
+        <w:ind w:left="0" w:right="0"/>
+        <w:rPr>
+          <w:rFonts w:ascii="Courier New" w:eastAsia="Times New Roman" w:hAnsi="Courier New" w:cs="Courier New"/>
+          <w:color w:val="F8F8F2"/>
+          <w:kern w:val="0"/>
+          <w:sz w:val="18"/>
+          <w:szCs w:val="18"/>
+          <w:lang w:eastAsia="es-MX"/>
+        </w:rPr>
+      </w:pPr>
+      <w:r>
+        <w:rPr>
+          <w:rFonts w:ascii="Courier New" w:eastAsia="Times New Roman" w:hAnsi="Courier New" w:cs="Courier New"/>
+          <w:color w:val="F8F8F2"/>
+          <w:kern w:val="0"/>
+          <w:sz w:val="18"/>
+          <w:szCs w:val="18"/>
+          <w:lang w:eastAsia="es-MX"/>
+        </w:rPr>
+        <w:t xml:space="preserve">                    </w:t>
       </w:r>
       <w:r>
         <w:rPr>
@@ -11342,7 +12151,7 @@
           <w:szCs w:val="18"/>
           <w:lang w:eastAsia="es-MX"/>
         </w:rPr>
-        <w:t>"horas_comercial"</w:t>
+        <w:t>"tareas_item"</w:t>
       </w:r>
       <w:r>
         <w:rPr>
@@ -11358,13 +12167,190 @@
       <w:r>
         <w:rPr>
           <w:rFonts w:ascii="Courier New" w:eastAsia="Times New Roman" w:hAnsi="Courier New" w:cs="Courier New"/>
-          <w:color w:val="D4D4D4"/>
-          <w:kern w:val="0"/>
-          <w:sz w:val="18"/>
-          <w:szCs w:val="18"/>
-          <w:lang w:eastAsia="es-MX"/>
-        </w:rPr>
-        <w:t> </w:t>
+          <w:color w:val="F8F8F2"/>
+          <w:kern w:val="0"/>
+          <w:sz w:val="18"/>
+          <w:szCs w:val="18"/>
+          <w:lang w:eastAsia="es-MX"/>
+        </w:rPr>
+        <w:t xml:space="preserve"> </w:t>
+      </w:r>
+      <w:r>
+        <w:rPr>
+          <w:rFonts w:ascii="Courier New" w:eastAsia="Times New Roman" w:hAnsi="Courier New" w:cs="Courier New"/>
+          <w:color w:val="DCDCDC"/>
+          <w:kern w:val="0"/>
+          <w:sz w:val="18"/>
+          <w:szCs w:val="18"/>
+          <w:lang w:eastAsia="es-MX"/>
+        </w:rPr>
+        <w:t>[]</w:t>
+      </w:r>
+    </w:p>
+    <w:p>
+      <w:pPr>
+        <w:shd w:val="clear" w:color="auto" w:fill="212121"/>
+        <w:spacing w:before="0" w:after="0" w:line="270" w:lineRule="atLeast"/>
+        <w:ind w:left="0" w:right="0"/>
+        <w:rPr>
+          <w:rFonts w:ascii="Courier New" w:eastAsia="Times New Roman" w:hAnsi="Courier New" w:cs="Courier New"/>
+          <w:color w:val="F8F8F2"/>
+          <w:kern w:val="0"/>
+          <w:sz w:val="18"/>
+          <w:szCs w:val="18"/>
+          <w:lang w:eastAsia="es-MX"/>
+        </w:rPr>
+      </w:pPr>
+      <w:r>
+        <w:rPr>
+          <w:rFonts w:ascii="Courier New" w:eastAsia="Times New Roman" w:hAnsi="Courier New" w:cs="Courier New"/>
+          <w:color w:val="F8F8F2"/>
+          <w:kern w:val="0"/>
+          <w:sz w:val="18"/>
+          <w:szCs w:val="18"/>
+          <w:lang w:eastAsia="es-MX"/>
+        </w:rPr>
+        <w:t xml:space="preserve">                </w:t>
+      </w:r>
+      <w:r>
+        <w:rPr>
+          <w:rFonts w:ascii="Courier New" w:eastAsia="Times New Roman" w:hAnsi="Courier New" w:cs="Courier New"/>
+          <w:color w:val="DCDCDC"/>
+          <w:kern w:val="0"/>
+          <w:sz w:val="18"/>
+          <w:szCs w:val="18"/>
+          <w:lang w:eastAsia="es-MX"/>
+        </w:rPr>
+        <w:t>},</w:t>
+      </w:r>
+    </w:p>
+    <w:p>
+      <w:pPr>
+        <w:shd w:val="clear" w:color="auto" w:fill="212121"/>
+        <w:spacing w:before="0" w:after="0" w:line="270" w:lineRule="atLeast"/>
+        <w:ind w:left="0" w:right="0"/>
+        <w:rPr>
+          <w:rFonts w:ascii="Courier New" w:eastAsia="Times New Roman" w:hAnsi="Courier New" w:cs="Courier New"/>
+          <w:color w:val="F8F8F2"/>
+          <w:kern w:val="0"/>
+          <w:sz w:val="18"/>
+          <w:szCs w:val="18"/>
+          <w:lang w:eastAsia="es-MX"/>
+        </w:rPr>
+      </w:pPr>
+      <w:r>
+        <w:rPr>
+          <w:rFonts w:ascii="Courier New" w:eastAsia="Times New Roman" w:hAnsi="Courier New" w:cs="Courier New"/>
+          <w:color w:val="F8F8F2"/>
+          <w:kern w:val="0"/>
+          <w:sz w:val="18"/>
+          <w:szCs w:val="18"/>
+          <w:lang w:eastAsia="es-MX"/>
+        </w:rPr>
+        <w:t xml:space="preserve">                </w:t>
+      </w:r>
+      <w:r>
+        <w:rPr>
+          <w:rFonts w:ascii="Courier New" w:eastAsia="Times New Roman" w:hAnsi="Courier New" w:cs="Courier New"/>
+          <w:color w:val="9CDCFE"/>
+          <w:kern w:val="0"/>
+          <w:sz w:val="18"/>
+          <w:szCs w:val="18"/>
+          <w:lang w:eastAsia="es-MX"/>
+        </w:rPr>
+        <w:t>"comercial"</w:t>
+      </w:r>
+      <w:r>
+        <w:rPr>
+          <w:rFonts w:ascii="Courier New" w:eastAsia="Times New Roman" w:hAnsi="Courier New" w:cs="Courier New"/>
+          <w:color w:val="DCDCDC"/>
+          <w:kern w:val="0"/>
+          <w:sz w:val="18"/>
+          <w:szCs w:val="18"/>
+          <w:lang w:eastAsia="es-MX"/>
+        </w:rPr>
+        <w:t>:</w:t>
+      </w:r>
+      <w:r>
+        <w:rPr>
+          <w:rFonts w:ascii="Courier New" w:eastAsia="Times New Roman" w:hAnsi="Courier New" w:cs="Courier New"/>
+          <w:color w:val="F8F8F2"/>
+          <w:kern w:val="0"/>
+          <w:sz w:val="18"/>
+          <w:szCs w:val="18"/>
+          <w:lang w:eastAsia="es-MX"/>
+        </w:rPr>
+        <w:t xml:space="preserve"> </w:t>
+      </w:r>
+      <w:r>
+        <w:rPr>
+          <w:rFonts w:ascii="Courier New" w:eastAsia="Times New Roman" w:hAnsi="Courier New" w:cs="Courier New"/>
+          <w:color w:val="DCDCDC"/>
+          <w:kern w:val="0"/>
+          <w:sz w:val="18"/>
+          <w:szCs w:val="18"/>
+          <w:lang w:eastAsia="es-MX"/>
+        </w:rPr>
+        <w:t>{</w:t>
+      </w:r>
+    </w:p>
+    <w:p>
+      <w:pPr>
+        <w:shd w:val="clear" w:color="auto" w:fill="212121"/>
+        <w:spacing w:before="0" w:after="0" w:line="270" w:lineRule="atLeast"/>
+        <w:ind w:left="0" w:right="0"/>
+        <w:rPr>
+          <w:rFonts w:ascii="Courier New" w:eastAsia="Times New Roman" w:hAnsi="Courier New" w:cs="Courier New"/>
+          <w:color w:val="F8F8F2"/>
+          <w:kern w:val="0"/>
+          <w:sz w:val="18"/>
+          <w:szCs w:val="18"/>
+          <w:lang w:eastAsia="es-MX"/>
+        </w:rPr>
+      </w:pPr>
+      <w:r>
+        <w:rPr>
+          <w:rFonts w:ascii="Courier New" w:eastAsia="Times New Roman" w:hAnsi="Courier New" w:cs="Courier New"/>
+          <w:color w:val="F8F8F2"/>
+          <w:kern w:val="0"/>
+          <w:sz w:val="18"/>
+          <w:szCs w:val="18"/>
+          <w:lang w:eastAsia="es-MX"/>
+        </w:rPr>
+        <w:t xml:space="preserve">                    </w:t>
+      </w:r>
+      <w:r>
+        <w:rPr>
+          <w:rFonts w:ascii="Courier New" w:eastAsia="Times New Roman" w:hAnsi="Courier New" w:cs="Courier New"/>
+          <w:color w:val="9CDCFE"/>
+          <w:kern w:val="0"/>
+          <w:sz w:val="18"/>
+          <w:szCs w:val="18"/>
+          <w:lang w:eastAsia="es-MX"/>
+        </w:rPr>
+        <w:t>"total_horas"</w:t>
+      </w:r>
+      <w:r>
+        <w:rPr>
+          <w:rFonts w:ascii="Courier New" w:eastAsia="Times New Roman" w:hAnsi="Courier New" w:cs="Courier New"/>
+          <w:color w:val="DCDCDC"/>
+          <w:kern w:val="0"/>
+          <w:sz w:val="18"/>
+          <w:szCs w:val="18"/>
+          <w:lang w:eastAsia="es-MX"/>
+        </w:rPr>
+        <w:t>:</w:t>
+      </w:r>
+      <w:r>
+        <w:rPr>
+          <w:rFonts w:ascii="Courier New" w:eastAsia="Times New Roman" w:hAnsi="Courier New" w:cs="Courier New"/>
+          <w:color w:val="F8F8F2"/>
+          <w:kern w:val="0"/>
+          <w:sz w:val="18"/>
+          <w:szCs w:val="18"/>
+          <w:lang w:eastAsia="es-MX"/>
+        </w:rPr>
+        <w:t xml:space="preserve"> </w:t>
       </w:r>
       <w:r>
         <w:rPr>
@@ -11375,7 +12361,7 @@
           <w:szCs w:val="18"/>
           <w:lang w:eastAsia="es-MX"/>
         </w:rPr>
-        <w:t>14</w:t>
+        <w:t>0</w:t>
       </w:r>
       <w:r>
         <w:rPr>
@@ -11391,28 +12377,28 @@
     </w:p>
     <w:p>
       <w:pPr>
-        <w:shd w:val="clear" w:color="auto" w:fill="1E1E1E"/>
-        <w:spacing w:before="0" w:after="0" w:line="270" w:lineRule="atLeast"/>
-        <w:ind w:left="0" w:right="0"/>
-        <w:rPr>
-          <w:rFonts w:ascii="Courier New" w:eastAsia="Times New Roman" w:hAnsi="Courier New" w:cs="Courier New"/>
-          <w:color w:val="D4D4D4"/>
-          <w:kern w:val="0"/>
-          <w:sz w:val="18"/>
-          <w:szCs w:val="18"/>
-          <w:lang w:eastAsia="es-MX"/>
-        </w:rPr>
-      </w:pPr>
-      <w:r>
-        <w:rPr>
-          <w:rFonts w:ascii="Courier New" w:eastAsia="Times New Roman" w:hAnsi="Courier New" w:cs="Courier New"/>
-          <w:color w:val="D4D4D4"/>
-          <w:kern w:val="0"/>
-          <w:sz w:val="18"/>
-          <w:szCs w:val="18"/>
-          <w:lang w:eastAsia="es-MX"/>
-        </w:rPr>
-        <w:t>                </w:t>
+        <w:shd w:val="clear" w:color="auto" w:fill="212121"/>
+        <w:spacing w:before="0" w:after="0" w:line="270" w:lineRule="atLeast"/>
+        <w:ind w:left="0" w:right="0"/>
+        <w:rPr>
+          <w:rFonts w:ascii="Courier New" w:eastAsia="Times New Roman" w:hAnsi="Courier New" w:cs="Courier New"/>
+          <w:color w:val="F8F8F2"/>
+          <w:kern w:val="0"/>
+          <w:sz w:val="18"/>
+          <w:szCs w:val="18"/>
+          <w:lang w:eastAsia="es-MX"/>
+        </w:rPr>
+      </w:pPr>
+      <w:r>
+        <w:rPr>
+          <w:rFonts w:ascii="Courier New" w:eastAsia="Times New Roman" w:hAnsi="Courier New" w:cs="Courier New"/>
+          <w:color w:val="F8F8F2"/>
+          <w:kern w:val="0"/>
+          <w:sz w:val="18"/>
+          <w:szCs w:val="18"/>
+          <w:lang w:eastAsia="es-MX"/>
+        </w:rPr>
+        <w:t xml:space="preserve">                    </w:t>
       </w:r>
       <w:r>
         <w:rPr>
@@ -11423,7 +12409,7 @@
           <w:szCs w:val="18"/>
           <w:lang w:eastAsia="es-MX"/>
         </w:rPr>
-        <w:t>"horas_creativo"</w:t>
+        <w:t>"tareas_item"</w:t>
       </w:r>
       <w:r>
         <w:rPr>
@@ -11439,13 +12425,190 @@
       <w:r>
         <w:rPr>
           <w:rFonts w:ascii="Courier New" w:eastAsia="Times New Roman" w:hAnsi="Courier New" w:cs="Courier New"/>
-          <w:color w:val="D4D4D4"/>
-          <w:kern w:val="0"/>
-          <w:sz w:val="18"/>
-          <w:szCs w:val="18"/>
-          <w:lang w:eastAsia="es-MX"/>
-        </w:rPr>
-        <w:t> </w:t>
+          <w:color w:val="F8F8F2"/>
+          <w:kern w:val="0"/>
+          <w:sz w:val="18"/>
+          <w:szCs w:val="18"/>
+          <w:lang w:eastAsia="es-MX"/>
+        </w:rPr>
+        <w:t xml:space="preserve"> </w:t>
+      </w:r>
+      <w:r>
+        <w:rPr>
+          <w:rFonts w:ascii="Courier New" w:eastAsia="Times New Roman" w:hAnsi="Courier New" w:cs="Courier New"/>
+          <w:color w:val="DCDCDC"/>
+          <w:kern w:val="0"/>
+          <w:sz w:val="18"/>
+          <w:szCs w:val="18"/>
+          <w:lang w:eastAsia="es-MX"/>
+        </w:rPr>
+        <w:t>[]</w:t>
+      </w:r>
+    </w:p>
+    <w:p>
+      <w:pPr>
+        <w:shd w:val="clear" w:color="auto" w:fill="212121"/>
+        <w:spacing w:before="0" w:after="0" w:line="270" w:lineRule="atLeast"/>
+        <w:ind w:left="0" w:right="0"/>
+        <w:rPr>
+          <w:rFonts w:ascii="Courier New" w:eastAsia="Times New Roman" w:hAnsi="Courier New" w:cs="Courier New"/>
+          <w:color w:val="F8F8F2"/>
+          <w:kern w:val="0"/>
+          <w:sz w:val="18"/>
+          <w:szCs w:val="18"/>
+          <w:lang w:eastAsia="es-MX"/>
+        </w:rPr>
+      </w:pPr>
+      <w:r>
+        <w:rPr>
+          <w:rFonts w:ascii="Courier New" w:eastAsia="Times New Roman" w:hAnsi="Courier New" w:cs="Courier New"/>
+          <w:color w:val="F8F8F2"/>
+          <w:kern w:val="0"/>
+          <w:sz w:val="18"/>
+          <w:szCs w:val="18"/>
+          <w:lang w:eastAsia="es-MX"/>
+        </w:rPr>
+        <w:t xml:space="preserve">                </w:t>
+      </w:r>
+      <w:r>
+        <w:rPr>
+          <w:rFonts w:ascii="Courier New" w:eastAsia="Times New Roman" w:hAnsi="Courier New" w:cs="Courier New"/>
+          <w:color w:val="DCDCDC"/>
+          <w:kern w:val="0"/>
+          <w:sz w:val="18"/>
+          <w:szCs w:val="18"/>
+          <w:lang w:eastAsia="es-MX"/>
+        </w:rPr>
+        <w:t>},</w:t>
+      </w:r>
+    </w:p>
+    <w:p>
+      <w:pPr>
+        <w:shd w:val="clear" w:color="auto" w:fill="212121"/>
+        <w:spacing w:before="0" w:after="0" w:line="270" w:lineRule="atLeast"/>
+        <w:ind w:left="0" w:right="0"/>
+        <w:rPr>
+          <w:rFonts w:ascii="Courier New" w:eastAsia="Times New Roman" w:hAnsi="Courier New" w:cs="Courier New"/>
+          <w:color w:val="F8F8F2"/>
+          <w:kern w:val="0"/>
+          <w:sz w:val="18"/>
+          <w:szCs w:val="18"/>
+          <w:lang w:eastAsia="es-MX"/>
+        </w:rPr>
+      </w:pPr>
+      <w:r>
+        <w:rPr>
+          <w:rFonts w:ascii="Courier New" w:eastAsia="Times New Roman" w:hAnsi="Courier New" w:cs="Courier New"/>
+          <w:color w:val="F8F8F2"/>
+          <w:kern w:val="0"/>
+          <w:sz w:val="18"/>
+          <w:szCs w:val="18"/>
+          <w:lang w:eastAsia="es-MX"/>
+        </w:rPr>
+        <w:t xml:space="preserve">                </w:t>
+      </w:r>
+      <w:r>
+        <w:rPr>
+          <w:rFonts w:ascii="Courier New" w:eastAsia="Times New Roman" w:hAnsi="Courier New" w:cs="Courier New"/>
+          <w:color w:val="9CDCFE"/>
+          <w:kern w:val="0"/>
+          <w:sz w:val="18"/>
+          <w:szCs w:val="18"/>
+          <w:lang w:eastAsia="es-MX"/>
+        </w:rPr>
+        <w:t>"creativo"</w:t>
+      </w:r>
+      <w:r>
+        <w:rPr>
+          <w:rFonts w:ascii="Courier New" w:eastAsia="Times New Roman" w:hAnsi="Courier New" w:cs="Courier New"/>
+          <w:color w:val="DCDCDC"/>
+          <w:kern w:val="0"/>
+          <w:sz w:val="18"/>
+          <w:szCs w:val="18"/>
+          <w:lang w:eastAsia="es-MX"/>
+        </w:rPr>
+        <w:t>:</w:t>
+      </w:r>
+      <w:r>
+        <w:rPr>
+          <w:rFonts w:ascii="Courier New" w:eastAsia="Times New Roman" w:hAnsi="Courier New" w:cs="Courier New"/>
+          <w:color w:val="F8F8F2"/>
+          <w:kern w:val="0"/>
+          <w:sz w:val="18"/>
+          <w:szCs w:val="18"/>
+          <w:lang w:eastAsia="es-MX"/>
+        </w:rPr>
+        <w:t xml:space="preserve"> </w:t>
+      </w:r>
+      <w:r>
+        <w:rPr>
+          <w:rFonts w:ascii="Courier New" w:eastAsia="Times New Roman" w:hAnsi="Courier New" w:cs="Courier New"/>
+          <w:color w:val="DCDCDC"/>
+          <w:kern w:val="0"/>
+          <w:sz w:val="18"/>
+          <w:szCs w:val="18"/>
+          <w:lang w:eastAsia="es-MX"/>
+        </w:rPr>
+        <w:t>{</w:t>
+      </w:r>
+    </w:p>
+    <w:p>
+      <w:pPr>
+        <w:shd w:val="clear" w:color="auto" w:fill="212121"/>
+        <w:spacing w:before="0" w:after="0" w:line="270" w:lineRule="atLeast"/>
+        <w:ind w:left="0" w:right="0"/>
+        <w:rPr>
+          <w:rFonts w:ascii="Courier New" w:eastAsia="Times New Roman" w:hAnsi="Courier New" w:cs="Courier New"/>
+          <w:color w:val="F8F8F2"/>
+          <w:kern w:val="0"/>
+          <w:sz w:val="18"/>
+          <w:szCs w:val="18"/>
+          <w:lang w:eastAsia="es-MX"/>
+        </w:rPr>
+      </w:pPr>
+      <w:r>
+        <w:rPr>
+          <w:rFonts w:ascii="Courier New" w:eastAsia="Times New Roman" w:hAnsi="Courier New" w:cs="Courier New"/>
+          <w:color w:val="F8F8F2"/>
+          <w:kern w:val="0"/>
+          <w:sz w:val="18"/>
+          <w:szCs w:val="18"/>
+          <w:lang w:eastAsia="es-MX"/>
+        </w:rPr>
+        <w:t xml:space="preserve">                    </w:t>
+      </w:r>
+      <w:r>
+        <w:rPr>
+          <w:rFonts w:ascii="Courier New" w:eastAsia="Times New Roman" w:hAnsi="Courier New" w:cs="Courier New"/>
+          <w:color w:val="9CDCFE"/>
+          <w:kern w:val="0"/>
+          <w:sz w:val="18"/>
+          <w:szCs w:val="18"/>
+          <w:lang w:eastAsia="es-MX"/>
+        </w:rPr>
+        <w:t>"total_horas"</w:t>
+      </w:r>
+      <w:r>
+        <w:rPr>
+          <w:rFonts w:ascii="Courier New" w:eastAsia="Times New Roman" w:hAnsi="Courier New" w:cs="Courier New"/>
+          <w:color w:val="DCDCDC"/>
+          <w:kern w:val="0"/>
+          <w:sz w:val="18"/>
+          <w:szCs w:val="18"/>
+          <w:lang w:eastAsia="es-MX"/>
+        </w:rPr>
+        <w:t>:</w:t>
+      </w:r>
+      <w:r>
+        <w:rPr>
+          <w:rFonts w:ascii="Courier New" w:eastAsia="Times New Roman" w:hAnsi="Courier New" w:cs="Courier New"/>
+          <w:color w:val="F8F8F2"/>
+          <w:kern w:val="0"/>
+          <w:sz w:val="18"/>
+          <w:szCs w:val="18"/>
+          <w:lang w:eastAsia="es-MX"/>
+        </w:rPr>
+        <w:t xml:space="preserve"> </w:t>
       </w:r>
       <w:r>
         <w:rPr>
@@ -11472,28 +12635,28 @@
     </w:p>
     <w:p>
       <w:pPr>
-        <w:shd w:val="clear" w:color="auto" w:fill="1E1E1E"/>
-        <w:spacing w:before="0" w:after="0" w:line="270" w:lineRule="atLeast"/>
-        <w:ind w:left="0" w:right="0"/>
-        <w:rPr>
-          <w:rFonts w:ascii="Courier New" w:eastAsia="Times New Roman" w:hAnsi="Courier New" w:cs="Courier New"/>
-          <w:color w:val="D4D4D4"/>
-          <w:kern w:val="0"/>
-          <w:sz w:val="18"/>
-          <w:szCs w:val="18"/>
-          <w:lang w:eastAsia="es-MX"/>
-        </w:rPr>
-      </w:pPr>
-      <w:r>
-        <w:rPr>
-          <w:rFonts w:ascii="Courier New" w:eastAsia="Times New Roman" w:hAnsi="Courier New" w:cs="Courier New"/>
-          <w:color w:val="D4D4D4"/>
-          <w:kern w:val="0"/>
-          <w:sz w:val="18"/>
-          <w:szCs w:val="18"/>
-          <w:lang w:eastAsia="es-MX"/>
-        </w:rPr>
-        <w:t>                </w:t>
+        <w:shd w:val="clear" w:color="auto" w:fill="212121"/>
+        <w:spacing w:before="0" w:after="0" w:line="270" w:lineRule="atLeast"/>
+        <w:ind w:left="0" w:right="0"/>
+        <w:rPr>
+          <w:rFonts w:ascii="Courier New" w:eastAsia="Times New Roman" w:hAnsi="Courier New" w:cs="Courier New"/>
+          <w:color w:val="F8F8F2"/>
+          <w:kern w:val="0"/>
+          <w:sz w:val="18"/>
+          <w:szCs w:val="18"/>
+          <w:lang w:eastAsia="es-MX"/>
+        </w:rPr>
+      </w:pPr>
+      <w:r>
+        <w:rPr>
+          <w:rFonts w:ascii="Courier New" w:eastAsia="Times New Roman" w:hAnsi="Courier New" w:cs="Courier New"/>
+          <w:color w:val="F8F8F2"/>
+          <w:kern w:val="0"/>
+          <w:sz w:val="18"/>
+          <w:szCs w:val="18"/>
+          <w:lang w:eastAsia="es-MX"/>
+        </w:rPr>
+        <w:t xml:space="preserve">                    </w:t>
       </w:r>
       <w:r>
         <w:rPr>
@@ -11504,7 +12667,7 @@
           <w:szCs w:val="18"/>
           <w:lang w:eastAsia="es-MX"/>
         </w:rPr>
-        <w:t>"horas_diseno_digital"</w:t>
+        <w:t>"tareas_item"</w:t>
       </w:r>
       <w:r>
         <w:rPr>
@@ -11520,13 +12683,190 @@
       <w:r>
         <w:rPr>
           <w:rFonts w:ascii="Courier New" w:eastAsia="Times New Roman" w:hAnsi="Courier New" w:cs="Courier New"/>
-          <w:color w:val="D4D4D4"/>
-          <w:kern w:val="0"/>
-          <w:sz w:val="18"/>
-          <w:szCs w:val="18"/>
-          <w:lang w:eastAsia="es-MX"/>
-        </w:rPr>
-        <w:t> </w:t>
+          <w:color w:val="F8F8F2"/>
+          <w:kern w:val="0"/>
+          <w:sz w:val="18"/>
+          <w:szCs w:val="18"/>
+          <w:lang w:eastAsia="es-MX"/>
+        </w:rPr>
+        <w:t xml:space="preserve"> </w:t>
+      </w:r>
+      <w:r>
+        <w:rPr>
+          <w:rFonts w:ascii="Courier New" w:eastAsia="Times New Roman" w:hAnsi="Courier New" w:cs="Courier New"/>
+          <w:color w:val="DCDCDC"/>
+          <w:kern w:val="0"/>
+          <w:sz w:val="18"/>
+          <w:szCs w:val="18"/>
+          <w:lang w:eastAsia="es-MX"/>
+        </w:rPr>
+        <w:t>[]</w:t>
+      </w:r>
+    </w:p>
+    <w:p>
+      <w:pPr>
+        <w:shd w:val="clear" w:color="auto" w:fill="212121"/>
+        <w:spacing w:before="0" w:after="0" w:line="270" w:lineRule="atLeast"/>
+        <w:ind w:left="0" w:right="0"/>
+        <w:rPr>
+          <w:rFonts w:ascii="Courier New" w:eastAsia="Times New Roman" w:hAnsi="Courier New" w:cs="Courier New"/>
+          <w:color w:val="F8F8F2"/>
+          <w:kern w:val="0"/>
+          <w:sz w:val="18"/>
+          <w:szCs w:val="18"/>
+          <w:lang w:eastAsia="es-MX"/>
+        </w:rPr>
+      </w:pPr>
+      <w:r>
+        <w:rPr>
+          <w:rFonts w:ascii="Courier New" w:eastAsia="Times New Roman" w:hAnsi="Courier New" w:cs="Courier New"/>
+          <w:color w:val="F8F8F2"/>
+          <w:kern w:val="0"/>
+          <w:sz w:val="18"/>
+          <w:szCs w:val="18"/>
+          <w:lang w:eastAsia="es-MX"/>
+        </w:rPr>
+        <w:t xml:space="preserve">                </w:t>
+      </w:r>
+      <w:r>
+        <w:rPr>
+          <w:rFonts w:ascii="Courier New" w:eastAsia="Times New Roman" w:hAnsi="Courier New" w:cs="Courier New"/>
+          <w:color w:val="DCDCDC"/>
+          <w:kern w:val="0"/>
+          <w:sz w:val="18"/>
+          <w:szCs w:val="18"/>
+          <w:lang w:eastAsia="es-MX"/>
+        </w:rPr>
+        <w:t>},</w:t>
+      </w:r>
+    </w:p>
+    <w:p>
+      <w:pPr>
+        <w:shd w:val="clear" w:color="auto" w:fill="212121"/>
+        <w:spacing w:before="0" w:after="0" w:line="270" w:lineRule="atLeast"/>
+        <w:ind w:left="0" w:right="0"/>
+        <w:rPr>
+          <w:rFonts w:ascii="Courier New" w:eastAsia="Times New Roman" w:hAnsi="Courier New" w:cs="Courier New"/>
+          <w:color w:val="F8F8F2"/>
+          <w:kern w:val="0"/>
+          <w:sz w:val="18"/>
+          <w:szCs w:val="18"/>
+          <w:lang w:eastAsia="es-MX"/>
+        </w:rPr>
+      </w:pPr>
+      <w:r>
+        <w:rPr>
+          <w:rFonts w:ascii="Courier New" w:eastAsia="Times New Roman" w:hAnsi="Courier New" w:cs="Courier New"/>
+          <w:color w:val="F8F8F2"/>
+          <w:kern w:val="0"/>
+          <w:sz w:val="18"/>
+          <w:szCs w:val="18"/>
+          <w:lang w:eastAsia="es-MX"/>
+        </w:rPr>
+        <w:t xml:space="preserve">                </w:t>
+      </w:r>
+      <w:r>
+        <w:rPr>
+          <w:rFonts w:ascii="Courier New" w:eastAsia="Times New Roman" w:hAnsi="Courier New" w:cs="Courier New"/>
+          <w:color w:val="9CDCFE"/>
+          <w:kern w:val="0"/>
+          <w:sz w:val="18"/>
+          <w:szCs w:val="18"/>
+          <w:lang w:eastAsia="es-MX"/>
+        </w:rPr>
+        <w:t>"diseno_digital"</w:t>
+      </w:r>
+      <w:r>
+        <w:rPr>
+          <w:rFonts w:ascii="Courier New" w:eastAsia="Times New Roman" w:hAnsi="Courier New" w:cs="Courier New"/>
+          <w:color w:val="DCDCDC"/>
+          <w:kern w:val="0"/>
+          <w:sz w:val="18"/>
+          <w:szCs w:val="18"/>
+          <w:lang w:eastAsia="es-MX"/>
+        </w:rPr>
+        <w:t>:</w:t>
+      </w:r>
+      <w:r>
+        <w:rPr>
+          <w:rFonts w:ascii="Courier New" w:eastAsia="Times New Roman" w:hAnsi="Courier New" w:cs="Courier New"/>
+          <w:color w:val="F8F8F2"/>
+          <w:kern w:val="0"/>
+          <w:sz w:val="18"/>
+          <w:szCs w:val="18"/>
+          <w:lang w:eastAsia="es-MX"/>
+        </w:rPr>
+        <w:t xml:space="preserve"> </w:t>
+      </w:r>
+      <w:r>
+        <w:rPr>
+          <w:rFonts w:ascii="Courier New" w:eastAsia="Times New Roman" w:hAnsi="Courier New" w:cs="Courier New"/>
+          <w:color w:val="DCDCDC"/>
+          <w:kern w:val="0"/>
+          <w:sz w:val="18"/>
+          <w:szCs w:val="18"/>
+          <w:lang w:eastAsia="es-MX"/>
+        </w:rPr>
+        <w:t>{</w:t>
+      </w:r>
+    </w:p>
+    <w:p>
+      <w:pPr>
+        <w:shd w:val="clear" w:color="auto" w:fill="212121"/>
+        <w:spacing w:before="0" w:after="0" w:line="270" w:lineRule="atLeast"/>
+        <w:ind w:left="0" w:right="0"/>
+        <w:rPr>
+          <w:rFonts w:ascii="Courier New" w:eastAsia="Times New Roman" w:hAnsi="Courier New" w:cs="Courier New"/>
+          <w:color w:val="F8F8F2"/>
+          <w:kern w:val="0"/>
+          <w:sz w:val="18"/>
+          <w:szCs w:val="18"/>
+          <w:lang w:eastAsia="es-MX"/>
+        </w:rPr>
+      </w:pPr>
+      <w:r>
+        <w:rPr>
+          <w:rFonts w:ascii="Courier New" w:eastAsia="Times New Roman" w:hAnsi="Courier New" w:cs="Courier New"/>
+          <w:color w:val="F8F8F2"/>
+          <w:kern w:val="0"/>
+          <w:sz w:val="18"/>
+          <w:szCs w:val="18"/>
+          <w:lang w:eastAsia="es-MX"/>
+        </w:rPr>
+        <w:t xml:space="preserve">                    </w:t>
+      </w:r>
+      <w:r>
+        <w:rPr>
+          <w:rFonts w:ascii="Courier New" w:eastAsia="Times New Roman" w:hAnsi="Courier New" w:cs="Courier New"/>
+          <w:color w:val="9CDCFE"/>
+          <w:kern w:val="0"/>
+          <w:sz w:val="18"/>
+          <w:szCs w:val="18"/>
+          <w:lang w:eastAsia="es-MX"/>
+        </w:rPr>
+        <w:t>"total_horas"</w:t>
+      </w:r>
+      <w:r>
+        <w:rPr>
+          <w:rFonts w:ascii="Courier New" w:eastAsia="Times New Roman" w:hAnsi="Courier New" w:cs="Courier New"/>
+          <w:color w:val="DCDCDC"/>
+          <w:kern w:val="0"/>
+          <w:sz w:val="18"/>
+          <w:szCs w:val="18"/>
+          <w:lang w:eastAsia="es-MX"/>
+        </w:rPr>
+        <w:t>:</w:t>
+      </w:r>
+      <w:r>
+        <w:rPr>
+          <w:rFonts w:ascii="Courier New" w:eastAsia="Times New Roman" w:hAnsi="Courier New" w:cs="Courier New"/>
+          <w:color w:val="F8F8F2"/>
+          <w:kern w:val="0"/>
+          <w:sz w:val="18"/>
+          <w:szCs w:val="18"/>
+          <w:lang w:eastAsia="es-MX"/>
+        </w:rPr>
+        <w:t xml:space="preserve"> </w:t>
       </w:r>
       <w:r>
         <w:rPr>
@@ -11553,28 +12893,28 @@
     </w:p>
     <w:p>
       <w:pPr>
-        <w:shd w:val="clear" w:color="auto" w:fill="1E1E1E"/>
-        <w:spacing w:before="0" w:after="0" w:line="270" w:lineRule="atLeast"/>
-        <w:ind w:left="0" w:right="0"/>
-        <w:rPr>
-          <w:rFonts w:ascii="Courier New" w:eastAsia="Times New Roman" w:hAnsi="Courier New" w:cs="Courier New"/>
-          <w:color w:val="D4D4D4"/>
-          <w:kern w:val="0"/>
-          <w:sz w:val="18"/>
-          <w:szCs w:val="18"/>
-          <w:lang w:eastAsia="es-MX"/>
-        </w:rPr>
-      </w:pPr>
-      <w:r>
-        <w:rPr>
-          <w:rFonts w:ascii="Courier New" w:eastAsia="Times New Roman" w:hAnsi="Courier New" w:cs="Courier New"/>
-          <w:color w:val="D4D4D4"/>
-          <w:kern w:val="0"/>
-          <w:sz w:val="18"/>
-          <w:szCs w:val="18"/>
-          <w:lang w:eastAsia="es-MX"/>
-        </w:rPr>
-        <w:t>                </w:t>
+        <w:shd w:val="clear" w:color="auto" w:fill="212121"/>
+        <w:spacing w:before="0" w:after="0" w:line="270" w:lineRule="atLeast"/>
+        <w:ind w:left="0" w:right="0"/>
+        <w:rPr>
+          <w:rFonts w:ascii="Courier New" w:eastAsia="Times New Roman" w:hAnsi="Courier New" w:cs="Courier New"/>
+          <w:color w:val="F8F8F2"/>
+          <w:kern w:val="0"/>
+          <w:sz w:val="18"/>
+          <w:szCs w:val="18"/>
+          <w:lang w:eastAsia="es-MX"/>
+        </w:rPr>
+      </w:pPr>
+      <w:r>
+        <w:rPr>
+          <w:rFonts w:ascii="Courier New" w:eastAsia="Times New Roman" w:hAnsi="Courier New" w:cs="Courier New"/>
+          <w:color w:val="F8F8F2"/>
+          <w:kern w:val="0"/>
+          <w:sz w:val="18"/>
+          <w:szCs w:val="18"/>
+          <w:lang w:eastAsia="es-MX"/>
+        </w:rPr>
+        <w:t xml:space="preserve">                    </w:t>
       </w:r>
       <w:r>
         <w:rPr>
@@ -11585,7 +12925,7 @@
           <w:szCs w:val="18"/>
           <w:lang w:eastAsia="es-MX"/>
         </w:rPr>
-        <w:t>"horas_diseno_editorial"</w:t>
+        <w:t>"tareas_item"</w:t>
       </w:r>
       <w:r>
         <w:rPr>
@@ -11601,13 +12941,190 @@
       <w:r>
         <w:rPr>
           <w:rFonts w:ascii="Courier New" w:eastAsia="Times New Roman" w:hAnsi="Courier New" w:cs="Courier New"/>
-          <w:color w:val="D4D4D4"/>
-          <w:kern w:val="0"/>
-          <w:sz w:val="18"/>
-          <w:szCs w:val="18"/>
-          <w:lang w:eastAsia="es-MX"/>
-        </w:rPr>
-        <w:t> </w:t>
+          <w:color w:val="F8F8F2"/>
+          <w:kern w:val="0"/>
+          <w:sz w:val="18"/>
+          <w:szCs w:val="18"/>
+          <w:lang w:eastAsia="es-MX"/>
+        </w:rPr>
+        <w:t xml:space="preserve"> </w:t>
+      </w:r>
+      <w:r>
+        <w:rPr>
+          <w:rFonts w:ascii="Courier New" w:eastAsia="Times New Roman" w:hAnsi="Courier New" w:cs="Courier New"/>
+          <w:color w:val="DCDCDC"/>
+          <w:kern w:val="0"/>
+          <w:sz w:val="18"/>
+          <w:szCs w:val="18"/>
+          <w:lang w:eastAsia="es-MX"/>
+        </w:rPr>
+        <w:t>[]</w:t>
+      </w:r>
+    </w:p>
+    <w:p>
+      <w:pPr>
+        <w:shd w:val="clear" w:color="auto" w:fill="212121"/>
+        <w:spacing w:before="0" w:after="0" w:line="270" w:lineRule="atLeast"/>
+        <w:ind w:left="0" w:right="0"/>
+        <w:rPr>
+          <w:rFonts w:ascii="Courier New" w:eastAsia="Times New Roman" w:hAnsi="Courier New" w:cs="Courier New"/>
+          <w:color w:val="F8F8F2"/>
+          <w:kern w:val="0"/>
+          <w:sz w:val="18"/>
+          <w:szCs w:val="18"/>
+          <w:lang w:eastAsia="es-MX"/>
+        </w:rPr>
+      </w:pPr>
+      <w:r>
+        <w:rPr>
+          <w:rFonts w:ascii="Courier New" w:eastAsia="Times New Roman" w:hAnsi="Courier New" w:cs="Courier New"/>
+          <w:color w:val="F8F8F2"/>
+          <w:kern w:val="0"/>
+          <w:sz w:val="18"/>
+          <w:szCs w:val="18"/>
+          <w:lang w:eastAsia="es-MX"/>
+        </w:rPr>
+        <w:t xml:space="preserve">                </w:t>
+      </w:r>
+      <w:r>
+        <w:rPr>
+          <w:rFonts w:ascii="Courier New" w:eastAsia="Times New Roman" w:hAnsi="Courier New" w:cs="Courier New"/>
+          <w:color w:val="DCDCDC"/>
+          <w:kern w:val="0"/>
+          <w:sz w:val="18"/>
+          <w:szCs w:val="18"/>
+          <w:lang w:eastAsia="es-MX"/>
+        </w:rPr>
+        <w:t>},</w:t>
+      </w:r>
+    </w:p>
+    <w:p>
+      <w:pPr>
+        <w:shd w:val="clear" w:color="auto" w:fill="212121"/>
+        <w:spacing w:before="0" w:after="0" w:line="270" w:lineRule="atLeast"/>
+        <w:ind w:left="0" w:right="0"/>
+        <w:rPr>
+          <w:rFonts w:ascii="Courier New" w:eastAsia="Times New Roman" w:hAnsi="Courier New" w:cs="Courier New"/>
+          <w:color w:val="F8F8F2"/>
+          <w:kern w:val="0"/>
+          <w:sz w:val="18"/>
+          <w:szCs w:val="18"/>
+          <w:lang w:eastAsia="es-MX"/>
+        </w:rPr>
+      </w:pPr>
+      <w:r>
+        <w:rPr>
+          <w:rFonts w:ascii="Courier New" w:eastAsia="Times New Roman" w:hAnsi="Courier New" w:cs="Courier New"/>
+          <w:color w:val="F8F8F2"/>
+          <w:kern w:val="0"/>
+          <w:sz w:val="18"/>
+          <w:szCs w:val="18"/>
+          <w:lang w:eastAsia="es-MX"/>
+        </w:rPr>
+        <w:t xml:space="preserve">                </w:t>
+      </w:r>
+      <w:r>
+        <w:rPr>
+          <w:rFonts w:ascii="Courier New" w:eastAsia="Times New Roman" w:hAnsi="Courier New" w:cs="Courier New"/>
+          <w:color w:val="9CDCFE"/>
+          <w:kern w:val="0"/>
+          <w:sz w:val="18"/>
+          <w:szCs w:val="18"/>
+          <w:lang w:eastAsia="es-MX"/>
+        </w:rPr>
+        <w:t>"diseno_editorial"</w:t>
+      </w:r>
+      <w:r>
+        <w:rPr>
+          <w:rFonts w:ascii="Courier New" w:eastAsia="Times New Roman" w:hAnsi="Courier New" w:cs="Courier New"/>
+          <w:color w:val="DCDCDC"/>
+          <w:kern w:val="0"/>
+          <w:sz w:val="18"/>
+          <w:szCs w:val="18"/>
+          <w:lang w:eastAsia="es-MX"/>
+        </w:rPr>
+        <w:t>:</w:t>
+      </w:r>
+      <w:r>
+        <w:rPr>
+          <w:rFonts w:ascii="Courier New" w:eastAsia="Times New Roman" w:hAnsi="Courier New" w:cs="Courier New"/>
+          <w:color w:val="F8F8F2"/>
+          <w:kern w:val="0"/>
+          <w:sz w:val="18"/>
+          <w:szCs w:val="18"/>
+          <w:lang w:eastAsia="es-MX"/>
+        </w:rPr>
+        <w:t xml:space="preserve"> </w:t>
+      </w:r>
+      <w:r>
+        <w:rPr>
+          <w:rFonts w:ascii="Courier New" w:eastAsia="Times New Roman" w:hAnsi="Courier New" w:cs="Courier New"/>
+          <w:color w:val="DCDCDC"/>
+          <w:kern w:val="0"/>
+          <w:sz w:val="18"/>
+          <w:szCs w:val="18"/>
+          <w:lang w:eastAsia="es-MX"/>
+        </w:rPr>
+        <w:t>{</w:t>
+      </w:r>
+    </w:p>
+    <w:p>
+      <w:pPr>
+        <w:shd w:val="clear" w:color="auto" w:fill="212121"/>
+        <w:spacing w:before="0" w:after="0" w:line="270" w:lineRule="atLeast"/>
+        <w:ind w:left="0" w:right="0"/>
+        <w:rPr>
+          <w:rFonts w:ascii="Courier New" w:eastAsia="Times New Roman" w:hAnsi="Courier New" w:cs="Courier New"/>
+          <w:color w:val="F8F8F2"/>
+          <w:kern w:val="0"/>
+          <w:sz w:val="18"/>
+          <w:szCs w:val="18"/>
+          <w:lang w:eastAsia="es-MX"/>
+        </w:rPr>
+      </w:pPr>
+      <w:r>
+        <w:rPr>
+          <w:rFonts w:ascii="Courier New" w:eastAsia="Times New Roman" w:hAnsi="Courier New" w:cs="Courier New"/>
+          <w:color w:val="F8F8F2"/>
+          <w:kern w:val="0"/>
+          <w:sz w:val="18"/>
+          <w:szCs w:val="18"/>
+          <w:lang w:eastAsia="es-MX"/>
+        </w:rPr>
+        <w:t xml:space="preserve">                    </w:t>
+      </w:r>
+      <w:r>
+        <w:rPr>
+          <w:rFonts w:ascii="Courier New" w:eastAsia="Times New Roman" w:hAnsi="Courier New" w:cs="Courier New"/>
+          <w:color w:val="9CDCFE"/>
+          <w:kern w:val="0"/>
+          <w:sz w:val="18"/>
+          <w:szCs w:val="18"/>
+          <w:lang w:eastAsia="es-MX"/>
+        </w:rPr>
+        <w:t>"total_horas"</w:t>
+      </w:r>
+      <w:r>
+        <w:rPr>
+          <w:rFonts w:ascii="Courier New" w:eastAsia="Times New Roman" w:hAnsi="Courier New" w:cs="Courier New"/>
+          <w:color w:val="DCDCDC"/>
+          <w:kern w:val="0"/>
+          <w:sz w:val="18"/>
+          <w:szCs w:val="18"/>
+          <w:lang w:eastAsia="es-MX"/>
+        </w:rPr>
+        <w:t>:</w:t>
+      </w:r>
+      <w:r>
+        <w:rPr>
+          <w:rFonts w:ascii="Courier New" w:eastAsia="Times New Roman" w:hAnsi="Courier New" w:cs="Courier New"/>
+          <w:color w:val="F8F8F2"/>
+          <w:kern w:val="0"/>
+          <w:sz w:val="18"/>
+          <w:szCs w:val="18"/>
+          <w:lang w:eastAsia="es-MX"/>
+        </w:rPr>
+        <w:t xml:space="preserve"> </w:t>
       </w:r>
       <w:r>
         <w:rPr>
@@ -11618,7 +13135,7 @@
           <w:szCs w:val="18"/>
           <w:lang w:eastAsia="es-MX"/>
         </w:rPr>
-        <w:t>32</w:t>
+        <w:t>0</w:t>
       </w:r>
       <w:r>
         <w:rPr>
@@ -11634,28 +13151,28 @@
     </w:p>
     <w:p>
       <w:pPr>
-        <w:shd w:val="clear" w:color="auto" w:fill="1E1E1E"/>
-        <w:spacing w:before="0" w:after="0" w:line="270" w:lineRule="atLeast"/>
-        <w:ind w:left="0" w:right="0"/>
-        <w:rPr>
-          <w:rFonts w:ascii="Courier New" w:eastAsia="Times New Roman" w:hAnsi="Courier New" w:cs="Courier New"/>
-          <w:color w:val="D4D4D4"/>
-          <w:kern w:val="0"/>
-          <w:sz w:val="18"/>
-          <w:szCs w:val="18"/>
-          <w:lang w:eastAsia="es-MX"/>
-        </w:rPr>
-      </w:pPr>
-      <w:r>
-        <w:rPr>
-          <w:rFonts w:ascii="Courier New" w:eastAsia="Times New Roman" w:hAnsi="Courier New" w:cs="Courier New"/>
-          <w:color w:val="D4D4D4"/>
-          <w:kern w:val="0"/>
-          <w:sz w:val="18"/>
-          <w:szCs w:val="18"/>
-          <w:lang w:eastAsia="es-MX"/>
-        </w:rPr>
-        <w:t>                </w:t>
+        <w:shd w:val="clear" w:color="auto" w:fill="212121"/>
+        <w:spacing w:before="0" w:after="0" w:line="270" w:lineRule="atLeast"/>
+        <w:ind w:left="0" w:right="0"/>
+        <w:rPr>
+          <w:rFonts w:ascii="Courier New" w:eastAsia="Times New Roman" w:hAnsi="Courier New" w:cs="Courier New"/>
+          <w:color w:val="F8F8F2"/>
+          <w:kern w:val="0"/>
+          <w:sz w:val="18"/>
+          <w:szCs w:val="18"/>
+          <w:lang w:eastAsia="es-MX"/>
+        </w:rPr>
+      </w:pPr>
+      <w:r>
+        <w:rPr>
+          <w:rFonts w:ascii="Courier New" w:eastAsia="Times New Roman" w:hAnsi="Courier New" w:cs="Courier New"/>
+          <w:color w:val="F8F8F2"/>
+          <w:kern w:val="0"/>
+          <w:sz w:val="18"/>
+          <w:szCs w:val="18"/>
+          <w:lang w:eastAsia="es-MX"/>
+        </w:rPr>
+        <w:t xml:space="preserve">                    </w:t>
       </w:r>
       <w:r>
         <w:rPr>
@@ -11666,7 +13183,7 @@
           <w:szCs w:val="18"/>
           <w:lang w:eastAsia="es-MX"/>
         </w:rPr>
-        <w:t>"horas_editorial"</w:t>
+        <w:t>"tareas_item"</w:t>
       </w:r>
       <w:r>
         <w:rPr>
@@ -11682,13 +13199,190 @@
       <w:r>
         <w:rPr>
           <w:rFonts w:ascii="Courier New" w:eastAsia="Times New Roman" w:hAnsi="Courier New" w:cs="Courier New"/>
-          <w:color w:val="D4D4D4"/>
-          <w:kern w:val="0"/>
-          <w:sz w:val="18"/>
-          <w:szCs w:val="18"/>
-          <w:lang w:eastAsia="es-MX"/>
-        </w:rPr>
-        <w:t> </w:t>
+          <w:color w:val="F8F8F2"/>
+          <w:kern w:val="0"/>
+          <w:sz w:val="18"/>
+          <w:szCs w:val="18"/>
+          <w:lang w:eastAsia="es-MX"/>
+        </w:rPr>
+        <w:t xml:space="preserve"> </w:t>
+      </w:r>
+      <w:r>
+        <w:rPr>
+          <w:rFonts w:ascii="Courier New" w:eastAsia="Times New Roman" w:hAnsi="Courier New" w:cs="Courier New"/>
+          <w:color w:val="DCDCDC"/>
+          <w:kern w:val="0"/>
+          <w:sz w:val="18"/>
+          <w:szCs w:val="18"/>
+          <w:lang w:eastAsia="es-MX"/>
+        </w:rPr>
+        <w:t>[]</w:t>
+      </w:r>
+    </w:p>
+    <w:p>
+      <w:pPr>
+        <w:shd w:val="clear" w:color="auto" w:fill="212121"/>
+        <w:spacing w:before="0" w:after="0" w:line="270" w:lineRule="atLeast"/>
+        <w:ind w:left="0" w:right="0"/>
+        <w:rPr>
+          <w:rFonts w:ascii="Courier New" w:eastAsia="Times New Roman" w:hAnsi="Courier New" w:cs="Courier New"/>
+          <w:color w:val="F8F8F2"/>
+          <w:kern w:val="0"/>
+          <w:sz w:val="18"/>
+          <w:szCs w:val="18"/>
+          <w:lang w:eastAsia="es-MX"/>
+        </w:rPr>
+      </w:pPr>
+      <w:r>
+        <w:rPr>
+          <w:rFonts w:ascii="Courier New" w:eastAsia="Times New Roman" w:hAnsi="Courier New" w:cs="Courier New"/>
+          <w:color w:val="F8F8F2"/>
+          <w:kern w:val="0"/>
+          <w:sz w:val="18"/>
+          <w:szCs w:val="18"/>
+          <w:lang w:eastAsia="es-MX"/>
+        </w:rPr>
+        <w:t xml:space="preserve">                </w:t>
+      </w:r>
+      <w:r>
+        <w:rPr>
+          <w:rFonts w:ascii="Courier New" w:eastAsia="Times New Roman" w:hAnsi="Courier New" w:cs="Courier New"/>
+          <w:color w:val="DCDCDC"/>
+          <w:kern w:val="0"/>
+          <w:sz w:val="18"/>
+          <w:szCs w:val="18"/>
+          <w:lang w:eastAsia="es-MX"/>
+        </w:rPr>
+        <w:t>},</w:t>
+      </w:r>
+    </w:p>
+    <w:p>
+      <w:pPr>
+        <w:shd w:val="clear" w:color="auto" w:fill="212121"/>
+        <w:spacing w:before="0" w:after="0" w:line="270" w:lineRule="atLeast"/>
+        <w:ind w:left="0" w:right="0"/>
+        <w:rPr>
+          <w:rFonts w:ascii="Courier New" w:eastAsia="Times New Roman" w:hAnsi="Courier New" w:cs="Courier New"/>
+          <w:color w:val="F8F8F2"/>
+          <w:kern w:val="0"/>
+          <w:sz w:val="18"/>
+          <w:szCs w:val="18"/>
+          <w:lang w:eastAsia="es-MX"/>
+        </w:rPr>
+      </w:pPr>
+      <w:r>
+        <w:rPr>
+          <w:rFonts w:ascii="Courier New" w:eastAsia="Times New Roman" w:hAnsi="Courier New" w:cs="Courier New"/>
+          <w:color w:val="F8F8F2"/>
+          <w:kern w:val="0"/>
+          <w:sz w:val="18"/>
+          <w:szCs w:val="18"/>
+          <w:lang w:eastAsia="es-MX"/>
+        </w:rPr>
+        <w:t xml:space="preserve">                </w:t>
+      </w:r>
+      <w:r>
+        <w:rPr>
+          <w:rFonts w:ascii="Courier New" w:eastAsia="Times New Roman" w:hAnsi="Courier New" w:cs="Courier New"/>
+          <w:color w:val="9CDCFE"/>
+          <w:kern w:val="0"/>
+          <w:sz w:val="18"/>
+          <w:szCs w:val="18"/>
+          <w:lang w:eastAsia="es-MX"/>
+        </w:rPr>
+        <w:t>"editorial"</w:t>
+      </w:r>
+      <w:r>
+        <w:rPr>
+          <w:rFonts w:ascii="Courier New" w:eastAsia="Times New Roman" w:hAnsi="Courier New" w:cs="Courier New"/>
+          <w:color w:val="DCDCDC"/>
+          <w:kern w:val="0"/>
+          <w:sz w:val="18"/>
+          <w:szCs w:val="18"/>
+          <w:lang w:eastAsia="es-MX"/>
+        </w:rPr>
+        <w:t>:</w:t>
+      </w:r>
+      <w:r>
+        <w:rPr>
+          <w:rFonts w:ascii="Courier New" w:eastAsia="Times New Roman" w:hAnsi="Courier New" w:cs="Courier New"/>
+          <w:color w:val="F8F8F2"/>
+          <w:kern w:val="0"/>
+          <w:sz w:val="18"/>
+          <w:szCs w:val="18"/>
+          <w:lang w:eastAsia="es-MX"/>
+        </w:rPr>
+        <w:t xml:space="preserve"> </w:t>
+      </w:r>
+      <w:r>
+        <w:rPr>
+          <w:rFonts w:ascii="Courier New" w:eastAsia="Times New Roman" w:hAnsi="Courier New" w:cs="Courier New"/>
+          <w:color w:val="DCDCDC"/>
+          <w:kern w:val="0"/>
+          <w:sz w:val="18"/>
+          <w:szCs w:val="18"/>
+          <w:lang w:eastAsia="es-MX"/>
+        </w:rPr>
+        <w:t>{</w:t>
+      </w:r>
+    </w:p>
+    <w:p>
+      <w:pPr>
+        <w:shd w:val="clear" w:color="auto" w:fill="212121"/>
+        <w:spacing w:before="0" w:after="0" w:line="270" w:lineRule="atLeast"/>
+        <w:ind w:left="0" w:right="0"/>
+        <w:rPr>
+          <w:rFonts w:ascii="Courier New" w:eastAsia="Times New Roman" w:hAnsi="Courier New" w:cs="Courier New"/>
+          <w:color w:val="F8F8F2"/>
+          <w:kern w:val="0"/>
+          <w:sz w:val="18"/>
+          <w:szCs w:val="18"/>
+          <w:lang w:eastAsia="es-MX"/>
+        </w:rPr>
+      </w:pPr>
+      <w:r>
+        <w:rPr>
+          <w:rFonts w:ascii="Courier New" w:eastAsia="Times New Roman" w:hAnsi="Courier New" w:cs="Courier New"/>
+          <w:color w:val="F8F8F2"/>
+          <w:kern w:val="0"/>
+          <w:sz w:val="18"/>
+          <w:szCs w:val="18"/>
+          <w:lang w:eastAsia="es-MX"/>
+        </w:rPr>
+        <w:t xml:space="preserve">                    </w:t>
+      </w:r>
+      <w:r>
+        <w:rPr>
+          <w:rFonts w:ascii="Courier New" w:eastAsia="Times New Roman" w:hAnsi="Courier New" w:cs="Courier New"/>
+          <w:color w:val="9CDCFE"/>
+          <w:kern w:val="0"/>
+          <w:sz w:val="18"/>
+          <w:szCs w:val="18"/>
+          <w:lang w:eastAsia="es-MX"/>
+        </w:rPr>
+        <w:t>"total_horas"</w:t>
+      </w:r>
+      <w:r>
+        <w:rPr>
+          <w:rFonts w:ascii="Courier New" w:eastAsia="Times New Roman" w:hAnsi="Courier New" w:cs="Courier New"/>
+          <w:color w:val="DCDCDC"/>
+          <w:kern w:val="0"/>
+          <w:sz w:val="18"/>
+          <w:szCs w:val="18"/>
+          <w:lang w:eastAsia="es-MX"/>
+        </w:rPr>
+        <w:t>:</w:t>
+      </w:r>
+      <w:r>
+        <w:rPr>
+          <w:rFonts w:ascii="Courier New" w:eastAsia="Times New Roman" w:hAnsi="Courier New" w:cs="Courier New"/>
+          <w:color w:val="F8F8F2"/>
+          <w:kern w:val="0"/>
+          <w:sz w:val="18"/>
+          <w:szCs w:val="18"/>
+          <w:lang w:eastAsia="es-MX"/>
+        </w:rPr>
+        <w:t xml:space="preserve"> </w:t>
       </w:r>
       <w:r>
         <w:rPr>
@@ -11699,8 +13393,421 @@
           <w:szCs w:val="18"/>
           <w:lang w:eastAsia="es-MX"/>
         </w:rPr>
+        <w:t>48</w:t>
+      </w:r>
+      <w:r>
+        <w:rPr>
+          <w:rFonts w:ascii="Courier New" w:eastAsia="Times New Roman" w:hAnsi="Courier New" w:cs="Courier New"/>
+          <w:color w:val="DCDCDC"/>
+          <w:kern w:val="0"/>
+          <w:sz w:val="18"/>
+          <w:szCs w:val="18"/>
+          <w:lang w:eastAsia="es-MX"/>
+        </w:rPr>
+        <w:t>,</w:t>
+      </w:r>
+    </w:p>
+    <w:p>
+      <w:pPr>
+        <w:shd w:val="clear" w:color="auto" w:fill="212121"/>
+        <w:spacing w:before="0" w:after="0" w:line="270" w:lineRule="atLeast"/>
+        <w:ind w:left="0" w:right="0"/>
+        <w:rPr>
+          <w:rFonts w:ascii="Courier New" w:eastAsia="Times New Roman" w:hAnsi="Courier New" w:cs="Courier New"/>
+          <w:color w:val="F8F8F2"/>
+          <w:kern w:val="0"/>
+          <w:sz w:val="18"/>
+          <w:szCs w:val="18"/>
+          <w:lang w:eastAsia="es-MX"/>
+        </w:rPr>
+      </w:pPr>
+      <w:r>
+        <w:rPr>
+          <w:rFonts w:ascii="Courier New" w:eastAsia="Times New Roman" w:hAnsi="Courier New" w:cs="Courier New"/>
+          <w:color w:val="F8F8F2"/>
+          <w:kern w:val="0"/>
+          <w:sz w:val="18"/>
+          <w:szCs w:val="18"/>
+          <w:lang w:eastAsia="es-MX"/>
+        </w:rPr>
+        <w:t xml:space="preserve">                    </w:t>
+      </w:r>
+      <w:r>
+        <w:rPr>
+          <w:rFonts w:ascii="Courier New" w:eastAsia="Times New Roman" w:hAnsi="Courier New" w:cs="Courier New"/>
+          <w:color w:val="9CDCFE"/>
+          <w:kern w:val="0"/>
+          <w:sz w:val="18"/>
+          <w:szCs w:val="18"/>
+          <w:lang w:eastAsia="es-MX"/>
+        </w:rPr>
+        <w:t>"tareas_item"</w:t>
+      </w:r>
+      <w:r>
+        <w:rPr>
+          <w:rFonts w:ascii="Courier New" w:eastAsia="Times New Roman" w:hAnsi="Courier New" w:cs="Courier New"/>
+          <w:color w:val="DCDCDC"/>
+          <w:kern w:val="0"/>
+          <w:sz w:val="18"/>
+          <w:szCs w:val="18"/>
+          <w:lang w:eastAsia="es-MX"/>
+        </w:rPr>
+        <w:t>:</w:t>
+      </w:r>
+      <w:r>
+        <w:rPr>
+          <w:rFonts w:ascii="Courier New" w:eastAsia="Times New Roman" w:hAnsi="Courier New" w:cs="Courier New"/>
+          <w:color w:val="F8F8F2"/>
+          <w:kern w:val="0"/>
+          <w:sz w:val="18"/>
+          <w:szCs w:val="18"/>
+          <w:lang w:eastAsia="es-MX"/>
+        </w:rPr>
+        <w:t xml:space="preserve"> </w:t>
+      </w:r>
+      <w:r>
+        <w:rPr>
+          <w:rFonts w:ascii="Courier New" w:eastAsia="Times New Roman" w:hAnsi="Courier New" w:cs="Courier New"/>
+          <w:color w:val="DCDCDC"/>
+          <w:kern w:val="0"/>
+          <w:sz w:val="18"/>
+          <w:szCs w:val="18"/>
+          <w:lang w:eastAsia="es-MX"/>
+        </w:rPr>
+        <w:t>[</w:t>
+      </w:r>
+    </w:p>
+    <w:p>
+      <w:pPr>
+        <w:shd w:val="clear" w:color="auto" w:fill="212121"/>
+        <w:spacing w:before="0" w:after="0" w:line="270" w:lineRule="atLeast"/>
+        <w:ind w:left="0" w:right="0"/>
+        <w:rPr>
+          <w:rFonts w:ascii="Courier New" w:eastAsia="Times New Roman" w:hAnsi="Courier New" w:cs="Courier New"/>
+          <w:color w:val="F8F8F2"/>
+          <w:kern w:val="0"/>
+          <w:sz w:val="18"/>
+          <w:szCs w:val="18"/>
+          <w:lang w:eastAsia="es-MX"/>
+        </w:rPr>
+      </w:pPr>
+      <w:r>
+        <w:rPr>
+          <w:rFonts w:ascii="Courier New" w:eastAsia="Times New Roman" w:hAnsi="Courier New" w:cs="Courier New"/>
+          <w:color w:val="F8F8F2"/>
+          <w:kern w:val="0"/>
+          <w:sz w:val="18"/>
+          <w:szCs w:val="18"/>
+          <w:lang w:eastAsia="es-MX"/>
+        </w:rPr>
+        <w:t xml:space="preserve">                        </w:t>
+      </w:r>
+      <w:r>
+        <w:rPr>
+          <w:rFonts w:ascii="Courier New" w:eastAsia="Times New Roman" w:hAnsi="Courier New" w:cs="Courier New"/>
+          <w:color w:val="DCDCDC"/>
+          <w:kern w:val="0"/>
+          <w:sz w:val="18"/>
+          <w:szCs w:val="18"/>
+          <w:lang w:eastAsia="es-MX"/>
+        </w:rPr>
+        <w:t>{</w:t>
+      </w:r>
+    </w:p>
+    <w:p>
+      <w:pPr>
+        <w:shd w:val="clear" w:color="auto" w:fill="212121"/>
+        <w:spacing w:before="0" w:after="0" w:line="270" w:lineRule="atLeast"/>
+        <w:ind w:left="0" w:right="0"/>
+        <w:rPr>
+          <w:rFonts w:ascii="Courier New" w:eastAsia="Times New Roman" w:hAnsi="Courier New" w:cs="Courier New"/>
+          <w:color w:val="F8F8F2"/>
+          <w:kern w:val="0"/>
+          <w:sz w:val="18"/>
+          <w:szCs w:val="18"/>
+          <w:lang w:eastAsia="es-MX"/>
+        </w:rPr>
+      </w:pPr>
+      <w:r>
+        <w:rPr>
+          <w:rFonts w:ascii="Courier New" w:eastAsia="Times New Roman" w:hAnsi="Courier New" w:cs="Courier New"/>
+          <w:color w:val="F8F8F2"/>
+          <w:kern w:val="0"/>
+          <w:sz w:val="18"/>
+          <w:szCs w:val="18"/>
+          <w:lang w:eastAsia="es-MX"/>
+        </w:rPr>
+        <w:t xml:space="preserve">                            </w:t>
+      </w:r>
+      <w:r>
+        <w:rPr>
+          <w:rFonts w:ascii="Courier New" w:eastAsia="Times New Roman" w:hAnsi="Courier New" w:cs="Courier New"/>
+          <w:color w:val="9CDCFE"/>
+          <w:kern w:val="0"/>
+          <w:sz w:val="18"/>
+          <w:szCs w:val="18"/>
+          <w:lang w:eastAsia="es-MX"/>
+        </w:rPr>
+        <w:t>"nombre_tarea"</w:t>
+      </w:r>
+      <w:r>
+        <w:rPr>
+          <w:rFonts w:ascii="Courier New" w:eastAsia="Times New Roman" w:hAnsi="Courier New" w:cs="Courier New"/>
+          <w:color w:val="DCDCDC"/>
+          <w:kern w:val="0"/>
+          <w:sz w:val="18"/>
+          <w:szCs w:val="18"/>
+          <w:lang w:eastAsia="es-MX"/>
+        </w:rPr>
+        <w:t>:</w:t>
+      </w:r>
+      <w:r>
+        <w:rPr>
+          <w:rFonts w:ascii="Courier New" w:eastAsia="Times New Roman" w:hAnsi="Courier New" w:cs="Courier New"/>
+          <w:color w:val="F8F8F2"/>
+          <w:kern w:val="0"/>
+          <w:sz w:val="18"/>
+          <w:szCs w:val="18"/>
+          <w:lang w:eastAsia="es-MX"/>
+        </w:rPr>
+        <w:t xml:space="preserve"> </w:t>
+      </w:r>
+      <w:r>
+        <w:rPr>
+          <w:rFonts w:ascii="Courier New" w:eastAsia="Times New Roman" w:hAnsi="Courier New" w:cs="Courier New"/>
+          <w:color w:val="CE9178"/>
+          <w:kern w:val="0"/>
+          <w:sz w:val="18"/>
+          <w:szCs w:val="18"/>
+          <w:lang w:eastAsia="es-MX"/>
+        </w:rPr>
+        <w:t>"Revisión editorial integral"</w:t>
+      </w:r>
+      <w:r>
+        <w:rPr>
+          <w:rFonts w:ascii="Courier New" w:eastAsia="Times New Roman" w:hAnsi="Courier New" w:cs="Courier New"/>
+          <w:color w:val="DCDCDC"/>
+          <w:kern w:val="0"/>
+          <w:sz w:val="18"/>
+          <w:szCs w:val="18"/>
+          <w:lang w:eastAsia="es-MX"/>
+        </w:rPr>
+        <w:t>,</w:t>
+      </w:r>
+    </w:p>
+    <w:p>
+      <w:pPr>
+        <w:shd w:val="clear" w:color="auto" w:fill="212121"/>
+        <w:spacing w:before="0" w:after="0" w:line="270" w:lineRule="atLeast"/>
+        <w:ind w:left="0" w:right="0"/>
+        <w:rPr>
+          <w:rFonts w:ascii="Courier New" w:eastAsia="Times New Roman" w:hAnsi="Courier New" w:cs="Courier New"/>
+          <w:color w:val="F8F8F2"/>
+          <w:kern w:val="0"/>
+          <w:sz w:val="18"/>
+          <w:szCs w:val="18"/>
+          <w:lang w:eastAsia="es-MX"/>
+        </w:rPr>
+      </w:pPr>
+      <w:r>
+        <w:rPr>
+          <w:rFonts w:ascii="Courier New" w:eastAsia="Times New Roman" w:hAnsi="Courier New" w:cs="Courier New"/>
+          <w:color w:val="F8F8F2"/>
+          <w:kern w:val="0"/>
+          <w:sz w:val="18"/>
+          <w:szCs w:val="18"/>
+          <w:lang w:eastAsia="es-MX"/>
+        </w:rPr>
+        <w:t xml:space="preserve">                            </w:t>
+      </w:r>
+      <w:r>
+        <w:rPr>
+          <w:rFonts w:ascii="Courier New" w:eastAsia="Times New Roman" w:hAnsi="Courier New" w:cs="Courier New"/>
+          <w:color w:val="9CDCFE"/>
+          <w:kern w:val="0"/>
+          <w:sz w:val="18"/>
+          <w:szCs w:val="18"/>
+          <w:lang w:eastAsia="es-MX"/>
+        </w:rPr>
+        <w:t>"horas_tarea"</w:t>
+      </w:r>
+      <w:r>
+        <w:rPr>
+          <w:rFonts w:ascii="Courier New" w:eastAsia="Times New Roman" w:hAnsi="Courier New" w:cs="Courier New"/>
+          <w:color w:val="DCDCDC"/>
+          <w:kern w:val="0"/>
+          <w:sz w:val="18"/>
+          <w:szCs w:val="18"/>
+          <w:lang w:eastAsia="es-MX"/>
+        </w:rPr>
+        <w:t>:</w:t>
+      </w:r>
+      <w:r>
+        <w:rPr>
+          <w:rFonts w:ascii="Courier New" w:eastAsia="Times New Roman" w:hAnsi="Courier New" w:cs="Courier New"/>
+          <w:color w:val="F8F8F2"/>
+          <w:kern w:val="0"/>
+          <w:sz w:val="18"/>
+          <w:szCs w:val="18"/>
+          <w:lang w:eastAsia="es-MX"/>
+        </w:rPr>
+        <w:t xml:space="preserve"> </w:t>
+      </w:r>
+      <w:r>
+        <w:rPr>
+          <w:rFonts w:ascii="Courier New" w:eastAsia="Times New Roman" w:hAnsi="Courier New" w:cs="Courier New"/>
+          <w:color w:val="B5CEA8"/>
+          <w:kern w:val="0"/>
+          <w:sz w:val="18"/>
+          <w:szCs w:val="18"/>
+          <w:lang w:eastAsia="es-MX"/>
+        </w:rPr>
         <w:t>24</w:t>
       </w:r>
+    </w:p>
+    <w:p>
+      <w:pPr>
+        <w:shd w:val="clear" w:color="auto" w:fill="212121"/>
+        <w:spacing w:before="0" w:after="0" w:line="270" w:lineRule="atLeast"/>
+        <w:ind w:left="0" w:right="0"/>
+        <w:rPr>
+          <w:rFonts w:ascii="Courier New" w:eastAsia="Times New Roman" w:hAnsi="Courier New" w:cs="Courier New"/>
+          <w:color w:val="F8F8F2"/>
+          <w:kern w:val="0"/>
+          <w:sz w:val="18"/>
+          <w:szCs w:val="18"/>
+          <w:lang w:eastAsia="es-MX"/>
+        </w:rPr>
+      </w:pPr>
+      <w:r>
+        <w:rPr>
+          <w:rFonts w:ascii="Courier New" w:eastAsia="Times New Roman" w:hAnsi="Courier New" w:cs="Courier New"/>
+          <w:color w:val="F8F8F2"/>
+          <w:kern w:val="0"/>
+          <w:sz w:val="18"/>
+          <w:szCs w:val="18"/>
+          <w:lang w:eastAsia="es-MX"/>
+        </w:rPr>
+        <w:t xml:space="preserve">                        </w:t>
+      </w:r>
+      <w:r>
+        <w:rPr>
+          <w:rFonts w:ascii="Courier New" w:eastAsia="Times New Roman" w:hAnsi="Courier New" w:cs="Courier New"/>
+          <w:color w:val="DCDCDC"/>
+          <w:kern w:val="0"/>
+          <w:sz w:val="18"/>
+          <w:szCs w:val="18"/>
+          <w:lang w:eastAsia="es-MX"/>
+        </w:rPr>
+        <w:t>},</w:t>
+      </w:r>
+    </w:p>
+    <w:p>
+      <w:pPr>
+        <w:shd w:val="clear" w:color="auto" w:fill="212121"/>
+        <w:spacing w:before="0" w:after="0" w:line="270" w:lineRule="atLeast"/>
+        <w:ind w:left="0" w:right="0"/>
+        <w:rPr>
+          <w:rFonts w:ascii="Courier New" w:eastAsia="Times New Roman" w:hAnsi="Courier New" w:cs="Courier New"/>
+          <w:color w:val="F8F8F2"/>
+          <w:kern w:val="0"/>
+          <w:sz w:val="18"/>
+          <w:szCs w:val="18"/>
+          <w:lang w:eastAsia="es-MX"/>
+        </w:rPr>
+      </w:pPr>
+      <w:r>
+        <w:rPr>
+          <w:rFonts w:ascii="Courier New" w:eastAsia="Times New Roman" w:hAnsi="Courier New" w:cs="Courier New"/>
+          <w:color w:val="F8F8F2"/>
+          <w:kern w:val="0"/>
+          <w:sz w:val="18"/>
+          <w:szCs w:val="18"/>
+          <w:lang w:eastAsia="es-MX"/>
+        </w:rPr>
+        <w:t xml:space="preserve">                        </w:t>
+      </w:r>
+      <w:r>
+        <w:rPr>
+          <w:rFonts w:ascii="Courier New" w:eastAsia="Times New Roman" w:hAnsi="Courier New" w:cs="Courier New"/>
+          <w:color w:val="DCDCDC"/>
+          <w:kern w:val="0"/>
+          <w:sz w:val="18"/>
+          <w:szCs w:val="18"/>
+          <w:lang w:eastAsia="es-MX"/>
+        </w:rPr>
+        <w:t>{</w:t>
+      </w:r>
+    </w:p>
+    <w:p>
+      <w:pPr>
+        <w:shd w:val="clear" w:color="auto" w:fill="212121"/>
+        <w:spacing w:before="0" w:after="0" w:line="270" w:lineRule="atLeast"/>
+        <w:ind w:left="0" w:right="0"/>
+        <w:rPr>
+          <w:rFonts w:ascii="Courier New" w:eastAsia="Times New Roman" w:hAnsi="Courier New" w:cs="Courier New"/>
+          <w:color w:val="F8F8F2"/>
+          <w:kern w:val="0"/>
+          <w:sz w:val="18"/>
+          <w:szCs w:val="18"/>
+          <w:lang w:eastAsia="es-MX"/>
+        </w:rPr>
+      </w:pPr>
+      <w:r>
+        <w:rPr>
+          <w:rFonts w:ascii="Courier New" w:eastAsia="Times New Roman" w:hAnsi="Courier New" w:cs="Courier New"/>
+          <w:color w:val="F8F8F2"/>
+          <w:kern w:val="0"/>
+          <w:sz w:val="18"/>
+          <w:szCs w:val="18"/>
+          <w:lang w:eastAsia="es-MX"/>
+        </w:rPr>
+        <w:t xml:space="preserve">                            </w:t>
+      </w:r>
+      <w:r>
+        <w:rPr>
+          <w:rFonts w:ascii="Courier New" w:eastAsia="Times New Roman" w:hAnsi="Courier New" w:cs="Courier New"/>
+          <w:color w:val="9CDCFE"/>
+          <w:kern w:val="0"/>
+          <w:sz w:val="18"/>
+          <w:szCs w:val="18"/>
+          <w:lang w:eastAsia="es-MX"/>
+        </w:rPr>
+        <w:t>"nombre_tarea"</w:t>
+      </w:r>
+      <w:r>
+        <w:rPr>
+          <w:rFonts w:ascii="Courier New" w:eastAsia="Times New Roman" w:hAnsi="Courier New" w:cs="Courier New"/>
+          <w:color w:val="DCDCDC"/>
+          <w:kern w:val="0"/>
+          <w:sz w:val="18"/>
+          <w:szCs w:val="18"/>
+          <w:lang w:eastAsia="es-MX"/>
+        </w:rPr>
+        <w:t>:</w:t>
+      </w:r>
+      <w:r>
+        <w:rPr>
+          <w:rFonts w:ascii="Courier New" w:eastAsia="Times New Roman" w:hAnsi="Courier New" w:cs="Courier New"/>
+          <w:color w:val="F8F8F2"/>
+          <w:kern w:val="0"/>
+          <w:sz w:val="18"/>
+          <w:szCs w:val="18"/>
+          <w:lang w:eastAsia="es-MX"/>
+        </w:rPr>
+        <w:t xml:space="preserve"> </w:t>
+      </w:r>
+      <w:r>
+        <w:rPr>
+          <w:rFonts w:ascii="Courier New" w:eastAsia="Times New Roman" w:hAnsi="Courier New" w:cs="Courier New"/>
+          <w:color w:val="CE9178"/>
+          <w:kern w:val="0"/>
+          <w:sz w:val="18"/>
+          <w:szCs w:val="18"/>
+          <w:lang w:eastAsia="es-MX"/>
+        </w:rPr>
+        <w:t>"Subtitulación"</w:t>
+      </w:r>
       <w:r>
         <w:rPr>
           <w:rFonts w:ascii="Courier New" w:eastAsia="Times New Roman" w:hAnsi="Courier New" w:cs="Courier New"/>
@@ -11715,28 +13822,28 @@
     </w:p>
     <w:p>
       <w:pPr>
-        <w:shd w:val="clear" w:color="auto" w:fill="1E1E1E"/>
-        <w:spacing w:before="0" w:after="0" w:line="270" w:lineRule="atLeast"/>
-        <w:ind w:left="0" w:right="0"/>
-        <w:rPr>
-          <w:rFonts w:ascii="Courier New" w:eastAsia="Times New Roman" w:hAnsi="Courier New" w:cs="Courier New"/>
-          <w:color w:val="D4D4D4"/>
-          <w:kern w:val="0"/>
-          <w:sz w:val="18"/>
-          <w:szCs w:val="18"/>
-          <w:lang w:eastAsia="es-MX"/>
-        </w:rPr>
-      </w:pPr>
-      <w:r>
-        <w:rPr>
-          <w:rFonts w:ascii="Courier New" w:eastAsia="Times New Roman" w:hAnsi="Courier New" w:cs="Courier New"/>
-          <w:color w:val="D4D4D4"/>
-          <w:kern w:val="0"/>
-          <w:sz w:val="18"/>
-          <w:szCs w:val="18"/>
-          <w:lang w:eastAsia="es-MX"/>
-        </w:rPr>
-        <w:t>                </w:t>
+        <w:shd w:val="clear" w:color="auto" w:fill="212121"/>
+        <w:spacing w:before="0" w:after="0" w:line="270" w:lineRule="atLeast"/>
+        <w:ind w:left="0" w:right="0"/>
+        <w:rPr>
+          <w:rFonts w:ascii="Courier New" w:eastAsia="Times New Roman" w:hAnsi="Courier New" w:cs="Courier New"/>
+          <w:color w:val="F8F8F2"/>
+          <w:kern w:val="0"/>
+          <w:sz w:val="18"/>
+          <w:szCs w:val="18"/>
+          <w:lang w:eastAsia="es-MX"/>
+        </w:rPr>
+      </w:pPr>
+      <w:r>
+        <w:rPr>
+          <w:rFonts w:ascii="Courier New" w:eastAsia="Times New Roman" w:hAnsi="Courier New" w:cs="Courier New"/>
+          <w:color w:val="F8F8F2"/>
+          <w:kern w:val="0"/>
+          <w:sz w:val="18"/>
+          <w:szCs w:val="18"/>
+          <w:lang w:eastAsia="es-MX"/>
+        </w:rPr>
+        <w:t xml:space="preserve">                            </w:t>
       </w:r>
       <w:r>
         <w:rPr>
@@ -11747,7 +13854,7 @@
           <w:szCs w:val="18"/>
           <w:lang w:eastAsia="es-MX"/>
         </w:rPr>
-        <w:t>"horas_programacion"</w:t>
+        <w:t>"horas_tarea"</w:t>
       </w:r>
       <w:r>
         <w:rPr>
@@ -11763,13 +13870,13 @@
       <w:r>
         <w:rPr>
           <w:rFonts w:ascii="Courier New" w:eastAsia="Times New Roman" w:hAnsi="Courier New" w:cs="Courier New"/>
-          <w:color w:val="D4D4D4"/>
-          <w:kern w:val="0"/>
-          <w:sz w:val="18"/>
-          <w:szCs w:val="18"/>
-          <w:lang w:eastAsia="es-MX"/>
-        </w:rPr>
-        <w:t> </w:t>
+          <w:color w:val="F8F8F2"/>
+          <w:kern w:val="0"/>
+          <w:sz w:val="18"/>
+          <w:szCs w:val="18"/>
+          <w:lang w:eastAsia="es-MX"/>
+        </w:rPr>
+        <w:t xml:space="preserve"> </w:t>
       </w:r>
       <w:r>
         <w:rPr>
@@ -11780,33 +13887,366 @@
           <w:szCs w:val="18"/>
           <w:lang w:eastAsia="es-MX"/>
         </w:rPr>
+        <w:t>24</w:t>
+      </w:r>
+    </w:p>
+    <w:p>
+      <w:pPr>
+        <w:shd w:val="clear" w:color="auto" w:fill="212121"/>
+        <w:spacing w:before="0" w:after="0" w:line="270" w:lineRule="atLeast"/>
+        <w:ind w:left="0" w:right="0"/>
+        <w:rPr>
+          <w:rFonts w:ascii="Courier New" w:eastAsia="Times New Roman" w:hAnsi="Courier New" w:cs="Courier New"/>
+          <w:color w:val="F8F8F2"/>
+          <w:kern w:val="0"/>
+          <w:sz w:val="18"/>
+          <w:szCs w:val="18"/>
+          <w:lang w:eastAsia="es-MX"/>
+        </w:rPr>
+      </w:pPr>
+      <w:r>
+        <w:rPr>
+          <w:rFonts w:ascii="Courier New" w:eastAsia="Times New Roman" w:hAnsi="Courier New" w:cs="Courier New"/>
+          <w:color w:val="F8F8F2"/>
+          <w:kern w:val="0"/>
+          <w:sz w:val="18"/>
+          <w:szCs w:val="18"/>
+          <w:lang w:eastAsia="es-MX"/>
+        </w:rPr>
+        <w:t xml:space="preserve">                        </w:t>
+      </w:r>
+      <w:r>
+        <w:rPr>
+          <w:rFonts w:ascii="Courier New" w:eastAsia="Times New Roman" w:hAnsi="Courier New" w:cs="Courier New"/>
+          <w:color w:val="DCDCDC"/>
+          <w:kern w:val="0"/>
+          <w:sz w:val="18"/>
+          <w:szCs w:val="18"/>
+          <w:lang w:eastAsia="es-MX"/>
+        </w:rPr>
+        <w:t>}</w:t>
+      </w:r>
+    </w:p>
+    <w:p>
+      <w:pPr>
+        <w:shd w:val="clear" w:color="auto" w:fill="212121"/>
+        <w:spacing w:before="0" w:after="0" w:line="270" w:lineRule="atLeast"/>
+        <w:ind w:left="0" w:right="0"/>
+        <w:rPr>
+          <w:rFonts w:ascii="Courier New" w:eastAsia="Times New Roman" w:hAnsi="Courier New" w:cs="Courier New"/>
+          <w:color w:val="F8F8F2"/>
+          <w:kern w:val="0"/>
+          <w:sz w:val="18"/>
+          <w:szCs w:val="18"/>
+          <w:lang w:eastAsia="es-MX"/>
+        </w:rPr>
+      </w:pPr>
+      <w:r>
+        <w:rPr>
+          <w:rFonts w:ascii="Courier New" w:eastAsia="Times New Roman" w:hAnsi="Courier New" w:cs="Courier New"/>
+          <w:color w:val="F8F8F2"/>
+          <w:kern w:val="0"/>
+          <w:sz w:val="18"/>
+          <w:szCs w:val="18"/>
+          <w:lang w:eastAsia="es-MX"/>
+        </w:rPr>
+        <w:lastRenderedPageBreak/>
+        <w:t xml:space="preserve">                    </w:t>
+      </w:r>
+      <w:r>
+        <w:rPr>
+          <w:rFonts w:ascii="Courier New" w:eastAsia="Times New Roman" w:hAnsi="Courier New" w:cs="Courier New"/>
+          <w:color w:val="DCDCDC"/>
+          <w:kern w:val="0"/>
+          <w:sz w:val="18"/>
+          <w:szCs w:val="18"/>
+          <w:lang w:eastAsia="es-MX"/>
+        </w:rPr>
+        <w:t>]</w:t>
+      </w:r>
+    </w:p>
+    <w:p>
+      <w:pPr>
+        <w:shd w:val="clear" w:color="auto" w:fill="212121"/>
+        <w:spacing w:before="0" w:after="0" w:line="270" w:lineRule="atLeast"/>
+        <w:ind w:left="0" w:right="0"/>
+        <w:rPr>
+          <w:rFonts w:ascii="Courier New" w:eastAsia="Times New Roman" w:hAnsi="Courier New" w:cs="Courier New"/>
+          <w:color w:val="F8F8F2"/>
+          <w:kern w:val="0"/>
+          <w:sz w:val="18"/>
+          <w:szCs w:val="18"/>
+          <w:lang w:eastAsia="es-MX"/>
+        </w:rPr>
+      </w:pPr>
+      <w:r>
+        <w:rPr>
+          <w:rFonts w:ascii="Courier New" w:eastAsia="Times New Roman" w:hAnsi="Courier New" w:cs="Courier New"/>
+          <w:color w:val="F8F8F2"/>
+          <w:kern w:val="0"/>
+          <w:sz w:val="18"/>
+          <w:szCs w:val="18"/>
+          <w:lang w:eastAsia="es-MX"/>
+        </w:rPr>
+        <w:t xml:space="preserve">                </w:t>
+      </w:r>
+      <w:r>
+        <w:rPr>
+          <w:rFonts w:ascii="Courier New" w:eastAsia="Times New Roman" w:hAnsi="Courier New" w:cs="Courier New"/>
+          <w:color w:val="DCDCDC"/>
+          <w:kern w:val="0"/>
+          <w:sz w:val="18"/>
+          <w:szCs w:val="18"/>
+          <w:lang w:eastAsia="es-MX"/>
+        </w:rPr>
+        <w:t>},</w:t>
+      </w:r>
+    </w:p>
+    <w:p>
+      <w:pPr>
+        <w:shd w:val="clear" w:color="auto" w:fill="212121"/>
+        <w:spacing w:before="0" w:after="0" w:line="270" w:lineRule="atLeast"/>
+        <w:ind w:left="0" w:right="0"/>
+        <w:rPr>
+          <w:rFonts w:ascii="Courier New" w:eastAsia="Times New Roman" w:hAnsi="Courier New" w:cs="Courier New"/>
+          <w:color w:val="F8F8F2"/>
+          <w:kern w:val="0"/>
+          <w:sz w:val="18"/>
+          <w:szCs w:val="18"/>
+          <w:lang w:eastAsia="es-MX"/>
+        </w:rPr>
+      </w:pPr>
+      <w:r>
+        <w:rPr>
+          <w:rFonts w:ascii="Courier New" w:eastAsia="Times New Roman" w:hAnsi="Courier New" w:cs="Courier New"/>
+          <w:color w:val="F8F8F2"/>
+          <w:kern w:val="0"/>
+          <w:sz w:val="18"/>
+          <w:szCs w:val="18"/>
+          <w:lang w:eastAsia="es-MX"/>
+        </w:rPr>
+        <w:t xml:space="preserve">                </w:t>
+      </w:r>
+      <w:r>
+        <w:rPr>
+          <w:rFonts w:ascii="Courier New" w:eastAsia="Times New Roman" w:hAnsi="Courier New" w:cs="Courier New"/>
+          <w:color w:val="9CDCFE"/>
+          <w:kern w:val="0"/>
+          <w:sz w:val="18"/>
+          <w:szCs w:val="18"/>
+          <w:lang w:eastAsia="es-MX"/>
+        </w:rPr>
+        <w:t>"programacion"</w:t>
+      </w:r>
+      <w:r>
+        <w:rPr>
+          <w:rFonts w:ascii="Courier New" w:eastAsia="Times New Roman" w:hAnsi="Courier New" w:cs="Courier New"/>
+          <w:color w:val="DCDCDC"/>
+          <w:kern w:val="0"/>
+          <w:sz w:val="18"/>
+          <w:szCs w:val="18"/>
+          <w:lang w:eastAsia="es-MX"/>
+        </w:rPr>
+        <w:t>:</w:t>
+      </w:r>
+      <w:r>
+        <w:rPr>
+          <w:rFonts w:ascii="Courier New" w:eastAsia="Times New Roman" w:hAnsi="Courier New" w:cs="Courier New"/>
+          <w:color w:val="F8F8F2"/>
+          <w:kern w:val="0"/>
+          <w:sz w:val="18"/>
+          <w:szCs w:val="18"/>
+          <w:lang w:eastAsia="es-MX"/>
+        </w:rPr>
+        <w:t xml:space="preserve"> </w:t>
+      </w:r>
+      <w:r>
+        <w:rPr>
+          <w:rFonts w:ascii="Courier New" w:eastAsia="Times New Roman" w:hAnsi="Courier New" w:cs="Courier New"/>
+          <w:color w:val="DCDCDC"/>
+          <w:kern w:val="0"/>
+          <w:sz w:val="18"/>
+          <w:szCs w:val="18"/>
+          <w:lang w:eastAsia="es-MX"/>
+        </w:rPr>
+        <w:t>{</w:t>
+      </w:r>
+    </w:p>
+    <w:p>
+      <w:pPr>
+        <w:shd w:val="clear" w:color="auto" w:fill="212121"/>
+        <w:spacing w:before="0" w:after="0" w:line="270" w:lineRule="atLeast"/>
+        <w:ind w:left="0" w:right="0"/>
+        <w:rPr>
+          <w:rFonts w:ascii="Courier New" w:eastAsia="Times New Roman" w:hAnsi="Courier New" w:cs="Courier New"/>
+          <w:color w:val="F8F8F2"/>
+          <w:kern w:val="0"/>
+          <w:sz w:val="18"/>
+          <w:szCs w:val="18"/>
+          <w:lang w:eastAsia="es-MX"/>
+        </w:rPr>
+      </w:pPr>
+      <w:r>
+        <w:rPr>
+          <w:rFonts w:ascii="Courier New" w:eastAsia="Times New Roman" w:hAnsi="Courier New" w:cs="Courier New"/>
+          <w:color w:val="F8F8F2"/>
+          <w:kern w:val="0"/>
+          <w:sz w:val="18"/>
+          <w:szCs w:val="18"/>
+          <w:lang w:eastAsia="es-MX"/>
+        </w:rPr>
+        <w:t xml:space="preserve">                    </w:t>
+      </w:r>
+      <w:r>
+        <w:rPr>
+          <w:rFonts w:ascii="Courier New" w:eastAsia="Times New Roman" w:hAnsi="Courier New" w:cs="Courier New"/>
+          <w:color w:val="9CDCFE"/>
+          <w:kern w:val="0"/>
+          <w:sz w:val="18"/>
+          <w:szCs w:val="18"/>
+          <w:lang w:eastAsia="es-MX"/>
+        </w:rPr>
+        <w:t>"total_horas"</w:t>
+      </w:r>
+      <w:r>
+        <w:rPr>
+          <w:rFonts w:ascii="Courier New" w:eastAsia="Times New Roman" w:hAnsi="Courier New" w:cs="Courier New"/>
+          <w:color w:val="DCDCDC"/>
+          <w:kern w:val="0"/>
+          <w:sz w:val="18"/>
+          <w:szCs w:val="18"/>
+          <w:lang w:eastAsia="es-MX"/>
+        </w:rPr>
+        <w:t>:</w:t>
+      </w:r>
+      <w:r>
+        <w:rPr>
+          <w:rFonts w:ascii="Courier New" w:eastAsia="Times New Roman" w:hAnsi="Courier New" w:cs="Courier New"/>
+          <w:color w:val="F8F8F2"/>
+          <w:kern w:val="0"/>
+          <w:sz w:val="18"/>
+          <w:szCs w:val="18"/>
+          <w:lang w:eastAsia="es-MX"/>
+        </w:rPr>
+        <w:t xml:space="preserve"> </w:t>
+      </w:r>
+      <w:r>
+        <w:rPr>
+          <w:rFonts w:ascii="Courier New" w:eastAsia="Times New Roman" w:hAnsi="Courier New" w:cs="Courier New"/>
+          <w:color w:val="B5CEA8"/>
+          <w:kern w:val="0"/>
+          <w:sz w:val="18"/>
+          <w:szCs w:val="18"/>
+          <w:lang w:eastAsia="es-MX"/>
+        </w:rPr>
         <w:t>0</w:t>
       </w:r>
-    </w:p>
-    <w:p>
-      <w:pPr>
-        <w:shd w:val="clear" w:color="auto" w:fill="1E1E1E"/>
-        <w:spacing w:before="0" w:after="0" w:line="270" w:lineRule="atLeast"/>
-        <w:ind w:left="0" w:right="0"/>
-        <w:rPr>
-          <w:rFonts w:ascii="Courier New" w:eastAsia="Times New Roman" w:hAnsi="Courier New" w:cs="Courier New"/>
-          <w:color w:val="D4D4D4"/>
-          <w:kern w:val="0"/>
-          <w:sz w:val="18"/>
-          <w:szCs w:val="18"/>
-          <w:lang w:eastAsia="es-MX"/>
-        </w:rPr>
-      </w:pPr>
-      <w:r>
-        <w:rPr>
-          <w:rFonts w:ascii="Courier New" w:eastAsia="Times New Roman" w:hAnsi="Courier New" w:cs="Courier New"/>
-          <w:color w:val="D4D4D4"/>
-          <w:kern w:val="0"/>
-          <w:sz w:val="18"/>
-          <w:szCs w:val="18"/>
-          <w:lang w:eastAsia="es-MX"/>
-        </w:rPr>
-        <w:t>            </w:t>
+      <w:r>
+        <w:rPr>
+          <w:rFonts w:ascii="Courier New" w:eastAsia="Times New Roman" w:hAnsi="Courier New" w:cs="Courier New"/>
+          <w:color w:val="DCDCDC"/>
+          <w:kern w:val="0"/>
+          <w:sz w:val="18"/>
+          <w:szCs w:val="18"/>
+          <w:lang w:eastAsia="es-MX"/>
+        </w:rPr>
+        <w:t>,</w:t>
+      </w:r>
+    </w:p>
+    <w:p>
+      <w:pPr>
+        <w:shd w:val="clear" w:color="auto" w:fill="212121"/>
+        <w:spacing w:before="0" w:after="0" w:line="270" w:lineRule="atLeast"/>
+        <w:ind w:left="0" w:right="0"/>
+        <w:rPr>
+          <w:rFonts w:ascii="Courier New" w:eastAsia="Times New Roman" w:hAnsi="Courier New" w:cs="Courier New"/>
+          <w:color w:val="F8F8F2"/>
+          <w:kern w:val="0"/>
+          <w:sz w:val="18"/>
+          <w:szCs w:val="18"/>
+          <w:lang w:eastAsia="es-MX"/>
+        </w:rPr>
+      </w:pPr>
+      <w:r>
+        <w:rPr>
+          <w:rFonts w:ascii="Courier New" w:eastAsia="Times New Roman" w:hAnsi="Courier New" w:cs="Courier New"/>
+          <w:color w:val="F8F8F2"/>
+          <w:kern w:val="0"/>
+          <w:sz w:val="18"/>
+          <w:szCs w:val="18"/>
+          <w:lang w:eastAsia="es-MX"/>
+        </w:rPr>
+        <w:t xml:space="preserve">                    </w:t>
+      </w:r>
+      <w:r>
+        <w:rPr>
+          <w:rFonts w:ascii="Courier New" w:eastAsia="Times New Roman" w:hAnsi="Courier New" w:cs="Courier New"/>
+          <w:color w:val="9CDCFE"/>
+          <w:kern w:val="0"/>
+          <w:sz w:val="18"/>
+          <w:szCs w:val="18"/>
+          <w:lang w:eastAsia="es-MX"/>
+        </w:rPr>
+        <w:t>"tareas_item"</w:t>
+      </w:r>
+      <w:r>
+        <w:rPr>
+          <w:rFonts w:ascii="Courier New" w:eastAsia="Times New Roman" w:hAnsi="Courier New" w:cs="Courier New"/>
+          <w:color w:val="DCDCDC"/>
+          <w:kern w:val="0"/>
+          <w:sz w:val="18"/>
+          <w:szCs w:val="18"/>
+          <w:lang w:eastAsia="es-MX"/>
+        </w:rPr>
+        <w:t>:</w:t>
+      </w:r>
+      <w:r>
+        <w:rPr>
+          <w:rFonts w:ascii="Courier New" w:eastAsia="Times New Roman" w:hAnsi="Courier New" w:cs="Courier New"/>
+          <w:color w:val="F8F8F2"/>
+          <w:kern w:val="0"/>
+          <w:sz w:val="18"/>
+          <w:szCs w:val="18"/>
+          <w:lang w:eastAsia="es-MX"/>
+        </w:rPr>
+        <w:t xml:space="preserve"> </w:t>
+      </w:r>
+      <w:r>
+        <w:rPr>
+          <w:rFonts w:ascii="Courier New" w:eastAsia="Times New Roman" w:hAnsi="Courier New" w:cs="Courier New"/>
+          <w:color w:val="DCDCDC"/>
+          <w:kern w:val="0"/>
+          <w:sz w:val="18"/>
+          <w:szCs w:val="18"/>
+          <w:lang w:eastAsia="es-MX"/>
+        </w:rPr>
+        <w:t>[]</w:t>
+      </w:r>
+    </w:p>
+    <w:p>
+      <w:pPr>
+        <w:shd w:val="clear" w:color="auto" w:fill="212121"/>
+        <w:spacing w:before="0" w:after="0" w:line="270" w:lineRule="atLeast"/>
+        <w:ind w:left="0" w:right="0"/>
+        <w:rPr>
+          <w:rFonts w:ascii="Courier New" w:eastAsia="Times New Roman" w:hAnsi="Courier New" w:cs="Courier New"/>
+          <w:color w:val="F8F8F2"/>
+          <w:kern w:val="0"/>
+          <w:sz w:val="18"/>
+          <w:szCs w:val="18"/>
+          <w:lang w:eastAsia="es-MX"/>
+        </w:rPr>
+      </w:pPr>
+      <w:r>
+        <w:rPr>
+          <w:rFonts w:ascii="Courier New" w:eastAsia="Times New Roman" w:hAnsi="Courier New" w:cs="Courier New"/>
+          <w:color w:val="F8F8F2"/>
+          <w:kern w:val="0"/>
+          <w:sz w:val="18"/>
+          <w:szCs w:val="18"/>
+          <w:lang w:eastAsia="es-MX"/>
+        </w:rPr>
+        <w:t xml:space="preserve">                </w:t>
       </w:r>
       <w:r>
         <w:rPr>
@@ -11822,28 +14262,28 @@
     </w:p>
     <w:p>
       <w:pPr>
-        <w:shd w:val="clear" w:color="auto" w:fill="1E1E1E"/>
-        <w:spacing w:before="0" w:after="0" w:line="270" w:lineRule="atLeast"/>
-        <w:ind w:left="0" w:right="0"/>
-        <w:rPr>
-          <w:rFonts w:ascii="Courier New" w:eastAsia="Times New Roman" w:hAnsi="Courier New" w:cs="Courier New"/>
-          <w:color w:val="D4D4D4"/>
-          <w:kern w:val="0"/>
-          <w:sz w:val="18"/>
-          <w:szCs w:val="18"/>
-          <w:lang w:eastAsia="es-MX"/>
-        </w:rPr>
-      </w:pPr>
-      <w:r>
-        <w:rPr>
-          <w:rFonts w:ascii="Courier New" w:eastAsia="Times New Roman" w:hAnsi="Courier New" w:cs="Courier New"/>
-          <w:color w:val="D4D4D4"/>
-          <w:kern w:val="0"/>
-          <w:sz w:val="18"/>
-          <w:szCs w:val="18"/>
-          <w:lang w:eastAsia="es-MX"/>
-        </w:rPr>
-        <w:t>        </w:t>
+        <w:shd w:val="clear" w:color="auto" w:fill="212121"/>
+        <w:spacing w:before="0" w:after="0" w:line="270" w:lineRule="atLeast"/>
+        <w:ind w:left="0" w:right="0"/>
+        <w:rPr>
+          <w:rFonts w:ascii="Courier New" w:eastAsia="Times New Roman" w:hAnsi="Courier New" w:cs="Courier New"/>
+          <w:color w:val="F8F8F2"/>
+          <w:kern w:val="0"/>
+          <w:sz w:val="18"/>
+          <w:szCs w:val="18"/>
+          <w:lang w:eastAsia="es-MX"/>
+        </w:rPr>
+      </w:pPr>
+      <w:r>
+        <w:rPr>
+          <w:rFonts w:ascii="Courier New" w:eastAsia="Times New Roman" w:hAnsi="Courier New" w:cs="Courier New"/>
+          <w:color w:val="F8F8F2"/>
+          <w:kern w:val="0"/>
+          <w:sz w:val="18"/>
+          <w:szCs w:val="18"/>
+          <w:lang w:eastAsia="es-MX"/>
+        </w:rPr>
+        <w:t xml:space="preserve">            </w:t>
       </w:r>
       <w:r>
         <w:rPr>
@@ -11855,6 +14295,43 @@
           <w:lang w:eastAsia="es-MX"/>
         </w:rPr>
         <w:t>}</w:t>
+      </w:r>
+    </w:p>
+    <w:p>
+      <w:pPr>
+        <w:shd w:val="clear" w:color="auto" w:fill="212121"/>
+        <w:spacing w:before="0" w:after="0" w:line="270" w:lineRule="atLeast"/>
+        <w:ind w:left="0" w:right="0"/>
+        <w:rPr>
+          <w:rFonts w:ascii="Courier New" w:eastAsia="Times New Roman" w:hAnsi="Courier New" w:cs="Courier New"/>
+          <w:color w:val="F8F8F2"/>
+          <w:kern w:val="0"/>
+          <w:sz w:val="18"/>
+          <w:szCs w:val="18"/>
+          <w:lang w:eastAsia="es-MX"/>
+        </w:rPr>
+      </w:pPr>
+      <w:r>
+        <w:rPr>
+          <w:rFonts w:ascii="Courier New" w:eastAsia="Times New Roman" w:hAnsi="Courier New" w:cs="Courier New"/>
+          <w:color w:val="F8F8F2"/>
+          <w:kern w:val="0"/>
+          <w:sz w:val="18"/>
+          <w:szCs w:val="18"/>
+          <w:lang w:eastAsia="es-MX"/>
+        </w:rPr>
+        <w:t xml:space="preserve">        </w:t>
+      </w:r>
+      <w:r>
+        <w:rPr>
+          <w:rFonts w:ascii="Courier New" w:eastAsia="Times New Roman" w:hAnsi="Courier New" w:cs="Courier New"/>
+          <w:color w:val="DCDCDC"/>
+          <w:kern w:val="0"/>
+          <w:sz w:val="18"/>
+          <w:szCs w:val="18"/>
+          <w:lang w:eastAsia="es-MX"/>
+        </w:rPr>
+        <w:t>},</w:t>
       </w:r>
     </w:p>
     <w:p>
@@ -11967,12 +14444,21 @@
           <w:ilvl w:val="1"/>
           <w:numId w:val="4"/>
         </w:numPr>
-      </w:pPr>
-      <w:r>
-        <w:t>nombre_item</w:t>
-      </w:r>
-      <w:r>
-        <w:t>: Nombre del ítem actual.</w:t>
+        <w:rPr>
+          <w:lang w:val="en-US"/>
+        </w:rPr>
+      </w:pPr>
+      <w:r>
+        <w:rPr>
+          <w:lang w:val="en-US"/>
+        </w:rPr>
+        <w:t>Id_item: ID del i</w:t>
+      </w:r>
+      <w:r>
+        <w:rPr>
+          <w:lang w:val="en-US"/>
+        </w:rPr>
+        <w:t>tem actual</w:t>
       </w:r>
     </w:p>
     <w:p>
@@ -11984,10 +14470,34 @@
         </w:numPr>
       </w:pPr>
       <w:r>
-        <w:t>total_horas_item</w:t>
-      </w:r>
-      <w:r>
-        <w:t>: Elemento dónde está el desglose de horas por área del ítem actual.</w:t>
+        <w:t>nombre_item</w:t>
+      </w:r>
+      <w:r>
+        <w:t>: Nombre del ítem actual.</w:t>
+      </w:r>
+    </w:p>
+    <w:p>
+      <w:pPr>
+        <w:pStyle w:val="Prrafodelista"/>
+        <w:numPr>
+          <w:ilvl w:val="1"/>
+          <w:numId w:val="4"/>
+        </w:numPr>
+      </w:pPr>
+      <w:r>
+        <w:t>detalle</w:t>
+      </w:r>
+      <w:r>
+        <w:t>_item</w:t>
+      </w:r>
+      <w:r>
+        <w:t>: Elemento dónde está el desglose de horas</w:t>
+      </w:r>
+      <w:r>
+        <w:t xml:space="preserve"> y tareas</w:t>
+      </w:r>
+      <w:r>
+        <w:t xml:space="preserve"> por área del ítem actual.</w:t>
       </w:r>
     </w:p>
     <w:p>
@@ -11999,6 +14509,9 @@
         </w:numPr>
       </w:pPr>
       <w:r>
+        <w:t>total_</w:t>
+      </w:r>
+      <w:r>
         <w:t>horas_</w:t>
       </w:r>
       <w:r>
@@ -12007,6 +14520,18 @@
     </w:p>
     <w:p>
       <w:pPr>
+        <w:pStyle w:val="Prrafodelista"/>
+        <w:numPr>
+          <w:ilvl w:val="2"/>
+          <w:numId w:val="4"/>
+        </w:numPr>
+      </w:pPr>
+      <w:r>
+        <w:t>tareas_item: Tareas que se asignaron al ítem por área.</w:t>
+      </w:r>
+    </w:p>
+    <w:p>
+      <w:pPr>
         <w:ind w:left="0"/>
       </w:pPr>
       <w:r>
@@ -12196,7 +14721,29 @@
           <w:szCs w:val="18"/>
           <w:lang w:eastAsia="es-MX"/>
         </w:rPr>
-        <w:t>"No hay items en la cotización proporcionada"</w:t>
+        <w:t>"No hay </w:t>
+      </w:r>
+      <w:r>
+        <w:rPr>
+          <w:rFonts w:ascii="Courier New" w:eastAsia="Times New Roman" w:hAnsi="Courier New" w:cs="Courier New"/>
+          <w:color w:val="CE9178"/>
+          <w:kern w:val="0"/>
+          <w:sz w:val="18"/>
+          <w:szCs w:val="18"/>
+          <w:lang w:eastAsia="es-MX"/>
+        </w:rPr>
+        <w:t>í</w:t>
+      </w:r>
+      <w:r>
+        <w:rPr>
+          <w:rFonts w:ascii="Courier New" w:eastAsia="Times New Roman" w:hAnsi="Courier New" w:cs="Courier New"/>
+          <w:color w:val="CE9178"/>
+          <w:kern w:val="0"/>
+          <w:sz w:val="18"/>
+          <w:szCs w:val="18"/>
+          <w:lang w:eastAsia="es-MX"/>
+        </w:rPr>
+        <w:t>tems en la cotización proporcionada"</w:t>
       </w:r>
     </w:p>
     <w:p>
@@ -14484,10 +17031,6 @@
 </file>
 
 <file path=customXml/item1.xml><?xml version="1.0" encoding="utf-8"?>
-<b:Sources xmlns:b="http://schemas.openxmlformats.org/officeDocument/2006/bibliography" xmlns="http://schemas.openxmlformats.org/officeDocument/2006/bibliography" SelectedStyle="\APASixthEditionOfficeOnline.xsl" StyleName="APA" Version="6"/>
-</file>
-
-<file path=customXml/item2.xml><?xml version="1.0" encoding="utf-8"?>
 <?mso-contentType ?>
 <FormTemplates xmlns="http://schemas.microsoft.com/sharepoint/v3/contenttype/forms">
   <Display>DocumentLibraryForm</Display>
@@ -14496,7 +17039,31 @@
 </FormTemplates>
 </file>
 
+<file path=customXml/item2.xml><?xml version="1.0" encoding="utf-8"?>
+<b:Sources xmlns:b="http://schemas.openxmlformats.org/officeDocument/2006/bibliography" xmlns="http://schemas.openxmlformats.org/officeDocument/2006/bibliography" SelectedStyle="\APASixthEditionOfficeOnline.xsl" StyleName="APA" Version="6"/>
+</file>
+
 <file path=customXml/item3.xml><?xml version="1.0" encoding="utf-8"?>
+<p:properties xmlns:p="http://schemas.microsoft.com/office/2006/metadata/properties" xmlns:xsi="http://www.w3.org/2001/XMLSchema-instance" xmlns:pc="http://schemas.microsoft.com/office/infopath/2007/PartnerControls">
+  <documentManagement>
+    <_ip_UnifiedCompliancePolicyUIAction xmlns="http://schemas.microsoft.com/sharepoint/v3" xsi:nil="true"/>
+    <Image xmlns="71af3243-3dd4-4a8d-8c0d-dd76da1f02a5">
+      <Url xsi:nil="true"/>
+      <Description xsi:nil="true"/>
+    </Image>
+    <Status xmlns="71af3243-3dd4-4a8d-8c0d-dd76da1f02a5">Not started</Status>
+    <Background xmlns="71af3243-3dd4-4a8d-8c0d-dd76da1f02a5">false</Background>
+    <_ip_UnifiedCompliancePolicyProperties xmlns="http://schemas.microsoft.com/sharepoint/v3" xsi:nil="true"/>
+    <ImageTagsTaxHTField xmlns="71af3243-3dd4-4a8d-8c0d-dd76da1f02a5">
+      <Terms xmlns="http://schemas.microsoft.com/office/infopath/2007/PartnerControls"/>
+    </ImageTagsTaxHTField>
+    <TaxCatchAll xmlns="230e9df3-be65-4c73-a93b-d1236ebd677e" xsi:nil="true"/>
+    <MediaServiceKeyPoints xmlns="71af3243-3dd4-4a8d-8c0d-dd76da1f02a5" xsi:nil="true"/>
+  </documentManagement>
+</p:properties>
+</file>
+
+<file path=customXml/item4.xml><?xml version="1.0" encoding="utf-8"?>
 <ct:contentTypeSchema xmlns:ct="http://schemas.microsoft.com/office/2006/metadata/contentType" xmlns:ma="http://schemas.microsoft.com/office/2006/metadata/properties/metaAttributes" ct:_="" ma:_="" ma:contentTypeName="Document" ma:contentTypeID="0x01010079F111ED35F8CC479449609E8A0923A6" ma:contentTypeVersion="24" ma:contentTypeDescription="Create a new document." ma:contentTypeScope="" ma:versionID="2d714a3296df14eba7a100bb665443ca">
   <xsd:schema xmlns:xsd="http://www.w3.org/2001/XMLSchema" xmlns:xs="http://www.w3.org/2001/XMLSchema" xmlns:p="http://schemas.microsoft.com/office/2006/metadata/properties" xmlns:ns1="http://schemas.microsoft.com/sharepoint/v3" xmlns:ns2="71af3243-3dd4-4a8d-8c0d-dd76da1f02a5" xmlns:ns3="16c05727-aa75-4e4a-9b5f-8a80a1165891" xmlns:ns4="230e9df3-be65-4c73-a93b-d1236ebd677e" targetNamespace="http://schemas.microsoft.com/office/2006/metadata/properties" ma:root="true" ma:fieldsID="49549bf45bfbbfb6cffed527380e77e1" ns1:_="" ns2:_="" ns3:_="" ns4:_="">
     <xsd:import namespace="http://schemas.microsoft.com/sharepoint/v3"/>
@@ -14784,27 +17351,15 @@
 </ct:contentTypeSchema>
 </file>
 
-<file path=customXml/item4.xml><?xml version="1.0" encoding="utf-8"?>
-<p:properties xmlns:p="http://schemas.microsoft.com/office/2006/metadata/properties" xmlns:xsi="http://www.w3.org/2001/XMLSchema-instance" xmlns:pc="http://schemas.microsoft.com/office/infopath/2007/PartnerControls">
-  <documentManagement>
-    <_ip_UnifiedCompliancePolicyUIAction xmlns="http://schemas.microsoft.com/sharepoint/v3" xsi:nil="true"/>
-    <Image xmlns="71af3243-3dd4-4a8d-8c0d-dd76da1f02a5">
-      <Url xsi:nil="true"/>
-      <Description xsi:nil="true"/>
-    </Image>
-    <Status xmlns="71af3243-3dd4-4a8d-8c0d-dd76da1f02a5">Not started</Status>
-    <Background xmlns="71af3243-3dd4-4a8d-8c0d-dd76da1f02a5">false</Background>
-    <_ip_UnifiedCompliancePolicyProperties xmlns="http://schemas.microsoft.com/sharepoint/v3" xsi:nil="true"/>
-    <ImageTagsTaxHTField xmlns="71af3243-3dd4-4a8d-8c0d-dd76da1f02a5">
-      <Terms xmlns="http://schemas.microsoft.com/office/infopath/2007/PartnerControls"/>
-    </ImageTagsTaxHTField>
-    <TaxCatchAll xmlns="230e9df3-be65-4c73-a93b-d1236ebd677e" xsi:nil="true"/>
-    <MediaServiceKeyPoints xmlns="71af3243-3dd4-4a8d-8c0d-dd76da1f02a5" xsi:nil="true"/>
-  </documentManagement>
-</p:properties>
+<file path=customXml/itemProps1.xml><?xml version="1.0" encoding="utf-8"?>
+<ds:datastoreItem xmlns:ds="http://schemas.openxmlformats.org/officeDocument/2006/customXml" ds:itemID="{AE09AE5A-B3B6-44BC-8570-615CB5E05AA8}">
+  <ds:schemaRefs>
+    <ds:schemaRef ds:uri="http://schemas.microsoft.com/sharepoint/v3/contenttype/forms"/>
+  </ds:schemaRefs>
+</ds:datastoreItem>
 </file>
 
-<file path=customXml/itemProps1.xml><?xml version="1.0" encoding="utf-8"?>
+<file path=customXml/itemProps2.xml><?xml version="1.0" encoding="utf-8"?>
 <ds:datastoreItem xmlns:ds="http://schemas.openxmlformats.org/officeDocument/2006/customXml" ds:itemID="{15152636-9CA9-46A4-8B7C-2503C1B5AF15}">
   <ds:schemaRefs>
     <ds:schemaRef ds:uri="http://schemas.openxmlformats.org/officeDocument/2006/bibliography"/>
@@ -14812,15 +17367,19 @@
 </ds:datastoreItem>
 </file>
 
-<file path=customXml/itemProps2.xml><?xml version="1.0" encoding="utf-8"?>
-<ds:datastoreItem xmlns:ds="http://schemas.openxmlformats.org/officeDocument/2006/customXml" ds:itemID="{AE09AE5A-B3B6-44BC-8570-615CB5E05AA8}">
+<file path=customXml/itemProps3.xml><?xml version="1.0" encoding="utf-8"?>
+<ds:datastoreItem xmlns:ds="http://schemas.openxmlformats.org/officeDocument/2006/customXml" ds:itemID="{C3B74C0E-7993-40E1-930F-CF78C434EB62}">
   <ds:schemaRefs>
-    <ds:schemaRef ds:uri="http://schemas.microsoft.com/sharepoint/v3/contenttype/forms"/>
+    <ds:schemaRef ds:uri="http://schemas.microsoft.com/office/2006/metadata/properties"/>
+    <ds:schemaRef ds:uri="http://schemas.microsoft.com/office/infopath/2007/PartnerControls"/>
+    <ds:schemaRef ds:uri="http://schemas.microsoft.com/sharepoint/v3"/>
+    <ds:schemaRef ds:uri="71af3243-3dd4-4a8d-8c0d-dd76da1f02a5"/>
+    <ds:schemaRef ds:uri="230e9df3-be65-4c73-a93b-d1236ebd677e"/>
   </ds:schemaRefs>
 </ds:datastoreItem>
 </file>
 
-<file path=customXml/itemProps3.xml><?xml version="1.0" encoding="utf-8"?>
+<file path=customXml/itemProps4.xml><?xml version="1.0" encoding="utf-8"?>
 <ds:datastoreItem xmlns:ds="http://schemas.openxmlformats.org/officeDocument/2006/customXml" ds:itemID="{F3428B7B-A1F9-4CED-B52D-314C139B24CA}">
   <ds:schemaRefs>
     <ds:schemaRef ds:uri="http://schemas.microsoft.com/office/2006/metadata/contentType"/>
@@ -14839,16 +17398,4 @@
     <ds:schemaRef ds:uri="http://schemas.microsoft.com/internal/obd"/>
   </ds:schemaRefs>
 </ds:datastoreItem>
-</file>
-
-<file path=customXml/itemProps4.xml><?xml version="1.0" encoding="utf-8"?>
-<ds:datastoreItem xmlns:ds="http://schemas.openxmlformats.org/officeDocument/2006/customXml" ds:itemID="{C3B74C0E-7993-40E1-930F-CF78C434EB62}">
-  <ds:schemaRefs>
-    <ds:schemaRef ds:uri="http://schemas.microsoft.com/office/2006/metadata/properties"/>
-    <ds:schemaRef ds:uri="http://schemas.microsoft.com/office/infopath/2007/PartnerControls"/>
-    <ds:schemaRef ds:uri="http://schemas.microsoft.com/sharepoint/v3"/>
-    <ds:schemaRef ds:uri="71af3243-3dd4-4a8d-8c0d-dd76da1f02a5"/>
-    <ds:schemaRef ds:uri="230e9df3-be65-4c73-a93b-d1236ebd677e"/>
-  </ds:schemaRefs>
-</ds:datastoreItem>
 </file>
</xml_diff>